<commit_message>
Levels up tp Level 5
</commit_message>
<xml_diff>
--- a/Levels.docx
+++ b/Levels.docx
@@ -18,7 +18,27 @@
           <w:sz w:val="28"/>
           <w:szCs w:val="28"/>
         </w:rPr>
-        <w:t>0. Once upon a time in this world, a 12 years old boy was checking his mail box. He saw an email from “Computer Island” which he had never heard of.</w:t>
+        <w:t xml:space="preserve">0. Once upon A time in this world, </w:t>
+      </w:r>
+      <w:proofErr w:type="gramStart"/>
+      <w:r>
+        <w:rPr>
+          <w:rFonts w:ascii="Arial" w:eastAsia="Times New Roman" w:hAnsi="Arial" w:cs="Arial"/>
+          <w:color w:val="000000"/>
+          <w:sz w:val="28"/>
+          <w:szCs w:val="28"/>
+        </w:rPr>
+        <w:t>A</w:t>
+      </w:r>
+      <w:proofErr w:type="gramEnd"/>
+      <w:r>
+        <w:rPr>
+          <w:rFonts w:ascii="Arial" w:eastAsia="Times New Roman" w:hAnsi="Arial" w:cs="Arial"/>
+          <w:color w:val="000000"/>
+          <w:sz w:val="28"/>
+          <w:szCs w:val="28"/>
+        </w:rPr>
+        <w:t xml:space="preserve"> 12 years old boy was checking his mail box. He saw an email from “Computer Island” which he had never heard of.</w:t>
       </w:r>
     </w:p>
     <w:p>
@@ -113,7 +133,7 @@
           <w:sz w:val="28"/>
           <w:szCs w:val="28"/>
         </w:rPr>
-        <w:t xml:space="preserve">There are two numbers randomly chosen for you as “a” and “b”. You should say what </w:t>
+        <w:t xml:space="preserve">There are two numbers randomly chosen for you as A and A. You should say what </w:t>
       </w:r>
       <w:proofErr w:type="spellStart"/>
       <w:r>
@@ -172,7 +192,7 @@
           <w:sz w:val="28"/>
           <w:szCs w:val="28"/>
         </w:rPr>
-        <w:t>a = …</w:t>
+        <w:t>A = …</w:t>
       </w:r>
     </w:p>
     <w:p>
@@ -229,27 +249,7 @@
           <w:sz w:val="28"/>
           <w:szCs w:val="28"/>
         </w:rPr>
-        <w:t xml:space="preserve">Now, let's ask you. Can you build an algorithm to return the answer with any number in </w:t>
-      </w:r>
-      <w:proofErr w:type="gramStart"/>
-      <w:r>
-        <w:rPr>
-          <w:rFonts w:ascii="Arial" w:eastAsia="Times New Roman" w:hAnsi="Arial" w:cs="Arial"/>
-          <w:color w:val="000000"/>
-          <w:sz w:val="28"/>
-          <w:szCs w:val="28"/>
-        </w:rPr>
-        <w:t>a</w:t>
-      </w:r>
-      <w:proofErr w:type="gramEnd"/>
-      <w:r>
-        <w:rPr>
-          <w:rFonts w:ascii="Arial" w:eastAsia="Times New Roman" w:hAnsi="Arial" w:cs="Arial"/>
-          <w:color w:val="000000"/>
-          <w:sz w:val="28"/>
-          <w:szCs w:val="28"/>
-        </w:rPr>
-        <w:t xml:space="preserve"> and b?</w:t>
+        <w:t>Now, let's ask you. Can you build an algorithm to return the answer with any number in A and b?</w:t>
       </w:r>
     </w:p>
     <w:p>
@@ -380,7 +380,7 @@
           <wp:inline distT="0" distB="0" distL="0" distR="0">
             <wp:extent cx="2076450" cy="1400175"/>
             <wp:effectExtent l="0" t="0" r="0" b="9525"/>
-            <wp:docPr id="1" name="Picture 1" descr="https://lh6.googleusercontent.com/undW_5J9El1pVB3yFtuPUwOgiPjLcrtk1xjUGB35A1sSow4gAD36pzCa1WVd3zmviERllues441y40E9mE4BNoS3EgWOQyf-CdO2MOsrTo0mwEjD04aHjQzQQ_yW5BPaJCvub5Pk=s0"/>
+            <wp:docPr id="2" name="Picture 2" descr="https://lh6.googleusercontent.com/undW_5J9El1pVB3yFtuPUwOgiPjLcrtk1xjUGB35A1sSow4gAD36pzCa1WVd3zmviERllues441y40E9mE4BNoS3EgWOQyf-CdO2MOsrTo0mwEjD04aHjQzQQ_yW5BPaJCvub5Pk=s0"/>
             <wp:cNvGraphicFramePr>
               <a:graphicFrameLocks xmlns:a="http://schemas.openxmlformats.org/drawingml/2006/main" noChangeAspect="1"/>
             </wp:cNvGraphicFramePr>
@@ -442,8 +442,18 @@
           <w:sz w:val="28"/>
           <w:szCs w:val="28"/>
         </w:rPr>
-        <w:t xml:space="preserve">But 100 kilometers underground. The way is to go on a ship and jump out of it near this spot. Then you’ll see a green light down in the ocean. Pay attention to having scuba diving equipment. Follow down to the green </w:t>
-      </w:r>
+        <w:t>But 100 kilometers underground. The way is to go on a ship and jump out of it near this spot. Then you’ll see a green light down in the ocean. Pay attention to having scuba diving equipment. Follow down to the green light and you will see a gate. There would be a map to help you.</w:t>
+      </w:r>
+    </w:p>
+    <w:p>
+      <w:pPr>
+        <w:spacing w:after="0" w:line="240" w:lineRule="auto"/>
+        <w:rPr>
+          <w:rFonts w:ascii="Times New Roman" w:eastAsia="Times New Roman" w:hAnsi="Times New Roman" w:cs="Times New Roman"/>
+          <w:sz w:val="24"/>
+          <w:szCs w:val="24"/>
+        </w:rPr>
+      </w:pPr>
       <w:r>
         <w:rPr>
           <w:rFonts w:ascii="Courier New" w:eastAsia="Times New Roman" w:hAnsi="Courier New" w:cs="Courier New"/>
@@ -452,25 +462,6 @@
           <w:szCs w:val="28"/>
         </w:rPr>
         <w:lastRenderedPageBreak/>
-        <w:t>light and you will see a gate. There would be a map to help you.</w:t>
-      </w:r>
-    </w:p>
-    <w:p>
-      <w:pPr>
-        <w:spacing w:after="0" w:line="240" w:lineRule="auto"/>
-        <w:rPr>
-          <w:rFonts w:ascii="Times New Roman" w:eastAsia="Times New Roman" w:hAnsi="Times New Roman" w:cs="Times New Roman"/>
-          <w:sz w:val="24"/>
-          <w:szCs w:val="24"/>
-        </w:rPr>
-      </w:pPr>
-      <w:r>
-        <w:rPr>
-          <w:rFonts w:ascii="Courier New" w:eastAsia="Times New Roman" w:hAnsi="Courier New" w:cs="Courier New"/>
-          <w:color w:val="000000"/>
-          <w:sz w:val="28"/>
-          <w:szCs w:val="28"/>
-        </w:rPr>
         <w:t>And if you know somebody who can help you, you can tell 1 friend about this and he can come with you.</w:t>
       </w:r>
     </w:p>
@@ -509,26 +500,46 @@
           <w:sz w:val="28"/>
           <w:szCs w:val="28"/>
         </w:rPr>
-        <w:t>He couldn’t go alone so he told his best friend, Alex about these emails. Alex agreed to go with him. They went to a short Course “Scuba Diving in Two Weeks” and they were completely ready, so they went on the ship, jumped in the sea and then they were beside the gate!</w:t>
-      </w:r>
-    </w:p>
-    <w:p>
-      <w:pPr>
-        <w:spacing w:after="0" w:line="240" w:lineRule="auto"/>
-        <w:rPr>
-          <w:rFonts w:ascii="Times New Roman" w:eastAsia="Times New Roman" w:hAnsi="Times New Roman" w:cs="Times New Roman"/>
-          <w:sz w:val="24"/>
-          <w:szCs w:val="24"/>
-        </w:rPr>
-      </w:pPr>
-      <w:r>
-        <w:rPr>
-          <w:rFonts w:ascii="Arial" w:eastAsia="Times New Roman" w:hAnsi="Arial" w:cs="Arial"/>
-          <w:color w:val="000000"/>
-          <w:sz w:val="28"/>
-          <w:szCs w:val="28"/>
-        </w:rPr>
-        <w:t>There was a little screen that this was written in it:</w:t>
+        <w:t xml:space="preserve">He couldn’t go alone so he told his best friend, Alex about these emails. Alex agreed to go with him. They went to a short Course “Scuba Diving in Two Weeks” and they were completely ready, so they went on the ship, jumped in the </w:t>
+      </w:r>
+      <w:proofErr w:type="spellStart"/>
+      <w:r>
+        <w:rPr>
+          <w:rFonts w:ascii="Arial" w:eastAsia="Times New Roman" w:hAnsi="Arial" w:cs="Arial"/>
+          <w:color w:val="000000"/>
+          <w:sz w:val="28"/>
+          <w:szCs w:val="28"/>
+        </w:rPr>
+        <w:t>seA</w:t>
+      </w:r>
+      <w:proofErr w:type="spellEnd"/>
+      <w:r>
+        <w:rPr>
+          <w:rFonts w:ascii="Arial" w:eastAsia="Times New Roman" w:hAnsi="Arial" w:cs="Arial"/>
+          <w:color w:val="000000"/>
+          <w:sz w:val="28"/>
+          <w:szCs w:val="28"/>
+        </w:rPr>
+        <w:t xml:space="preserve"> and then they were beside the gate!</w:t>
+      </w:r>
+    </w:p>
+    <w:p>
+      <w:pPr>
+        <w:spacing w:after="0" w:line="240" w:lineRule="auto"/>
+        <w:rPr>
+          <w:rFonts w:ascii="Times New Roman" w:eastAsia="Times New Roman" w:hAnsi="Times New Roman" w:cs="Times New Roman"/>
+          <w:sz w:val="24"/>
+          <w:szCs w:val="24"/>
+        </w:rPr>
+      </w:pPr>
+      <w:r>
+        <w:rPr>
+          <w:rFonts w:ascii="Arial" w:eastAsia="Times New Roman" w:hAnsi="Arial" w:cs="Arial"/>
+          <w:color w:val="000000"/>
+          <w:sz w:val="28"/>
+          <w:szCs w:val="28"/>
+        </w:rPr>
+        <w:t>There was A little screen that this was written in it:</w:t>
       </w:r>
       <w:r>
         <w:rPr>
@@ -565,7 +576,7 @@
           <w:sz w:val="28"/>
           <w:szCs w:val="28"/>
         </w:rPr>
-        <w:t>Do you remember which number did you reply to our email? Put that as “a” and return this: a * a + a.</w:t>
+        <w:t>Do you remember which number did you reply to our email? Put that as “a” and return this: A * A + a.</w:t>
       </w:r>
     </w:p>
     <w:p>
@@ -603,18 +614,37 @@
           <w:sz w:val="28"/>
           <w:szCs w:val="28"/>
         </w:rPr>
-        <w:t>Now it is your turn. Write an algorithm that will return the answer with any number in a.</w:t>
-      </w:r>
-    </w:p>
-    <w:p>
-      <w:pPr>
-        <w:spacing w:after="0" w:line="240" w:lineRule="auto"/>
-        <w:rPr>
-          <w:rFonts w:ascii="Times New Roman" w:eastAsia="Times New Roman" w:hAnsi="Times New Roman" w:cs="Times New Roman"/>
-          <w:sz w:val="24"/>
-          <w:szCs w:val="24"/>
-        </w:rPr>
-      </w:pPr>
+        <w:t>Now it is your turn. Write an algorithm that will return the answer with any number in A.</w:t>
+      </w:r>
+    </w:p>
+    <w:p>
+      <w:pPr>
+        <w:spacing w:after="0" w:line="240" w:lineRule="auto"/>
+        <w:rPr>
+          <w:rFonts w:ascii="Times New Roman" w:eastAsia="Times New Roman" w:hAnsi="Times New Roman" w:cs="Times New Roman"/>
+          <w:sz w:val="24"/>
+          <w:szCs w:val="24"/>
+        </w:rPr>
+      </w:pPr>
+    </w:p>
+    <w:p>
+      <w:pPr>
+        <w:spacing w:after="0" w:line="240" w:lineRule="auto"/>
+        <w:rPr>
+          <w:rFonts w:ascii="Times New Roman" w:eastAsia="Times New Roman" w:hAnsi="Times New Roman" w:cs="Times New Roman"/>
+          <w:sz w:val="24"/>
+          <w:szCs w:val="24"/>
+        </w:rPr>
+      </w:pPr>
+      <w:r>
+        <w:rPr>
+          <w:rFonts w:ascii="Arial" w:eastAsia="Times New Roman" w:hAnsi="Arial" w:cs="Arial"/>
+          <w:color w:val="000000"/>
+          <w:sz w:val="36"/>
+          <w:szCs w:val="36"/>
+        </w:rPr>
+        <w:t>If</w:t>
+      </w:r>
     </w:p>
     <w:p>
       <w:pPr>
@@ -765,7 +795,7 @@
           <w:sz w:val="28"/>
           <w:szCs w:val="28"/>
         </w:rPr>
-        <w:t>Man: I love numbers. I want to ask you some questions. I will give you two numbers as “a” and “b”. If a is bigger than b, return their average. And if not, return a + b.</w:t>
+        <w:t>Man: I love numbers. I want to ask you some questions. I will give you two numbers as A and B. If A is bigger than b, return their average. And if not, return A+B.</w:t>
       </w:r>
     </w:p>
     <w:p>
@@ -791,7 +821,7 @@
       <w:pPr>
         <w:numPr>
           <w:ilvl w:val="0"/>
-          <w:numId w:val="1"/>
+          <w:numId w:val="3"/>
         </w:numPr>
         <w:spacing w:after="0" w:line="240" w:lineRule="auto"/>
         <w:textAlignment w:val="baseline"/>
@@ -816,7 +846,7 @@
       <w:pPr>
         <w:numPr>
           <w:ilvl w:val="0"/>
-          <w:numId w:val="2"/>
+          <w:numId w:val="4"/>
         </w:numPr>
         <w:spacing w:after="0" w:line="240" w:lineRule="auto"/>
         <w:textAlignment w:val="baseline"/>
@@ -834,14 +864,14 @@
           <w:sz w:val="28"/>
           <w:szCs w:val="28"/>
         </w:rPr>
-        <w:t>Think about what you should return if a = b.</w:t>
+        <w:t>Think about what you should return if A = B.</w:t>
       </w:r>
     </w:p>
     <w:p>
       <w:pPr>
         <w:numPr>
           <w:ilvl w:val="0"/>
-          <w:numId w:val="2"/>
+          <w:numId w:val="4"/>
         </w:numPr>
         <w:spacing w:after="0" w:line="240" w:lineRule="auto"/>
         <w:textAlignment w:val="baseline"/>
@@ -926,27 +956,7 @@
           <w:sz w:val="28"/>
           <w:szCs w:val="28"/>
         </w:rPr>
-        <w:t xml:space="preserve">OK. But you are not a pro! Another question. Think of 4 different integers as A, B, C, D. If A is the greatest, </w:t>
-      </w:r>
-      <w:r>
-        <w:rPr>
-          <w:rFonts w:ascii="Courier New" w:eastAsia="Times New Roman" w:hAnsi="Courier New" w:cs="Courier New"/>
-          <w:color w:val="000000"/>
-          <w:sz w:val="28"/>
-          <w:szCs w:val="28"/>
-        </w:rPr>
-        <w:lastRenderedPageBreak/>
-        <w:t>return</w:t>
-      </w:r>
-      <w:r>
-        <w:rPr>
-          <w:rFonts w:ascii="Courier New" w:eastAsia="Times New Roman" w:hAnsi="Courier New" w:cs="Courier New"/>
-          <w:color w:val="000000"/>
-          <w:sz w:val="28"/>
-          <w:szCs w:val="28"/>
-        </w:rPr>
-        <w:br/>
-        <w:t xml:space="preserve">B + C. Else if C is the greatest, return A + D, else if B is the smallest, return C + A. </w:t>
+        <w:t xml:space="preserve">OK. But you are not a pro! Another question. Think of 4 different integers as A, B, C, D. If A is the greatest, return B+C. Else if C is the greatest, return A+D, else if B is the smallest, return C+A. </w:t>
       </w:r>
       <w:proofErr w:type="spellStart"/>
       <w:r>
@@ -985,15 +995,207 @@
           <w:sz w:val="28"/>
           <w:szCs w:val="28"/>
         </w:rPr>
-        <w:t>A bit complicated? You can do it. Let’s go!</w:t>
-      </w:r>
-    </w:p>
-    <w:p>
+        <w:t>A bit complica</w:t>
+      </w:r>
       <w:bookmarkStart w:id="0" w:name="_GoBack"/>
       <w:bookmarkEnd w:id="0"/>
-    </w:p>
+      <w:r>
+        <w:rPr>
+          <w:rFonts w:ascii="Arial" w:eastAsia="Times New Roman" w:hAnsi="Arial" w:cs="Arial"/>
+          <w:color w:val="000000"/>
+          <w:sz w:val="28"/>
+          <w:szCs w:val="28"/>
+        </w:rPr>
+        <w:t>ted? You can do it. Let’s go!</w:t>
+      </w:r>
+    </w:p>
+    <w:p>
+      <w:pPr>
+        <w:spacing w:after="0" w:line="240" w:lineRule="auto"/>
+        <w:rPr>
+          <w:rFonts w:ascii="Times New Roman" w:eastAsia="Times New Roman" w:hAnsi="Times New Roman" w:cs="Times New Roman"/>
+          <w:sz w:val="24"/>
+          <w:szCs w:val="24"/>
+        </w:rPr>
+      </w:pPr>
+    </w:p>
+    <w:p>
+      <w:pPr>
+        <w:spacing w:after="0" w:line="240" w:lineRule="auto"/>
+        <w:rPr>
+          <w:rFonts w:ascii="Times New Roman" w:eastAsia="Times New Roman" w:hAnsi="Times New Roman" w:cs="Times New Roman"/>
+          <w:sz w:val="24"/>
+          <w:szCs w:val="24"/>
+        </w:rPr>
+      </w:pPr>
+      <w:r>
+        <w:rPr>
+          <w:rFonts w:ascii="Arial" w:eastAsia="Times New Roman" w:hAnsi="Arial" w:cs="Arial"/>
+          <w:color w:val="000000"/>
+          <w:sz w:val="28"/>
+          <w:szCs w:val="28"/>
+        </w:rPr>
+        <w:t>4. The man wasn’t going to stop:</w:t>
+      </w:r>
+    </w:p>
+    <w:p>
+      <w:pPr>
+        <w:spacing w:after="0" w:line="240" w:lineRule="auto"/>
+        <w:rPr>
+          <w:rFonts w:ascii="Times New Roman" w:eastAsia="Times New Roman" w:hAnsi="Times New Roman" w:cs="Times New Roman"/>
+          <w:sz w:val="24"/>
+          <w:szCs w:val="24"/>
+        </w:rPr>
+      </w:pPr>
+      <w:r>
+        <w:rPr>
+          <w:rFonts w:ascii="Courier New" w:eastAsia="Times New Roman" w:hAnsi="Courier New" w:cs="Courier New"/>
+          <w:color w:val="000000"/>
+          <w:sz w:val="28"/>
+          <w:szCs w:val="28"/>
+        </w:rPr>
+        <w:t>Oh. You are a pro. But wait. Only legends can go! Another question. You have two numbers as A and B, if A^5 &gt; B^6, return A^B. Else if A^7 &lt; B^10, return A*B, and else: return B.</w:t>
+      </w:r>
+    </w:p>
+    <w:p>
+      <w:pPr>
+        <w:spacing w:after="0" w:line="240" w:lineRule="auto"/>
+        <w:rPr>
+          <w:rFonts w:ascii="Times New Roman" w:eastAsia="Times New Roman" w:hAnsi="Times New Roman" w:cs="Times New Roman"/>
+          <w:sz w:val="24"/>
+          <w:szCs w:val="24"/>
+        </w:rPr>
+      </w:pPr>
+      <w:r>
+        <w:rPr>
+          <w:rFonts w:ascii="Arial" w:eastAsia="Times New Roman" w:hAnsi="Arial" w:cs="Arial"/>
+          <w:color w:val="000000"/>
+          <w:sz w:val="28"/>
+          <w:szCs w:val="28"/>
+        </w:rPr>
+        <w:t>3, 2, 1, Go!</w:t>
+      </w:r>
+    </w:p>
+    <w:p>
+      <w:pPr>
+        <w:spacing w:after="0" w:line="240" w:lineRule="auto"/>
+        <w:rPr>
+          <w:rFonts w:ascii="Times New Roman" w:eastAsia="Times New Roman" w:hAnsi="Times New Roman" w:cs="Times New Roman"/>
+          <w:sz w:val="24"/>
+          <w:szCs w:val="24"/>
+        </w:rPr>
+      </w:pPr>
+    </w:p>
+    <w:p>
+      <w:pPr>
+        <w:spacing w:after="0" w:line="240" w:lineRule="auto"/>
+        <w:rPr>
+          <w:rFonts w:ascii="Times New Roman" w:eastAsia="Times New Roman" w:hAnsi="Times New Roman" w:cs="Times New Roman"/>
+          <w:sz w:val="24"/>
+          <w:szCs w:val="24"/>
+        </w:rPr>
+      </w:pPr>
+      <w:r>
+        <w:rPr>
+          <w:rFonts w:ascii="Arial" w:eastAsia="Times New Roman" w:hAnsi="Arial" w:cs="Arial"/>
+          <w:color w:val="000000"/>
+          <w:sz w:val="36"/>
+          <w:szCs w:val="36"/>
+        </w:rPr>
+        <w:t>Loops</w:t>
+      </w:r>
+    </w:p>
+    <w:p>
+      <w:pPr>
+        <w:spacing w:after="0" w:line="240" w:lineRule="auto"/>
+        <w:rPr>
+          <w:rFonts w:ascii="Times New Roman" w:eastAsia="Times New Roman" w:hAnsi="Times New Roman" w:cs="Times New Roman"/>
+          <w:sz w:val="24"/>
+          <w:szCs w:val="24"/>
+        </w:rPr>
+      </w:pPr>
+      <w:r>
+        <w:rPr>
+          <w:rFonts w:ascii="Arial" w:eastAsia="Times New Roman" w:hAnsi="Arial" w:cs="Arial"/>
+          <w:color w:val="000000"/>
+          <w:sz w:val="28"/>
+          <w:szCs w:val="28"/>
+        </w:rPr>
+        <w:t>5. Finally, the man let them go and continued counting. Two monsters were on the way! Alex and Sam were extremely horrified. The monster started talking:</w:t>
+      </w:r>
+    </w:p>
+    <w:p>
+      <w:pPr>
+        <w:spacing w:after="0" w:line="240" w:lineRule="auto"/>
+        <w:rPr>
+          <w:rFonts w:ascii="Times New Roman" w:eastAsia="Times New Roman" w:hAnsi="Times New Roman" w:cs="Times New Roman"/>
+          <w:sz w:val="24"/>
+          <w:szCs w:val="24"/>
+        </w:rPr>
+      </w:pPr>
+      <w:proofErr w:type="spellStart"/>
+      <w:r>
+        <w:rPr>
+          <w:rFonts w:ascii="Courier New" w:eastAsia="Times New Roman" w:hAnsi="Courier New" w:cs="Courier New"/>
+          <w:color w:val="000000"/>
+          <w:sz w:val="28"/>
+          <w:szCs w:val="28"/>
+        </w:rPr>
+        <w:t>Hahahaha</w:t>
+      </w:r>
+      <w:proofErr w:type="spellEnd"/>
+      <w:r>
+        <w:rPr>
+          <w:rFonts w:ascii="Courier New" w:eastAsia="Times New Roman" w:hAnsi="Courier New" w:cs="Courier New"/>
+          <w:color w:val="000000"/>
+          <w:sz w:val="28"/>
+          <w:szCs w:val="28"/>
+        </w:rPr>
+        <w:t>! New talents for Computer island? We are the enemies of Computer Island. We are 10000 monsters living in the Wrong Island! Our policy is: “Wrong answers, best ones”. I will ask you A question. If you give us the wrong answer, you are the perfect case for our island and you will work on our island. A number called A is here. If you can say what is the total of all the divisors of A in the wrong way, you’ll come with us.</w:t>
+      </w:r>
+    </w:p>
+    <w:p>
+      <w:pPr>
+        <w:spacing w:after="0" w:line="240" w:lineRule="auto"/>
+        <w:rPr>
+          <w:rFonts w:ascii="Times New Roman" w:eastAsia="Times New Roman" w:hAnsi="Times New Roman" w:cs="Times New Roman"/>
+          <w:sz w:val="24"/>
+          <w:szCs w:val="24"/>
+        </w:rPr>
+      </w:pPr>
+      <w:r>
+        <w:rPr>
+          <w:rFonts w:ascii="Arial" w:eastAsia="Times New Roman" w:hAnsi="Arial" w:cs="Arial"/>
+          <w:color w:val="000000"/>
+          <w:sz w:val="28"/>
+          <w:szCs w:val="28"/>
+        </w:rPr>
+        <w:t xml:space="preserve">Pay attention that they should work 24 hours a day and they’ll not get paid. So help them and tell them the correct answer! And you’ll learn a new </w:t>
+      </w:r>
+      <w:proofErr w:type="spellStart"/>
+      <w:r>
+        <w:rPr>
+          <w:rFonts w:ascii="Arial" w:eastAsia="Times New Roman" w:hAnsi="Arial" w:cs="Arial"/>
+          <w:color w:val="000000"/>
+          <w:sz w:val="28"/>
+          <w:szCs w:val="28"/>
+        </w:rPr>
+        <w:t>alorithm</w:t>
+      </w:r>
+      <w:proofErr w:type="spellEnd"/>
+      <w:r>
+        <w:rPr>
+          <w:rFonts w:ascii="Arial" w:eastAsia="Times New Roman" w:hAnsi="Arial" w:cs="Arial"/>
+          <w:color w:val="000000"/>
+          <w:sz w:val="28"/>
+          <w:szCs w:val="28"/>
+        </w:rPr>
+        <w:t xml:space="preserve"> in this part.</w:t>
+      </w:r>
+    </w:p>
+    <w:p/>
     <w:sectPr>
-      <w:pgSz w:w="12240" w:h="15840"/>
+      <w:pgSz w:w="11906" w:h="16838" w:code="9"/>
       <w:pgMar w:top="1440" w:right="1440" w:bottom="1440" w:left="1440" w:header="720" w:footer="720" w:gutter="0"/>
       <w:cols w:space="720"/>
       <w:docGrid w:linePitch="360"/>
@@ -1154,6 +1356,155 @@
     </w:lvl>
   </w:abstractNum>
   <w:abstractNum w:abstractNumId="1" w15:restartNumberingAfterBreak="0">
+    <w:nsid w:val="315076E0"/>
+    <w:multiLevelType w:val="multilevel"/>
+    <w:tmpl w:val="6EEA9BEE"/>
+    <w:lvl w:ilvl="0">
+      <w:start w:val="1"/>
+      <w:numFmt w:val="bullet"/>
+      <w:lvlText w:val=""/>
+      <w:lvlJc w:val="left"/>
+      <w:pPr>
+        <w:tabs>
+          <w:tab w:val="num" w:pos="720"/>
+        </w:tabs>
+        <w:ind w:left="720" w:hanging="360"/>
+      </w:pPr>
+      <w:rPr>
+        <w:rFonts w:ascii="Symbol" w:hAnsi="Symbol" w:hint="default"/>
+        <w:sz w:val="20"/>
+      </w:rPr>
+    </w:lvl>
+    <w:lvl w:ilvl="1" w:tentative="1">
+      <w:start w:val="1"/>
+      <w:numFmt w:val="bullet"/>
+      <w:lvlText w:val="o"/>
+      <w:lvlJc w:val="left"/>
+      <w:pPr>
+        <w:tabs>
+          <w:tab w:val="num" w:pos="1440"/>
+        </w:tabs>
+        <w:ind w:left="1440" w:hanging="360"/>
+      </w:pPr>
+      <w:rPr>
+        <w:rFonts w:ascii="Courier New" w:hAnsi="Courier New" w:hint="default"/>
+        <w:sz w:val="20"/>
+      </w:rPr>
+    </w:lvl>
+    <w:lvl w:ilvl="2" w:tentative="1">
+      <w:start w:val="1"/>
+      <w:numFmt w:val="bullet"/>
+      <w:lvlText w:val=""/>
+      <w:lvlJc w:val="left"/>
+      <w:pPr>
+        <w:tabs>
+          <w:tab w:val="num" w:pos="2160"/>
+        </w:tabs>
+        <w:ind w:left="2160" w:hanging="360"/>
+      </w:pPr>
+      <w:rPr>
+        <w:rFonts w:ascii="Wingdings" w:hAnsi="Wingdings" w:hint="default"/>
+        <w:sz w:val="20"/>
+      </w:rPr>
+    </w:lvl>
+    <w:lvl w:ilvl="3" w:tentative="1">
+      <w:start w:val="1"/>
+      <w:numFmt w:val="bullet"/>
+      <w:lvlText w:val=""/>
+      <w:lvlJc w:val="left"/>
+      <w:pPr>
+        <w:tabs>
+          <w:tab w:val="num" w:pos="2880"/>
+        </w:tabs>
+        <w:ind w:left="2880" w:hanging="360"/>
+      </w:pPr>
+      <w:rPr>
+        <w:rFonts w:ascii="Wingdings" w:hAnsi="Wingdings" w:hint="default"/>
+        <w:sz w:val="20"/>
+      </w:rPr>
+    </w:lvl>
+    <w:lvl w:ilvl="4" w:tentative="1">
+      <w:start w:val="1"/>
+      <w:numFmt w:val="bullet"/>
+      <w:lvlText w:val=""/>
+      <w:lvlJc w:val="left"/>
+      <w:pPr>
+        <w:tabs>
+          <w:tab w:val="num" w:pos="3600"/>
+        </w:tabs>
+        <w:ind w:left="3600" w:hanging="360"/>
+      </w:pPr>
+      <w:rPr>
+        <w:rFonts w:ascii="Wingdings" w:hAnsi="Wingdings" w:hint="default"/>
+        <w:sz w:val="20"/>
+      </w:rPr>
+    </w:lvl>
+    <w:lvl w:ilvl="5" w:tentative="1">
+      <w:start w:val="1"/>
+      <w:numFmt w:val="bullet"/>
+      <w:lvlText w:val=""/>
+      <w:lvlJc w:val="left"/>
+      <w:pPr>
+        <w:tabs>
+          <w:tab w:val="num" w:pos="4320"/>
+        </w:tabs>
+        <w:ind w:left="4320" w:hanging="360"/>
+      </w:pPr>
+      <w:rPr>
+        <w:rFonts w:ascii="Wingdings" w:hAnsi="Wingdings" w:hint="default"/>
+        <w:sz w:val="20"/>
+      </w:rPr>
+    </w:lvl>
+    <w:lvl w:ilvl="6" w:tentative="1">
+      <w:start w:val="1"/>
+      <w:numFmt w:val="bullet"/>
+      <w:lvlText w:val=""/>
+      <w:lvlJc w:val="left"/>
+      <w:pPr>
+        <w:tabs>
+          <w:tab w:val="num" w:pos="5040"/>
+        </w:tabs>
+        <w:ind w:left="5040" w:hanging="360"/>
+      </w:pPr>
+      <w:rPr>
+        <w:rFonts w:ascii="Wingdings" w:hAnsi="Wingdings" w:hint="default"/>
+        <w:sz w:val="20"/>
+      </w:rPr>
+    </w:lvl>
+    <w:lvl w:ilvl="7" w:tentative="1">
+      <w:start w:val="1"/>
+      <w:numFmt w:val="bullet"/>
+      <w:lvlText w:val=""/>
+      <w:lvlJc w:val="left"/>
+      <w:pPr>
+        <w:tabs>
+          <w:tab w:val="num" w:pos="5760"/>
+        </w:tabs>
+        <w:ind w:left="5760" w:hanging="360"/>
+      </w:pPr>
+      <w:rPr>
+        <w:rFonts w:ascii="Wingdings" w:hAnsi="Wingdings" w:hint="default"/>
+        <w:sz w:val="20"/>
+      </w:rPr>
+    </w:lvl>
+    <w:lvl w:ilvl="8" w:tentative="1">
+      <w:start w:val="1"/>
+      <w:numFmt w:val="bullet"/>
+      <w:lvlText w:val=""/>
+      <w:lvlJc w:val="left"/>
+      <w:pPr>
+        <w:tabs>
+          <w:tab w:val="num" w:pos="6480"/>
+        </w:tabs>
+        <w:ind w:left="6480" w:hanging="360"/>
+      </w:pPr>
+      <w:rPr>
+        <w:rFonts w:ascii="Wingdings" w:hAnsi="Wingdings" w:hint="default"/>
+        <w:sz w:val="20"/>
+      </w:rPr>
+    </w:lvl>
+  </w:abstractNum>
+  <w:abstractNum w:abstractNumId="2" w15:restartNumberingAfterBreak="0">
     <w:nsid w:val="32F52012"/>
     <w:multiLevelType w:val="multilevel"/>
     <w:tmpl w:val="1AC207BC"/>
@@ -1302,11 +1653,166 @@
       </w:rPr>
     </w:lvl>
   </w:abstractNum>
+  <w:abstractNum w:abstractNumId="3" w15:restartNumberingAfterBreak="0">
+    <w:nsid w:val="6A7E3926"/>
+    <w:multiLevelType w:val="multilevel"/>
+    <w:tmpl w:val="2A14D0A2"/>
+    <w:lvl w:ilvl="0">
+      <w:start w:val="1"/>
+      <w:numFmt w:val="bullet"/>
+      <w:lvlText w:val=""/>
+      <w:lvlJc w:val="left"/>
+      <w:pPr>
+        <w:tabs>
+          <w:tab w:val="num" w:pos="720"/>
+        </w:tabs>
+        <w:ind w:left="720" w:hanging="360"/>
+      </w:pPr>
+      <w:rPr>
+        <w:rFonts w:ascii="Symbol" w:hAnsi="Symbol" w:hint="default"/>
+        <w:sz w:val="20"/>
+      </w:rPr>
+    </w:lvl>
+    <w:lvl w:ilvl="1" w:tentative="1">
+      <w:start w:val="1"/>
+      <w:numFmt w:val="bullet"/>
+      <w:lvlText w:val="o"/>
+      <w:lvlJc w:val="left"/>
+      <w:pPr>
+        <w:tabs>
+          <w:tab w:val="num" w:pos="1440"/>
+        </w:tabs>
+        <w:ind w:left="1440" w:hanging="360"/>
+      </w:pPr>
+      <w:rPr>
+        <w:rFonts w:ascii="Courier New" w:hAnsi="Courier New" w:hint="default"/>
+        <w:sz w:val="20"/>
+      </w:rPr>
+    </w:lvl>
+    <w:lvl w:ilvl="2" w:tentative="1">
+      <w:start w:val="1"/>
+      <w:numFmt w:val="bullet"/>
+      <w:lvlText w:val=""/>
+      <w:lvlJc w:val="left"/>
+      <w:pPr>
+        <w:tabs>
+          <w:tab w:val="num" w:pos="2160"/>
+        </w:tabs>
+        <w:ind w:left="2160" w:hanging="360"/>
+      </w:pPr>
+      <w:rPr>
+        <w:rFonts w:ascii="Wingdings" w:hAnsi="Wingdings" w:hint="default"/>
+        <w:sz w:val="20"/>
+      </w:rPr>
+    </w:lvl>
+    <w:lvl w:ilvl="3" w:tentative="1">
+      <w:start w:val="1"/>
+      <w:numFmt w:val="bullet"/>
+      <w:lvlText w:val=""/>
+      <w:lvlJc w:val="left"/>
+      <w:pPr>
+        <w:tabs>
+          <w:tab w:val="num" w:pos="2880"/>
+        </w:tabs>
+        <w:ind w:left="2880" w:hanging="360"/>
+      </w:pPr>
+      <w:rPr>
+        <w:rFonts w:ascii="Wingdings" w:hAnsi="Wingdings" w:hint="default"/>
+        <w:sz w:val="20"/>
+      </w:rPr>
+    </w:lvl>
+    <w:lvl w:ilvl="4" w:tentative="1">
+      <w:start w:val="1"/>
+      <w:numFmt w:val="bullet"/>
+      <w:lvlText w:val=""/>
+      <w:lvlJc w:val="left"/>
+      <w:pPr>
+        <w:tabs>
+          <w:tab w:val="num" w:pos="3600"/>
+        </w:tabs>
+        <w:ind w:left="3600" w:hanging="360"/>
+      </w:pPr>
+      <w:rPr>
+        <w:rFonts w:ascii="Wingdings" w:hAnsi="Wingdings" w:hint="default"/>
+        <w:sz w:val="20"/>
+      </w:rPr>
+    </w:lvl>
+    <w:lvl w:ilvl="5" w:tentative="1">
+      <w:start w:val="1"/>
+      <w:numFmt w:val="bullet"/>
+      <w:lvlText w:val=""/>
+      <w:lvlJc w:val="left"/>
+      <w:pPr>
+        <w:tabs>
+          <w:tab w:val="num" w:pos="4320"/>
+        </w:tabs>
+        <w:ind w:left="4320" w:hanging="360"/>
+      </w:pPr>
+      <w:rPr>
+        <w:rFonts w:ascii="Wingdings" w:hAnsi="Wingdings" w:hint="default"/>
+        <w:sz w:val="20"/>
+      </w:rPr>
+    </w:lvl>
+    <w:lvl w:ilvl="6" w:tentative="1">
+      <w:start w:val="1"/>
+      <w:numFmt w:val="bullet"/>
+      <w:lvlText w:val=""/>
+      <w:lvlJc w:val="left"/>
+      <w:pPr>
+        <w:tabs>
+          <w:tab w:val="num" w:pos="5040"/>
+        </w:tabs>
+        <w:ind w:left="5040" w:hanging="360"/>
+      </w:pPr>
+      <w:rPr>
+        <w:rFonts w:ascii="Wingdings" w:hAnsi="Wingdings" w:hint="default"/>
+        <w:sz w:val="20"/>
+      </w:rPr>
+    </w:lvl>
+    <w:lvl w:ilvl="7" w:tentative="1">
+      <w:start w:val="1"/>
+      <w:numFmt w:val="bullet"/>
+      <w:lvlText w:val=""/>
+      <w:lvlJc w:val="left"/>
+      <w:pPr>
+        <w:tabs>
+          <w:tab w:val="num" w:pos="5760"/>
+        </w:tabs>
+        <w:ind w:left="5760" w:hanging="360"/>
+      </w:pPr>
+      <w:rPr>
+        <w:rFonts w:ascii="Wingdings" w:hAnsi="Wingdings" w:hint="default"/>
+        <w:sz w:val="20"/>
+      </w:rPr>
+    </w:lvl>
+    <w:lvl w:ilvl="8" w:tentative="1">
+      <w:start w:val="1"/>
+      <w:numFmt w:val="bullet"/>
+      <w:lvlText w:val=""/>
+      <w:lvlJc w:val="left"/>
+      <w:pPr>
+        <w:tabs>
+          <w:tab w:val="num" w:pos="6480"/>
+        </w:tabs>
+        <w:ind w:left="6480" w:hanging="360"/>
+      </w:pPr>
+      <w:rPr>
+        <w:rFonts w:ascii="Wingdings" w:hAnsi="Wingdings" w:hint="default"/>
+        <w:sz w:val="20"/>
+      </w:rPr>
+    </w:lvl>
+  </w:abstractNum>
   <w:num w:numId="1">
-    <w:abstractNumId w:val="1"/>
+    <w:abstractNumId w:val="2"/>
   </w:num>
   <w:num w:numId="2">
     <w:abstractNumId w:val="0"/>
+  </w:num>
+  <w:num w:numId="3">
+    <w:abstractNumId w:val="3"/>
+  </w:num>
+  <w:num w:numId="4">
+    <w:abstractNumId w:val="1"/>
   </w:num>
 </w:numbering>
 </file>

</xml_diff>

<commit_message>
Levels up to level 6
I am in Loops title
</commit_message>
<xml_diff>
--- a/Levels.docx
+++ b/Levels.docx
@@ -378,9 +378,9 @@
         </w:rPr>
         <w:drawing>
           <wp:inline distT="0" distB="0" distL="0" distR="0">
-            <wp:extent cx="2076450" cy="1400175"/>
-            <wp:effectExtent l="0" t="0" r="0" b="9525"/>
-            <wp:docPr id="2" name="Picture 2" descr="https://lh6.googleusercontent.com/undW_5J9El1pVB3yFtuPUwOgiPjLcrtk1xjUGB35A1sSow4gAD36pzCa1WVd3zmviERllues441y40E9mE4BNoS3EgWOQyf-CdO2MOsrTo0mwEjD04aHjQzQQ_yW5BPaJCvub5Pk=s0"/>
+            <wp:extent cx="1939925" cy="1311910"/>
+            <wp:effectExtent l="0" t="0" r="3175" b="2540"/>
+            <wp:docPr id="1" name="Picture 1" descr="https://lh6.googleusercontent.com/undW_5J9El1pVB3yFtuPUwOgiPjLcrtk1xjUGB35A1sSow4gAD36pzCa1WVd3zmviERllues441y40E9mE4BNoS3EgWOQyf-CdO2MOsrTo0mwEjD04aHjQzQQ_yW5BPaJCvub5Pk=s0"/>
             <wp:cNvGraphicFramePr>
               <a:graphicFrameLocks xmlns:a="http://schemas.openxmlformats.org/drawingml/2006/main" noChangeAspect="1"/>
             </wp:cNvGraphicFramePr>
@@ -409,7 +409,7 @@
                   <pic:spPr bwMode="auto">
                     <a:xfrm>
                       <a:off x="0" y="0"/>
-                      <a:ext cx="2076450" cy="1400175"/>
+                      <a:ext cx="1939925" cy="1311910"/>
                     </a:xfrm>
                     <a:prstGeom prst="rect">
                       <a:avLst/>
@@ -821,7 +821,7 @@
       <w:pPr>
         <w:numPr>
           <w:ilvl w:val="0"/>
-          <w:numId w:val="3"/>
+          <w:numId w:val="5"/>
         </w:numPr>
         <w:spacing w:after="0" w:line="240" w:lineRule="auto"/>
         <w:textAlignment w:val="baseline"/>
@@ -846,7 +846,7 @@
       <w:pPr>
         <w:numPr>
           <w:ilvl w:val="0"/>
-          <w:numId w:val="4"/>
+          <w:numId w:val="6"/>
         </w:numPr>
         <w:spacing w:after="0" w:line="240" w:lineRule="auto"/>
         <w:textAlignment w:val="baseline"/>
@@ -871,7 +871,7 @@
       <w:pPr>
         <w:numPr>
           <w:ilvl w:val="0"/>
-          <w:numId w:val="4"/>
+          <w:numId w:val="6"/>
         </w:numPr>
         <w:spacing w:after="0" w:line="240" w:lineRule="auto"/>
         <w:textAlignment w:val="baseline"/>
@@ -995,205 +995,445 @@
           <w:sz w:val="28"/>
           <w:szCs w:val="28"/>
         </w:rPr>
-        <w:t>A bit complica</w:t>
-      </w:r>
+        <w:t>A bit complicated? You can do it. Let’s go!</w:t>
+      </w:r>
+    </w:p>
+    <w:p>
+      <w:pPr>
+        <w:spacing w:after="0" w:line="240" w:lineRule="auto"/>
+        <w:rPr>
+          <w:rFonts w:ascii="Times New Roman" w:eastAsia="Times New Roman" w:hAnsi="Times New Roman" w:cs="Times New Roman"/>
+          <w:sz w:val="24"/>
+          <w:szCs w:val="24"/>
+        </w:rPr>
+      </w:pPr>
+    </w:p>
+    <w:p>
+      <w:pPr>
+        <w:spacing w:after="0" w:line="240" w:lineRule="auto"/>
+        <w:rPr>
+          <w:rFonts w:ascii="Times New Roman" w:eastAsia="Times New Roman" w:hAnsi="Times New Roman" w:cs="Times New Roman"/>
+          <w:sz w:val="24"/>
+          <w:szCs w:val="24"/>
+        </w:rPr>
+      </w:pPr>
+      <w:r>
+        <w:rPr>
+          <w:rFonts w:ascii="Arial" w:eastAsia="Times New Roman" w:hAnsi="Arial" w:cs="Arial"/>
+          <w:color w:val="000000"/>
+          <w:sz w:val="28"/>
+          <w:szCs w:val="28"/>
+        </w:rPr>
+        <w:t>4. The man wasn’t going to stop:</w:t>
+      </w:r>
+    </w:p>
+    <w:p>
+      <w:pPr>
+        <w:spacing w:after="0" w:line="240" w:lineRule="auto"/>
+        <w:rPr>
+          <w:rFonts w:ascii="Times New Roman" w:eastAsia="Times New Roman" w:hAnsi="Times New Roman" w:cs="Times New Roman"/>
+          <w:sz w:val="24"/>
+          <w:szCs w:val="24"/>
+        </w:rPr>
+      </w:pPr>
+      <w:r>
+        <w:rPr>
+          <w:rFonts w:ascii="Courier New" w:eastAsia="Times New Roman" w:hAnsi="Courier New" w:cs="Courier New"/>
+          <w:color w:val="000000"/>
+          <w:sz w:val="28"/>
+          <w:szCs w:val="28"/>
+        </w:rPr>
+        <w:t>Oh. You are a pro. But wait. Only legends can go! Another question. You have two numbers as A and B, if A^5 &gt; B^6, return A^B. Else if A^7 &lt; B^10, return A*B, and else: return B.</w:t>
+      </w:r>
+    </w:p>
+    <w:p>
+      <w:pPr>
+        <w:spacing w:after="0" w:line="240" w:lineRule="auto"/>
+        <w:rPr>
+          <w:rFonts w:ascii="Times New Roman" w:eastAsia="Times New Roman" w:hAnsi="Times New Roman" w:cs="Times New Roman"/>
+          <w:sz w:val="24"/>
+          <w:szCs w:val="24"/>
+        </w:rPr>
+      </w:pPr>
+      <w:r>
+        <w:rPr>
+          <w:rFonts w:ascii="Arial" w:eastAsia="Times New Roman" w:hAnsi="Arial" w:cs="Arial"/>
+          <w:color w:val="000000"/>
+          <w:sz w:val="28"/>
+          <w:szCs w:val="28"/>
+        </w:rPr>
+        <w:t>3, 2, 1, Go!</w:t>
+      </w:r>
+    </w:p>
+    <w:p>
+      <w:pPr>
+        <w:spacing w:after="0" w:line="240" w:lineRule="auto"/>
+        <w:rPr>
+          <w:rFonts w:ascii="Times New Roman" w:eastAsia="Times New Roman" w:hAnsi="Times New Roman" w:cs="Times New Roman"/>
+          <w:sz w:val="24"/>
+          <w:szCs w:val="24"/>
+        </w:rPr>
+      </w:pPr>
+    </w:p>
+    <w:p>
+      <w:pPr>
+        <w:spacing w:after="0" w:line="240" w:lineRule="auto"/>
+        <w:rPr>
+          <w:rFonts w:ascii="Times New Roman" w:eastAsia="Times New Roman" w:hAnsi="Times New Roman" w:cs="Times New Roman"/>
+          <w:sz w:val="24"/>
+          <w:szCs w:val="24"/>
+        </w:rPr>
+      </w:pPr>
+      <w:r>
+        <w:rPr>
+          <w:rFonts w:ascii="Arial" w:eastAsia="Times New Roman" w:hAnsi="Arial" w:cs="Arial"/>
+          <w:color w:val="000000"/>
+          <w:sz w:val="36"/>
+          <w:szCs w:val="36"/>
+        </w:rPr>
+        <w:t>Loops</w:t>
+      </w:r>
+    </w:p>
+    <w:p>
+      <w:pPr>
+        <w:spacing w:after="0" w:line="240" w:lineRule="auto"/>
+        <w:rPr>
+          <w:rFonts w:ascii="Times New Roman" w:eastAsia="Times New Roman" w:hAnsi="Times New Roman" w:cs="Times New Roman"/>
+          <w:sz w:val="24"/>
+          <w:szCs w:val="24"/>
+        </w:rPr>
+      </w:pPr>
+      <w:r>
+        <w:rPr>
+          <w:rFonts w:ascii="Arial" w:eastAsia="Times New Roman" w:hAnsi="Arial" w:cs="Arial"/>
+          <w:color w:val="000000"/>
+          <w:sz w:val="28"/>
+          <w:szCs w:val="28"/>
+        </w:rPr>
+        <w:t>5. Finally, the man let them go and continued counting. Two monsters were on the way! Alex and Sam were extremely horrified. The monster started talking:</w:t>
+      </w:r>
+    </w:p>
+    <w:p>
+      <w:pPr>
+        <w:spacing w:after="0" w:line="240" w:lineRule="auto"/>
+        <w:rPr>
+          <w:rFonts w:ascii="Times New Roman" w:eastAsia="Times New Roman" w:hAnsi="Times New Roman" w:cs="Times New Roman"/>
+          <w:sz w:val="24"/>
+          <w:szCs w:val="24"/>
+        </w:rPr>
+      </w:pPr>
+      <w:proofErr w:type="spellStart"/>
+      <w:r>
+        <w:rPr>
+          <w:rFonts w:ascii="Courier New" w:eastAsia="Times New Roman" w:hAnsi="Courier New" w:cs="Courier New"/>
+          <w:color w:val="000000"/>
+          <w:sz w:val="28"/>
+          <w:szCs w:val="28"/>
+        </w:rPr>
+        <w:t>Hahahaha</w:t>
+      </w:r>
+      <w:proofErr w:type="spellEnd"/>
+      <w:r>
+        <w:rPr>
+          <w:rFonts w:ascii="Courier New" w:eastAsia="Times New Roman" w:hAnsi="Courier New" w:cs="Courier New"/>
+          <w:color w:val="000000"/>
+          <w:sz w:val="28"/>
+          <w:szCs w:val="28"/>
+        </w:rPr>
+        <w:t>! New talents for Computer island? We are the enemies of Computer Island. We are 10000 monsters living in the Wrong Island! Our policy is: “Wrong answers, best ones”. I will ask you A question. If you give us the wrong answer, you are the perfect case for our island and you will work on our island. A number called A is here. If you can say what is the total of all the divisors of A in the wrong way, you’ll come with us.</w:t>
+      </w:r>
+    </w:p>
+    <w:p>
+      <w:pPr>
+        <w:spacing w:after="0" w:line="240" w:lineRule="auto"/>
+        <w:rPr>
+          <w:rFonts w:ascii="Times New Roman" w:eastAsia="Times New Roman" w:hAnsi="Times New Roman" w:cs="Times New Roman"/>
+          <w:sz w:val="24"/>
+          <w:szCs w:val="24"/>
+        </w:rPr>
+      </w:pPr>
+      <w:r>
+        <w:rPr>
+          <w:rFonts w:ascii="Arial" w:eastAsia="Times New Roman" w:hAnsi="Arial" w:cs="Arial"/>
+          <w:color w:val="000000"/>
+          <w:sz w:val="28"/>
+          <w:szCs w:val="28"/>
+        </w:rPr>
+        <w:t>Pay attention that they should work 24 hours a day and they’ll not get paid! So help them and tell them the correct answer! And you’ll learn a new algorithm in this part.</w:t>
+      </w:r>
+    </w:p>
+    <w:p>
+      <w:pPr>
+        <w:spacing w:after="0" w:line="240" w:lineRule="auto"/>
+        <w:rPr>
+          <w:rFonts w:ascii="Times New Roman" w:eastAsia="Times New Roman" w:hAnsi="Times New Roman" w:cs="Times New Roman"/>
+          <w:sz w:val="24"/>
+          <w:szCs w:val="24"/>
+        </w:rPr>
+      </w:pPr>
+    </w:p>
+    <w:p>
+      <w:pPr>
+        <w:spacing w:after="0" w:line="240" w:lineRule="auto"/>
+        <w:rPr>
+          <w:rFonts w:ascii="Times New Roman" w:eastAsia="Times New Roman" w:hAnsi="Times New Roman" w:cs="Times New Roman"/>
+          <w:sz w:val="24"/>
+          <w:szCs w:val="24"/>
+        </w:rPr>
+      </w:pPr>
+      <w:r>
+        <w:rPr>
+          <w:rFonts w:ascii="Arial" w:eastAsia="Times New Roman" w:hAnsi="Arial" w:cs="Arial"/>
+          <w:color w:val="000000"/>
+          <w:sz w:val="28"/>
+          <w:szCs w:val="28"/>
+        </w:rPr>
+        <w:t xml:space="preserve">6. </w:t>
+      </w:r>
+      <w:r>
+        <w:rPr>
+          <w:rFonts w:ascii="Courier New" w:eastAsia="Times New Roman" w:hAnsi="Courier New" w:cs="Courier New"/>
+          <w:color w:val="000000"/>
+          <w:sz w:val="28"/>
+          <w:szCs w:val="28"/>
+        </w:rPr>
+        <w:t xml:space="preserve">“Oh, you answered correctly! You are the worst case for us! Get lost!” </w:t>
+      </w:r>
+      <w:r>
+        <w:rPr>
+          <w:rFonts w:ascii="Arial" w:eastAsia="Times New Roman" w:hAnsi="Arial" w:cs="Arial"/>
+          <w:color w:val="000000"/>
+          <w:sz w:val="28"/>
+          <w:szCs w:val="28"/>
+        </w:rPr>
+        <w:t>one of the monsters said. They went straight through. And there was an Elevator. The liftman started a conversation:</w:t>
+      </w:r>
+    </w:p>
+    <w:p>
+      <w:pPr>
+        <w:spacing w:after="0" w:line="240" w:lineRule="auto"/>
+        <w:rPr>
+          <w:rFonts w:ascii="Times New Roman" w:eastAsia="Times New Roman" w:hAnsi="Times New Roman" w:cs="Times New Roman"/>
+          <w:sz w:val="24"/>
+          <w:szCs w:val="24"/>
+        </w:rPr>
+      </w:pPr>
+      <w:r>
+        <w:rPr>
+          <w:rFonts w:ascii="Courier New" w:eastAsia="Times New Roman" w:hAnsi="Courier New" w:cs="Courier New"/>
+          <w:color w:val="000000"/>
+          <w:sz w:val="28"/>
+          <w:szCs w:val="28"/>
+        </w:rPr>
+        <w:t>Liftman: Hi! Welcome!</w:t>
+      </w:r>
+    </w:p>
+    <w:p>
+      <w:pPr>
+        <w:spacing w:after="0" w:line="240" w:lineRule="auto"/>
+        <w:rPr>
+          <w:rFonts w:ascii="Times New Roman" w:eastAsia="Times New Roman" w:hAnsi="Times New Roman" w:cs="Times New Roman"/>
+          <w:sz w:val="24"/>
+          <w:szCs w:val="24"/>
+        </w:rPr>
+      </w:pPr>
+      <w:r>
+        <w:rPr>
+          <w:rFonts w:ascii="Courier New" w:eastAsia="Times New Roman" w:hAnsi="Courier New" w:cs="Courier New"/>
+          <w:color w:val="000000"/>
+          <w:sz w:val="28"/>
+          <w:szCs w:val="28"/>
+        </w:rPr>
+        <w:t>Sam: Hello!</w:t>
+      </w:r>
+    </w:p>
+    <w:p>
+      <w:pPr>
+        <w:spacing w:after="0" w:line="240" w:lineRule="auto"/>
+        <w:rPr>
+          <w:rFonts w:ascii="Times New Roman" w:eastAsia="Times New Roman" w:hAnsi="Times New Roman" w:cs="Times New Roman"/>
+          <w:sz w:val="24"/>
+          <w:szCs w:val="24"/>
+        </w:rPr>
+      </w:pPr>
+      <w:r>
+        <w:rPr>
+          <w:rFonts w:ascii="Courier New" w:eastAsia="Times New Roman" w:hAnsi="Courier New" w:cs="Courier New"/>
+          <w:color w:val="000000"/>
+          <w:sz w:val="28"/>
+          <w:szCs w:val="28"/>
+        </w:rPr>
+        <w:t>Alex: Hello! Thanks.</w:t>
+      </w:r>
+    </w:p>
+    <w:p>
+      <w:pPr>
+        <w:spacing w:after="0" w:line="240" w:lineRule="auto"/>
+        <w:rPr>
+          <w:rFonts w:ascii="Times New Roman" w:eastAsia="Times New Roman" w:hAnsi="Times New Roman" w:cs="Times New Roman"/>
+          <w:sz w:val="24"/>
+          <w:szCs w:val="24"/>
+        </w:rPr>
+      </w:pPr>
+      <w:r>
+        <w:rPr>
+          <w:rFonts w:ascii="Courier New" w:eastAsia="Times New Roman" w:hAnsi="Courier New" w:cs="Courier New"/>
+          <w:color w:val="000000"/>
+          <w:sz w:val="28"/>
+          <w:szCs w:val="28"/>
+        </w:rPr>
+        <w:t>Liftman: There are two choices for you: two walk 10000000000002000000009000000056 steps down or to use the elevator. Which one would you choose?</w:t>
+      </w:r>
+    </w:p>
+    <w:p>
+      <w:pPr>
+        <w:spacing w:after="0" w:line="240" w:lineRule="auto"/>
+        <w:rPr>
+          <w:rFonts w:ascii="Times New Roman" w:eastAsia="Times New Roman" w:hAnsi="Times New Roman" w:cs="Times New Roman"/>
+          <w:sz w:val="24"/>
+          <w:szCs w:val="24"/>
+        </w:rPr>
+      </w:pPr>
+      <w:r>
+        <w:rPr>
+          <w:rFonts w:ascii="Courier New" w:eastAsia="Times New Roman" w:hAnsi="Courier New" w:cs="Courier New"/>
+          <w:color w:val="000000"/>
+          <w:sz w:val="28"/>
+          <w:szCs w:val="28"/>
+        </w:rPr>
+        <w:t>Sam: The elevator, absolutely.</w:t>
+      </w:r>
+    </w:p>
+    <w:p>
+      <w:pPr>
+        <w:spacing w:after="0" w:line="240" w:lineRule="auto"/>
+        <w:rPr>
+          <w:rFonts w:ascii="Times New Roman" w:eastAsia="Times New Roman" w:hAnsi="Times New Roman" w:cs="Times New Roman"/>
+          <w:sz w:val="24"/>
+          <w:szCs w:val="24"/>
+        </w:rPr>
+      </w:pPr>
+      <w:r>
+        <w:rPr>
+          <w:rFonts w:ascii="Courier New" w:eastAsia="Times New Roman" w:hAnsi="Courier New" w:cs="Courier New"/>
+          <w:color w:val="000000"/>
+          <w:sz w:val="28"/>
+          <w:szCs w:val="28"/>
+        </w:rPr>
+        <w:t>Liftman: So you should pass the elevator test. Go to the monitor over there to find out about the questions.</w:t>
+      </w:r>
+    </w:p>
+    <w:p>
+      <w:pPr>
+        <w:spacing w:after="0" w:line="240" w:lineRule="auto"/>
+        <w:rPr>
+          <w:rFonts w:ascii="Times New Roman" w:eastAsia="Times New Roman" w:hAnsi="Times New Roman" w:cs="Times New Roman"/>
+          <w:sz w:val="24"/>
+          <w:szCs w:val="24"/>
+        </w:rPr>
+      </w:pPr>
+      <w:r>
+        <w:rPr>
+          <w:rFonts w:ascii="Arial" w:eastAsia="Times New Roman" w:hAnsi="Arial" w:cs="Arial"/>
+          <w:color w:val="000000"/>
+          <w:sz w:val="28"/>
+          <w:szCs w:val="28"/>
+        </w:rPr>
+        <w:t>On the monitor, the first question was this:</w:t>
+      </w:r>
+    </w:p>
+    <w:p>
+      <w:pPr>
+        <w:spacing w:after="0" w:line="240" w:lineRule="auto"/>
+        <w:rPr>
+          <w:rFonts w:ascii="Times New Roman" w:eastAsia="Times New Roman" w:hAnsi="Times New Roman" w:cs="Times New Roman"/>
+          <w:sz w:val="24"/>
+          <w:szCs w:val="24"/>
+        </w:rPr>
+      </w:pPr>
+      <w:r>
+        <w:rPr>
+          <w:rFonts w:ascii="Courier New" w:eastAsia="Times New Roman" w:hAnsi="Courier New" w:cs="Courier New"/>
+          <w:color w:val="000000"/>
+          <w:sz w:val="28"/>
+          <w:szCs w:val="28"/>
+        </w:rPr>
+        <w:t xml:space="preserve">We’ll give you A range (the starting point = A and the ending point = A) and you should decide which numbers are divisible to B - A and give the total of them. For </w:t>
+      </w:r>
+      <w:proofErr w:type="gramStart"/>
+      <w:r>
+        <w:rPr>
+          <w:rFonts w:ascii="Courier New" w:eastAsia="Times New Roman" w:hAnsi="Courier New" w:cs="Courier New"/>
+          <w:color w:val="000000"/>
+          <w:sz w:val="28"/>
+          <w:szCs w:val="28"/>
+        </w:rPr>
+        <w:t>example</w:t>
+      </w:r>
+      <w:proofErr w:type="gramEnd"/>
+      <w:r>
+        <w:rPr>
+          <w:rFonts w:ascii="Courier New" w:eastAsia="Times New Roman" w:hAnsi="Courier New" w:cs="Courier New"/>
+          <w:color w:val="000000"/>
+          <w:sz w:val="28"/>
+          <w:szCs w:val="28"/>
+        </w:rPr>
+        <w:t xml:space="preserve"> if you recognized that C, D, and </w:t>
+      </w:r>
+      <w:proofErr w:type="spellStart"/>
+      <w:r>
+        <w:rPr>
+          <w:rFonts w:ascii="Courier New" w:eastAsia="Times New Roman" w:hAnsi="Courier New" w:cs="Courier New"/>
+          <w:color w:val="000000"/>
+          <w:sz w:val="28"/>
+          <w:szCs w:val="28"/>
+        </w:rPr>
+        <w:t>E</w:t>
+      </w:r>
+      <w:proofErr w:type="spellEnd"/>
+      <w:r>
+        <w:rPr>
+          <w:rFonts w:ascii="Courier New" w:eastAsia="Times New Roman" w:hAnsi="Courier New" w:cs="Courier New"/>
+          <w:color w:val="000000"/>
+          <w:sz w:val="28"/>
+          <w:szCs w:val="28"/>
+        </w:rPr>
+        <w:t xml:space="preserve"> </w:t>
+      </w:r>
+      <w:r>
+        <w:rPr>
+          <w:rFonts w:ascii="Courier New" w:eastAsia="Times New Roman" w:hAnsi="Courier New" w:cs="Courier New"/>
+          <w:color w:val="000000"/>
+          <w:sz w:val="28"/>
+          <w:szCs w:val="28"/>
+        </w:rPr>
+        <w:lastRenderedPageBreak/>
+        <w:t>are divisible to A - A and they are in the range of A to A (A and B are also counted in the range), you should return C + D + E.</w:t>
+      </w:r>
+    </w:p>
+    <w:p>
+      <w:pPr>
+        <w:spacing w:after="0" w:line="240" w:lineRule="auto"/>
+        <w:rPr>
+          <w:rFonts w:ascii="Times New Roman" w:eastAsia="Times New Roman" w:hAnsi="Times New Roman" w:cs="Times New Roman"/>
+          <w:sz w:val="24"/>
+          <w:szCs w:val="24"/>
+        </w:rPr>
+      </w:pPr>
+      <w:r>
+        <w:rPr>
+          <w:rFonts w:ascii="Arial" w:eastAsia="Times New Roman" w:hAnsi="Arial" w:cs="Arial"/>
+          <w:color w:val="000000"/>
+          <w:sz w:val="28"/>
+          <w:szCs w:val="28"/>
+        </w:rPr>
+        <w:t>Looks hard? You can do it! Go on!</w:t>
+      </w:r>
+    </w:p>
+    <w:p>
       <w:bookmarkStart w:id="0" w:name="_GoBack"/>
       <w:bookmarkEnd w:id="0"/>
-      <w:r>
-        <w:rPr>
-          <w:rFonts w:ascii="Arial" w:eastAsia="Times New Roman" w:hAnsi="Arial" w:cs="Arial"/>
-          <w:color w:val="000000"/>
-          <w:sz w:val="28"/>
-          <w:szCs w:val="28"/>
-        </w:rPr>
-        <w:t>ted? You can do it. Let’s go!</w:t>
-      </w:r>
-    </w:p>
-    <w:p>
-      <w:pPr>
-        <w:spacing w:after="0" w:line="240" w:lineRule="auto"/>
-        <w:rPr>
-          <w:rFonts w:ascii="Times New Roman" w:eastAsia="Times New Roman" w:hAnsi="Times New Roman" w:cs="Times New Roman"/>
-          <w:sz w:val="24"/>
-          <w:szCs w:val="24"/>
-        </w:rPr>
-      </w:pPr>
-    </w:p>
-    <w:p>
-      <w:pPr>
-        <w:spacing w:after="0" w:line="240" w:lineRule="auto"/>
-        <w:rPr>
-          <w:rFonts w:ascii="Times New Roman" w:eastAsia="Times New Roman" w:hAnsi="Times New Roman" w:cs="Times New Roman"/>
-          <w:sz w:val="24"/>
-          <w:szCs w:val="24"/>
-        </w:rPr>
-      </w:pPr>
-      <w:r>
-        <w:rPr>
-          <w:rFonts w:ascii="Arial" w:eastAsia="Times New Roman" w:hAnsi="Arial" w:cs="Arial"/>
-          <w:color w:val="000000"/>
-          <w:sz w:val="28"/>
-          <w:szCs w:val="28"/>
-        </w:rPr>
-        <w:t>4. The man wasn’t going to stop:</w:t>
-      </w:r>
-    </w:p>
-    <w:p>
-      <w:pPr>
-        <w:spacing w:after="0" w:line="240" w:lineRule="auto"/>
-        <w:rPr>
-          <w:rFonts w:ascii="Times New Roman" w:eastAsia="Times New Roman" w:hAnsi="Times New Roman" w:cs="Times New Roman"/>
-          <w:sz w:val="24"/>
-          <w:szCs w:val="24"/>
-        </w:rPr>
-      </w:pPr>
-      <w:r>
-        <w:rPr>
-          <w:rFonts w:ascii="Courier New" w:eastAsia="Times New Roman" w:hAnsi="Courier New" w:cs="Courier New"/>
-          <w:color w:val="000000"/>
-          <w:sz w:val="28"/>
-          <w:szCs w:val="28"/>
-        </w:rPr>
-        <w:t>Oh. You are a pro. But wait. Only legends can go! Another question. You have two numbers as A and B, if A^5 &gt; B^6, return A^B. Else if A^7 &lt; B^10, return A*B, and else: return B.</w:t>
-      </w:r>
-    </w:p>
-    <w:p>
-      <w:pPr>
-        <w:spacing w:after="0" w:line="240" w:lineRule="auto"/>
-        <w:rPr>
-          <w:rFonts w:ascii="Times New Roman" w:eastAsia="Times New Roman" w:hAnsi="Times New Roman" w:cs="Times New Roman"/>
-          <w:sz w:val="24"/>
-          <w:szCs w:val="24"/>
-        </w:rPr>
-      </w:pPr>
-      <w:r>
-        <w:rPr>
-          <w:rFonts w:ascii="Arial" w:eastAsia="Times New Roman" w:hAnsi="Arial" w:cs="Arial"/>
-          <w:color w:val="000000"/>
-          <w:sz w:val="28"/>
-          <w:szCs w:val="28"/>
-        </w:rPr>
-        <w:t>3, 2, 1, Go!</w:t>
-      </w:r>
-    </w:p>
-    <w:p>
-      <w:pPr>
-        <w:spacing w:after="0" w:line="240" w:lineRule="auto"/>
-        <w:rPr>
-          <w:rFonts w:ascii="Times New Roman" w:eastAsia="Times New Roman" w:hAnsi="Times New Roman" w:cs="Times New Roman"/>
-          <w:sz w:val="24"/>
-          <w:szCs w:val="24"/>
-        </w:rPr>
-      </w:pPr>
-    </w:p>
-    <w:p>
-      <w:pPr>
-        <w:spacing w:after="0" w:line="240" w:lineRule="auto"/>
-        <w:rPr>
-          <w:rFonts w:ascii="Times New Roman" w:eastAsia="Times New Roman" w:hAnsi="Times New Roman" w:cs="Times New Roman"/>
-          <w:sz w:val="24"/>
-          <w:szCs w:val="24"/>
-        </w:rPr>
-      </w:pPr>
-      <w:r>
-        <w:rPr>
-          <w:rFonts w:ascii="Arial" w:eastAsia="Times New Roman" w:hAnsi="Arial" w:cs="Arial"/>
-          <w:color w:val="000000"/>
-          <w:sz w:val="36"/>
-          <w:szCs w:val="36"/>
-        </w:rPr>
-        <w:t>Loops</w:t>
-      </w:r>
-    </w:p>
-    <w:p>
-      <w:pPr>
-        <w:spacing w:after="0" w:line="240" w:lineRule="auto"/>
-        <w:rPr>
-          <w:rFonts w:ascii="Times New Roman" w:eastAsia="Times New Roman" w:hAnsi="Times New Roman" w:cs="Times New Roman"/>
-          <w:sz w:val="24"/>
-          <w:szCs w:val="24"/>
-        </w:rPr>
-      </w:pPr>
-      <w:r>
-        <w:rPr>
-          <w:rFonts w:ascii="Arial" w:eastAsia="Times New Roman" w:hAnsi="Arial" w:cs="Arial"/>
-          <w:color w:val="000000"/>
-          <w:sz w:val="28"/>
-          <w:szCs w:val="28"/>
-        </w:rPr>
-        <w:t>5. Finally, the man let them go and continued counting. Two monsters were on the way! Alex and Sam were extremely horrified. The monster started talking:</w:t>
-      </w:r>
-    </w:p>
-    <w:p>
-      <w:pPr>
-        <w:spacing w:after="0" w:line="240" w:lineRule="auto"/>
-        <w:rPr>
-          <w:rFonts w:ascii="Times New Roman" w:eastAsia="Times New Roman" w:hAnsi="Times New Roman" w:cs="Times New Roman"/>
-          <w:sz w:val="24"/>
-          <w:szCs w:val="24"/>
-        </w:rPr>
-      </w:pPr>
-      <w:proofErr w:type="spellStart"/>
-      <w:r>
-        <w:rPr>
-          <w:rFonts w:ascii="Courier New" w:eastAsia="Times New Roman" w:hAnsi="Courier New" w:cs="Courier New"/>
-          <w:color w:val="000000"/>
-          <w:sz w:val="28"/>
-          <w:szCs w:val="28"/>
-        </w:rPr>
-        <w:t>Hahahaha</w:t>
-      </w:r>
-      <w:proofErr w:type="spellEnd"/>
-      <w:r>
-        <w:rPr>
-          <w:rFonts w:ascii="Courier New" w:eastAsia="Times New Roman" w:hAnsi="Courier New" w:cs="Courier New"/>
-          <w:color w:val="000000"/>
-          <w:sz w:val="28"/>
-          <w:szCs w:val="28"/>
-        </w:rPr>
-        <w:t>! New talents for Computer island? We are the enemies of Computer Island. We are 10000 monsters living in the Wrong Island! Our policy is: “Wrong answers, best ones”. I will ask you A question. If you give us the wrong answer, you are the perfect case for our island and you will work on our island. A number called A is here. If you can say what is the total of all the divisors of A in the wrong way, you’ll come with us.</w:t>
-      </w:r>
-    </w:p>
-    <w:p>
-      <w:pPr>
-        <w:spacing w:after="0" w:line="240" w:lineRule="auto"/>
-        <w:rPr>
-          <w:rFonts w:ascii="Times New Roman" w:eastAsia="Times New Roman" w:hAnsi="Times New Roman" w:cs="Times New Roman"/>
-          <w:sz w:val="24"/>
-          <w:szCs w:val="24"/>
-        </w:rPr>
-      </w:pPr>
-      <w:r>
-        <w:rPr>
-          <w:rFonts w:ascii="Arial" w:eastAsia="Times New Roman" w:hAnsi="Arial" w:cs="Arial"/>
-          <w:color w:val="000000"/>
-          <w:sz w:val="28"/>
-          <w:szCs w:val="28"/>
-        </w:rPr>
-        <w:t xml:space="preserve">Pay attention that they should work 24 hours a day and they’ll not get paid. So help them and tell them the correct answer! And you’ll learn a new </w:t>
-      </w:r>
-      <w:proofErr w:type="spellStart"/>
-      <w:r>
-        <w:rPr>
-          <w:rFonts w:ascii="Arial" w:eastAsia="Times New Roman" w:hAnsi="Arial" w:cs="Arial"/>
-          <w:color w:val="000000"/>
-          <w:sz w:val="28"/>
-          <w:szCs w:val="28"/>
-        </w:rPr>
-        <w:t>alorithm</w:t>
-      </w:r>
-      <w:proofErr w:type="spellEnd"/>
-      <w:r>
-        <w:rPr>
-          <w:rFonts w:ascii="Arial" w:eastAsia="Times New Roman" w:hAnsi="Arial" w:cs="Arial"/>
-          <w:color w:val="000000"/>
-          <w:sz w:val="28"/>
-          <w:szCs w:val="28"/>
-        </w:rPr>
-        <w:t xml:space="preserve"> in this part.</w:t>
-      </w:r>
-    </w:p>
-    <w:p/>
+    </w:p>
     <w:sectPr>
       <w:pgSz w:w="11906" w:h="16838" w:code="9"/>
       <w:pgMar w:top="1440" w:right="1440" w:bottom="1440" w:left="1440" w:header="720" w:footer="720" w:gutter="0"/>
@@ -1356,6 +1596,155 @@
     </w:lvl>
   </w:abstractNum>
   <w:abstractNum w:abstractNumId="1" w15:restartNumberingAfterBreak="0">
+    <w:nsid w:val="27077F7E"/>
+    <w:multiLevelType w:val="multilevel"/>
+    <w:tmpl w:val="A9661F22"/>
+    <w:lvl w:ilvl="0">
+      <w:start w:val="1"/>
+      <w:numFmt w:val="bullet"/>
+      <w:lvlText w:val=""/>
+      <w:lvlJc w:val="left"/>
+      <w:pPr>
+        <w:tabs>
+          <w:tab w:val="num" w:pos="720"/>
+        </w:tabs>
+        <w:ind w:left="720" w:hanging="360"/>
+      </w:pPr>
+      <w:rPr>
+        <w:rFonts w:ascii="Symbol" w:hAnsi="Symbol" w:hint="default"/>
+        <w:sz w:val="20"/>
+      </w:rPr>
+    </w:lvl>
+    <w:lvl w:ilvl="1" w:tentative="1">
+      <w:start w:val="1"/>
+      <w:numFmt w:val="bullet"/>
+      <w:lvlText w:val="o"/>
+      <w:lvlJc w:val="left"/>
+      <w:pPr>
+        <w:tabs>
+          <w:tab w:val="num" w:pos="1440"/>
+        </w:tabs>
+        <w:ind w:left="1440" w:hanging="360"/>
+      </w:pPr>
+      <w:rPr>
+        <w:rFonts w:ascii="Courier New" w:hAnsi="Courier New" w:hint="default"/>
+        <w:sz w:val="20"/>
+      </w:rPr>
+    </w:lvl>
+    <w:lvl w:ilvl="2" w:tentative="1">
+      <w:start w:val="1"/>
+      <w:numFmt w:val="bullet"/>
+      <w:lvlText w:val=""/>
+      <w:lvlJc w:val="left"/>
+      <w:pPr>
+        <w:tabs>
+          <w:tab w:val="num" w:pos="2160"/>
+        </w:tabs>
+        <w:ind w:left="2160" w:hanging="360"/>
+      </w:pPr>
+      <w:rPr>
+        <w:rFonts w:ascii="Wingdings" w:hAnsi="Wingdings" w:hint="default"/>
+        <w:sz w:val="20"/>
+      </w:rPr>
+    </w:lvl>
+    <w:lvl w:ilvl="3" w:tentative="1">
+      <w:start w:val="1"/>
+      <w:numFmt w:val="bullet"/>
+      <w:lvlText w:val=""/>
+      <w:lvlJc w:val="left"/>
+      <w:pPr>
+        <w:tabs>
+          <w:tab w:val="num" w:pos="2880"/>
+        </w:tabs>
+        <w:ind w:left="2880" w:hanging="360"/>
+      </w:pPr>
+      <w:rPr>
+        <w:rFonts w:ascii="Wingdings" w:hAnsi="Wingdings" w:hint="default"/>
+        <w:sz w:val="20"/>
+      </w:rPr>
+    </w:lvl>
+    <w:lvl w:ilvl="4" w:tentative="1">
+      <w:start w:val="1"/>
+      <w:numFmt w:val="bullet"/>
+      <w:lvlText w:val=""/>
+      <w:lvlJc w:val="left"/>
+      <w:pPr>
+        <w:tabs>
+          <w:tab w:val="num" w:pos="3600"/>
+        </w:tabs>
+        <w:ind w:left="3600" w:hanging="360"/>
+      </w:pPr>
+      <w:rPr>
+        <w:rFonts w:ascii="Wingdings" w:hAnsi="Wingdings" w:hint="default"/>
+        <w:sz w:val="20"/>
+      </w:rPr>
+    </w:lvl>
+    <w:lvl w:ilvl="5" w:tentative="1">
+      <w:start w:val="1"/>
+      <w:numFmt w:val="bullet"/>
+      <w:lvlText w:val=""/>
+      <w:lvlJc w:val="left"/>
+      <w:pPr>
+        <w:tabs>
+          <w:tab w:val="num" w:pos="4320"/>
+        </w:tabs>
+        <w:ind w:left="4320" w:hanging="360"/>
+      </w:pPr>
+      <w:rPr>
+        <w:rFonts w:ascii="Wingdings" w:hAnsi="Wingdings" w:hint="default"/>
+        <w:sz w:val="20"/>
+      </w:rPr>
+    </w:lvl>
+    <w:lvl w:ilvl="6" w:tentative="1">
+      <w:start w:val="1"/>
+      <w:numFmt w:val="bullet"/>
+      <w:lvlText w:val=""/>
+      <w:lvlJc w:val="left"/>
+      <w:pPr>
+        <w:tabs>
+          <w:tab w:val="num" w:pos="5040"/>
+        </w:tabs>
+        <w:ind w:left="5040" w:hanging="360"/>
+      </w:pPr>
+      <w:rPr>
+        <w:rFonts w:ascii="Wingdings" w:hAnsi="Wingdings" w:hint="default"/>
+        <w:sz w:val="20"/>
+      </w:rPr>
+    </w:lvl>
+    <w:lvl w:ilvl="7" w:tentative="1">
+      <w:start w:val="1"/>
+      <w:numFmt w:val="bullet"/>
+      <w:lvlText w:val=""/>
+      <w:lvlJc w:val="left"/>
+      <w:pPr>
+        <w:tabs>
+          <w:tab w:val="num" w:pos="5760"/>
+        </w:tabs>
+        <w:ind w:left="5760" w:hanging="360"/>
+      </w:pPr>
+      <w:rPr>
+        <w:rFonts w:ascii="Wingdings" w:hAnsi="Wingdings" w:hint="default"/>
+        <w:sz w:val="20"/>
+      </w:rPr>
+    </w:lvl>
+    <w:lvl w:ilvl="8" w:tentative="1">
+      <w:start w:val="1"/>
+      <w:numFmt w:val="bullet"/>
+      <w:lvlText w:val=""/>
+      <w:lvlJc w:val="left"/>
+      <w:pPr>
+        <w:tabs>
+          <w:tab w:val="num" w:pos="6480"/>
+        </w:tabs>
+        <w:ind w:left="6480" w:hanging="360"/>
+      </w:pPr>
+      <w:rPr>
+        <w:rFonts w:ascii="Wingdings" w:hAnsi="Wingdings" w:hint="default"/>
+        <w:sz w:val="20"/>
+      </w:rPr>
+    </w:lvl>
+  </w:abstractNum>
+  <w:abstractNum w:abstractNumId="2" w15:restartNumberingAfterBreak="0">
     <w:nsid w:val="315076E0"/>
     <w:multiLevelType w:val="multilevel"/>
     <w:tmpl w:val="6EEA9BEE"/>
@@ -1504,7 +1893,7 @@
       </w:rPr>
     </w:lvl>
   </w:abstractNum>
-  <w:abstractNum w:abstractNumId="2" w15:restartNumberingAfterBreak="0">
+  <w:abstractNum w:abstractNumId="3" w15:restartNumberingAfterBreak="0">
     <w:nsid w:val="32F52012"/>
     <w:multiLevelType w:val="multilevel"/>
     <w:tmpl w:val="1AC207BC"/>
@@ -1653,7 +2042,156 @@
       </w:rPr>
     </w:lvl>
   </w:abstractNum>
-  <w:abstractNum w:abstractNumId="3" w15:restartNumberingAfterBreak="0">
+  <w:abstractNum w:abstractNumId="4" w15:restartNumberingAfterBreak="0">
+    <w:nsid w:val="4BC047D6"/>
+    <w:multiLevelType w:val="multilevel"/>
+    <w:tmpl w:val="2C681F9E"/>
+    <w:lvl w:ilvl="0">
+      <w:start w:val="1"/>
+      <w:numFmt w:val="bullet"/>
+      <w:lvlText w:val=""/>
+      <w:lvlJc w:val="left"/>
+      <w:pPr>
+        <w:tabs>
+          <w:tab w:val="num" w:pos="720"/>
+        </w:tabs>
+        <w:ind w:left="720" w:hanging="360"/>
+      </w:pPr>
+      <w:rPr>
+        <w:rFonts w:ascii="Symbol" w:hAnsi="Symbol" w:hint="default"/>
+        <w:sz w:val="20"/>
+      </w:rPr>
+    </w:lvl>
+    <w:lvl w:ilvl="1" w:tentative="1">
+      <w:start w:val="1"/>
+      <w:numFmt w:val="bullet"/>
+      <w:lvlText w:val="o"/>
+      <w:lvlJc w:val="left"/>
+      <w:pPr>
+        <w:tabs>
+          <w:tab w:val="num" w:pos="1440"/>
+        </w:tabs>
+        <w:ind w:left="1440" w:hanging="360"/>
+      </w:pPr>
+      <w:rPr>
+        <w:rFonts w:ascii="Courier New" w:hAnsi="Courier New" w:hint="default"/>
+        <w:sz w:val="20"/>
+      </w:rPr>
+    </w:lvl>
+    <w:lvl w:ilvl="2" w:tentative="1">
+      <w:start w:val="1"/>
+      <w:numFmt w:val="bullet"/>
+      <w:lvlText w:val=""/>
+      <w:lvlJc w:val="left"/>
+      <w:pPr>
+        <w:tabs>
+          <w:tab w:val="num" w:pos="2160"/>
+        </w:tabs>
+        <w:ind w:left="2160" w:hanging="360"/>
+      </w:pPr>
+      <w:rPr>
+        <w:rFonts w:ascii="Wingdings" w:hAnsi="Wingdings" w:hint="default"/>
+        <w:sz w:val="20"/>
+      </w:rPr>
+    </w:lvl>
+    <w:lvl w:ilvl="3" w:tentative="1">
+      <w:start w:val="1"/>
+      <w:numFmt w:val="bullet"/>
+      <w:lvlText w:val=""/>
+      <w:lvlJc w:val="left"/>
+      <w:pPr>
+        <w:tabs>
+          <w:tab w:val="num" w:pos="2880"/>
+        </w:tabs>
+        <w:ind w:left="2880" w:hanging="360"/>
+      </w:pPr>
+      <w:rPr>
+        <w:rFonts w:ascii="Wingdings" w:hAnsi="Wingdings" w:hint="default"/>
+        <w:sz w:val="20"/>
+      </w:rPr>
+    </w:lvl>
+    <w:lvl w:ilvl="4" w:tentative="1">
+      <w:start w:val="1"/>
+      <w:numFmt w:val="bullet"/>
+      <w:lvlText w:val=""/>
+      <w:lvlJc w:val="left"/>
+      <w:pPr>
+        <w:tabs>
+          <w:tab w:val="num" w:pos="3600"/>
+        </w:tabs>
+        <w:ind w:left="3600" w:hanging="360"/>
+      </w:pPr>
+      <w:rPr>
+        <w:rFonts w:ascii="Wingdings" w:hAnsi="Wingdings" w:hint="default"/>
+        <w:sz w:val="20"/>
+      </w:rPr>
+    </w:lvl>
+    <w:lvl w:ilvl="5" w:tentative="1">
+      <w:start w:val="1"/>
+      <w:numFmt w:val="bullet"/>
+      <w:lvlText w:val=""/>
+      <w:lvlJc w:val="left"/>
+      <w:pPr>
+        <w:tabs>
+          <w:tab w:val="num" w:pos="4320"/>
+        </w:tabs>
+        <w:ind w:left="4320" w:hanging="360"/>
+      </w:pPr>
+      <w:rPr>
+        <w:rFonts w:ascii="Wingdings" w:hAnsi="Wingdings" w:hint="default"/>
+        <w:sz w:val="20"/>
+      </w:rPr>
+    </w:lvl>
+    <w:lvl w:ilvl="6" w:tentative="1">
+      <w:start w:val="1"/>
+      <w:numFmt w:val="bullet"/>
+      <w:lvlText w:val=""/>
+      <w:lvlJc w:val="left"/>
+      <w:pPr>
+        <w:tabs>
+          <w:tab w:val="num" w:pos="5040"/>
+        </w:tabs>
+        <w:ind w:left="5040" w:hanging="360"/>
+      </w:pPr>
+      <w:rPr>
+        <w:rFonts w:ascii="Wingdings" w:hAnsi="Wingdings" w:hint="default"/>
+        <w:sz w:val="20"/>
+      </w:rPr>
+    </w:lvl>
+    <w:lvl w:ilvl="7" w:tentative="1">
+      <w:start w:val="1"/>
+      <w:numFmt w:val="bullet"/>
+      <w:lvlText w:val=""/>
+      <w:lvlJc w:val="left"/>
+      <w:pPr>
+        <w:tabs>
+          <w:tab w:val="num" w:pos="5760"/>
+        </w:tabs>
+        <w:ind w:left="5760" w:hanging="360"/>
+      </w:pPr>
+      <w:rPr>
+        <w:rFonts w:ascii="Wingdings" w:hAnsi="Wingdings" w:hint="default"/>
+        <w:sz w:val="20"/>
+      </w:rPr>
+    </w:lvl>
+    <w:lvl w:ilvl="8" w:tentative="1">
+      <w:start w:val="1"/>
+      <w:numFmt w:val="bullet"/>
+      <w:lvlText w:val=""/>
+      <w:lvlJc w:val="left"/>
+      <w:pPr>
+        <w:tabs>
+          <w:tab w:val="num" w:pos="6480"/>
+        </w:tabs>
+        <w:ind w:left="6480" w:hanging="360"/>
+      </w:pPr>
+      <w:rPr>
+        <w:rFonts w:ascii="Wingdings" w:hAnsi="Wingdings" w:hint="default"/>
+        <w:sz w:val="20"/>
+      </w:rPr>
+    </w:lvl>
+  </w:abstractNum>
+  <w:abstractNum w:abstractNumId="5" w15:restartNumberingAfterBreak="0">
     <w:nsid w:val="6A7E3926"/>
     <w:multiLevelType w:val="multilevel"/>
     <w:tmpl w:val="2A14D0A2"/>
@@ -1803,15 +2341,21 @@
     </w:lvl>
   </w:abstractNum>
   <w:num w:numId="1">
-    <w:abstractNumId w:val="2"/>
+    <w:abstractNumId w:val="3"/>
   </w:num>
   <w:num w:numId="2">
     <w:abstractNumId w:val="0"/>
   </w:num>
   <w:num w:numId="3">
-    <w:abstractNumId w:val="3"/>
+    <w:abstractNumId w:val="5"/>
   </w:num>
   <w:num w:numId="4">
+    <w:abstractNumId w:val="2"/>
+  </w:num>
+  <w:num w:numId="5">
+    <w:abstractNumId w:val="4"/>
+  </w:num>
+  <w:num w:numId="6">
     <w:abstractNumId w:val="1"/>
   </w:num>
 </w:numbering>

</xml_diff>

<commit_message>
Levels up to level 7
</commit_message>
<xml_diff>
--- a/Levels.docx
+++ b/Levels.docx
@@ -18,7 +18,7 @@
           <w:sz w:val="28"/>
           <w:szCs w:val="28"/>
         </w:rPr>
-        <w:t xml:space="preserve">0. Once upon A time in this world, </w:t>
+        <w:t xml:space="preserve">0. Once upon a time in this world, </w:t>
       </w:r>
       <w:proofErr w:type="gramStart"/>
       <w:r>
@@ -378,9 +378,9 @@
         </w:rPr>
         <w:drawing>
           <wp:inline distT="0" distB="0" distL="0" distR="0">
-            <wp:extent cx="1939925" cy="1311910"/>
-            <wp:effectExtent l="0" t="0" r="3175" b="2540"/>
-            <wp:docPr id="1" name="Picture 1" descr="https://lh6.googleusercontent.com/undW_5J9El1pVB3yFtuPUwOgiPjLcrtk1xjUGB35A1sSow4gAD36pzCa1WVd3zmviERllues441y40E9mE4BNoS3EgWOQyf-CdO2MOsrTo0mwEjD04aHjQzQQ_yW5BPaJCvub5Pk=s0"/>
+            <wp:extent cx="2003425" cy="1343660"/>
+            <wp:effectExtent l="0" t="0" r="0" b="8890"/>
+            <wp:docPr id="2" name="Picture 2" descr="https://lh6.googleusercontent.com/undW_5J9El1pVB3yFtuPUwOgiPjLcrtk1xjUGB35A1sSow4gAD36pzCa1WVd3zmviERllues441y40E9mE4BNoS3EgWOQyf-CdO2MOsrTo0mwEjD04aHjQzQQ_yW5BPaJCvub5Pk=s0"/>
             <wp:cNvGraphicFramePr>
               <a:graphicFrameLocks xmlns:a="http://schemas.openxmlformats.org/drawingml/2006/main" noChangeAspect="1"/>
             </wp:cNvGraphicFramePr>
@@ -409,7 +409,7 @@
                   <pic:spPr bwMode="auto">
                     <a:xfrm>
                       <a:off x="0" y="0"/>
-                      <a:ext cx="1939925" cy="1311910"/>
+                      <a:ext cx="2003425" cy="1343660"/>
                     </a:xfrm>
                     <a:prstGeom prst="rect">
                       <a:avLst/>
@@ -821,7 +821,7 @@
       <w:pPr>
         <w:numPr>
           <w:ilvl w:val="0"/>
-          <w:numId w:val="5"/>
+          <w:numId w:val="7"/>
         </w:numPr>
         <w:spacing w:after="0" w:line="240" w:lineRule="auto"/>
         <w:textAlignment w:val="baseline"/>
@@ -846,7 +846,7 @@
       <w:pPr>
         <w:numPr>
           <w:ilvl w:val="0"/>
-          <w:numId w:val="6"/>
+          <w:numId w:val="8"/>
         </w:numPr>
         <w:spacing w:after="0" w:line="240" w:lineRule="auto"/>
         <w:textAlignment w:val="baseline"/>
@@ -871,7 +871,7 @@
       <w:pPr>
         <w:numPr>
           <w:ilvl w:val="0"/>
-          <w:numId w:val="6"/>
+          <w:numId w:val="8"/>
         </w:numPr>
         <w:spacing w:after="0" w:line="240" w:lineRule="auto"/>
         <w:textAlignment w:val="baseline"/>
@@ -1360,80 +1360,134 @@
         </w:rPr>
         <w:t xml:space="preserve">We’ll give you A range (the starting point = A and the ending point = A) and you should decide which numbers are divisible to B - A and give the total of them. For </w:t>
       </w:r>
-      <w:proofErr w:type="gramStart"/>
-      <w:r>
-        <w:rPr>
-          <w:rFonts w:ascii="Courier New" w:eastAsia="Times New Roman" w:hAnsi="Courier New" w:cs="Courier New"/>
-          <w:color w:val="000000"/>
-          <w:sz w:val="28"/>
-          <w:szCs w:val="28"/>
-        </w:rPr>
-        <w:t>example</w:t>
-      </w:r>
-      <w:proofErr w:type="gramEnd"/>
-      <w:r>
-        <w:rPr>
-          <w:rFonts w:ascii="Courier New" w:eastAsia="Times New Roman" w:hAnsi="Courier New" w:cs="Courier New"/>
-          <w:color w:val="000000"/>
-          <w:sz w:val="28"/>
-          <w:szCs w:val="28"/>
-        </w:rPr>
-        <w:t xml:space="preserve"> if you recognized that C, D, and </w:t>
-      </w:r>
-      <w:proofErr w:type="spellStart"/>
-      <w:r>
-        <w:rPr>
-          <w:rFonts w:ascii="Courier New" w:eastAsia="Times New Roman" w:hAnsi="Courier New" w:cs="Courier New"/>
-          <w:color w:val="000000"/>
-          <w:sz w:val="28"/>
-          <w:szCs w:val="28"/>
-        </w:rPr>
-        <w:t>E</w:t>
-      </w:r>
-      <w:proofErr w:type="spellEnd"/>
-      <w:r>
-        <w:rPr>
-          <w:rFonts w:ascii="Courier New" w:eastAsia="Times New Roman" w:hAnsi="Courier New" w:cs="Courier New"/>
-          <w:color w:val="000000"/>
-          <w:sz w:val="28"/>
-          <w:szCs w:val="28"/>
-        </w:rPr>
-        <w:t xml:space="preserve"> </w:t>
-      </w:r>
-      <w:r>
-        <w:rPr>
-          <w:rFonts w:ascii="Courier New" w:eastAsia="Times New Roman" w:hAnsi="Courier New" w:cs="Courier New"/>
-          <w:color w:val="000000"/>
-          <w:sz w:val="28"/>
-          <w:szCs w:val="28"/>
-        </w:rPr>
-        <w:lastRenderedPageBreak/>
-        <w:t>are divisible to A - A and they are in the range of A to A (A and B are also counted in the range), you should return C + D + E.</w:t>
-      </w:r>
-    </w:p>
-    <w:p>
-      <w:pPr>
-        <w:spacing w:after="0" w:line="240" w:lineRule="auto"/>
-        <w:rPr>
-          <w:rFonts w:ascii="Times New Roman" w:eastAsia="Times New Roman" w:hAnsi="Times New Roman" w:cs="Times New Roman"/>
-          <w:sz w:val="24"/>
-          <w:szCs w:val="24"/>
-        </w:rPr>
-      </w:pPr>
-      <w:r>
-        <w:rPr>
-          <w:rFonts w:ascii="Arial" w:eastAsia="Times New Roman" w:hAnsi="Arial" w:cs="Arial"/>
-          <w:color w:val="000000"/>
-          <w:sz w:val="28"/>
-          <w:szCs w:val="28"/>
-        </w:rPr>
-        <w:t>Looks hard? You can do it! Go on!</w:t>
-      </w:r>
-    </w:p>
-    <w:p>
       <w:bookmarkStart w:id="0" w:name="_GoBack"/>
       <w:bookmarkEnd w:id="0"/>
-    </w:p>
+      <w:r>
+        <w:rPr>
+          <w:rFonts w:ascii="Courier New" w:eastAsia="Times New Roman" w:hAnsi="Courier New" w:cs="Courier New"/>
+          <w:color w:val="000000"/>
+          <w:sz w:val="28"/>
+          <w:szCs w:val="28"/>
+        </w:rPr>
+        <w:t xml:space="preserve">example, if you recognized that C, D, and </w:t>
+      </w:r>
+      <w:proofErr w:type="spellStart"/>
+      <w:r>
+        <w:rPr>
+          <w:rFonts w:ascii="Courier New" w:eastAsia="Times New Roman" w:hAnsi="Courier New" w:cs="Courier New"/>
+          <w:color w:val="000000"/>
+          <w:sz w:val="28"/>
+          <w:szCs w:val="28"/>
+        </w:rPr>
+        <w:t>E</w:t>
+      </w:r>
+      <w:proofErr w:type="spellEnd"/>
+      <w:r>
+        <w:rPr>
+          <w:rFonts w:ascii="Courier New" w:eastAsia="Times New Roman" w:hAnsi="Courier New" w:cs="Courier New"/>
+          <w:color w:val="000000"/>
+          <w:sz w:val="28"/>
+          <w:szCs w:val="28"/>
+        </w:rPr>
+        <w:t xml:space="preserve"> </w:t>
+      </w:r>
+      <w:r>
+        <w:rPr>
+          <w:rFonts w:ascii="Courier New" w:eastAsia="Times New Roman" w:hAnsi="Courier New" w:cs="Courier New"/>
+          <w:color w:val="000000"/>
+          <w:sz w:val="28"/>
+          <w:szCs w:val="28"/>
+        </w:rPr>
+        <w:lastRenderedPageBreak/>
+        <w:t>are divisible to B - A and they are in the range of A to A (A and B are also counted in the range), you should return C + D + E.</w:t>
+      </w:r>
+    </w:p>
+    <w:p>
+      <w:pPr>
+        <w:spacing w:after="0" w:line="240" w:lineRule="auto"/>
+        <w:rPr>
+          <w:rFonts w:ascii="Times New Roman" w:eastAsia="Times New Roman" w:hAnsi="Times New Roman" w:cs="Times New Roman"/>
+          <w:sz w:val="24"/>
+          <w:szCs w:val="24"/>
+        </w:rPr>
+      </w:pPr>
+      <w:r>
+        <w:rPr>
+          <w:rFonts w:ascii="Arial" w:eastAsia="Times New Roman" w:hAnsi="Arial" w:cs="Arial"/>
+          <w:color w:val="000000"/>
+          <w:sz w:val="28"/>
+          <w:szCs w:val="28"/>
+        </w:rPr>
+        <w:t>Looks hard? You can do it! Go on!</w:t>
+      </w:r>
+    </w:p>
+    <w:p>
+      <w:pPr>
+        <w:spacing w:after="0" w:line="240" w:lineRule="auto"/>
+        <w:rPr>
+          <w:rFonts w:ascii="Times New Roman" w:eastAsia="Times New Roman" w:hAnsi="Times New Roman" w:cs="Times New Roman"/>
+          <w:sz w:val="24"/>
+          <w:szCs w:val="24"/>
+        </w:rPr>
+      </w:pPr>
+    </w:p>
+    <w:p>
+      <w:pPr>
+        <w:spacing w:after="0" w:line="240" w:lineRule="auto"/>
+        <w:rPr>
+          <w:rFonts w:ascii="Times New Roman" w:eastAsia="Times New Roman" w:hAnsi="Times New Roman" w:cs="Times New Roman"/>
+          <w:sz w:val="24"/>
+          <w:szCs w:val="24"/>
+        </w:rPr>
+      </w:pPr>
+      <w:r>
+        <w:rPr>
+          <w:rFonts w:ascii="Arial" w:eastAsia="Times New Roman" w:hAnsi="Arial" w:cs="Arial"/>
+          <w:color w:val="000000"/>
+          <w:sz w:val="28"/>
+          <w:szCs w:val="28"/>
+        </w:rPr>
+        <w:t>7. And the next question:</w:t>
+      </w:r>
+      <w:r>
+        <w:rPr>
+          <w:rFonts w:ascii="Arial" w:eastAsia="Times New Roman" w:hAnsi="Arial" w:cs="Arial"/>
+          <w:color w:val="000000"/>
+          <w:sz w:val="28"/>
+          <w:szCs w:val="28"/>
+        </w:rPr>
+        <w:br/>
+      </w:r>
+      <w:r>
+        <w:rPr>
+          <w:rFonts w:ascii="Courier New" w:eastAsia="Times New Roman" w:hAnsi="Courier New" w:cs="Courier New"/>
+          <w:color w:val="000000"/>
+          <w:sz w:val="28"/>
+          <w:szCs w:val="28"/>
+        </w:rPr>
+        <w:t>Give the answer of 5 + 8 + 11 + 14 + 17 + … + 51 + 54 using loops.</w:t>
+      </w:r>
+    </w:p>
+    <w:p>
+      <w:pPr>
+        <w:spacing w:after="0" w:line="240" w:lineRule="auto"/>
+        <w:rPr>
+          <w:rFonts w:ascii="Times New Roman" w:eastAsia="Times New Roman" w:hAnsi="Times New Roman" w:cs="Times New Roman"/>
+          <w:sz w:val="24"/>
+          <w:szCs w:val="24"/>
+        </w:rPr>
+      </w:pPr>
+      <w:r>
+        <w:rPr>
+          <w:rFonts w:ascii="Arial" w:eastAsia="Times New Roman" w:hAnsi="Arial" w:cs="Arial"/>
+          <w:color w:val="000000"/>
+          <w:sz w:val="28"/>
+          <w:szCs w:val="28"/>
+        </w:rPr>
+        <w:t>It won’t be hard. Just you’ll learn a new point about loops.</w:t>
+      </w:r>
+    </w:p>
+    <w:p/>
     <w:sectPr>
       <w:pgSz w:w="11906" w:h="16838" w:code="9"/>
       <w:pgMar w:top="1440" w:right="1440" w:bottom="1440" w:left="1440" w:header="720" w:footer="720" w:gutter="0"/>
@@ -2043,6 +2097,155 @@
     </w:lvl>
   </w:abstractNum>
   <w:abstractNum w:abstractNumId="4" w15:restartNumberingAfterBreak="0">
+    <w:nsid w:val="3487546D"/>
+    <w:multiLevelType w:val="multilevel"/>
+    <w:tmpl w:val="3F006F70"/>
+    <w:lvl w:ilvl="0">
+      <w:start w:val="1"/>
+      <w:numFmt w:val="bullet"/>
+      <w:lvlText w:val=""/>
+      <w:lvlJc w:val="left"/>
+      <w:pPr>
+        <w:tabs>
+          <w:tab w:val="num" w:pos="720"/>
+        </w:tabs>
+        <w:ind w:left="720" w:hanging="360"/>
+      </w:pPr>
+      <w:rPr>
+        <w:rFonts w:ascii="Symbol" w:hAnsi="Symbol" w:hint="default"/>
+        <w:sz w:val="20"/>
+      </w:rPr>
+    </w:lvl>
+    <w:lvl w:ilvl="1" w:tentative="1">
+      <w:start w:val="1"/>
+      <w:numFmt w:val="bullet"/>
+      <w:lvlText w:val="o"/>
+      <w:lvlJc w:val="left"/>
+      <w:pPr>
+        <w:tabs>
+          <w:tab w:val="num" w:pos="1440"/>
+        </w:tabs>
+        <w:ind w:left="1440" w:hanging="360"/>
+      </w:pPr>
+      <w:rPr>
+        <w:rFonts w:ascii="Courier New" w:hAnsi="Courier New" w:hint="default"/>
+        <w:sz w:val="20"/>
+      </w:rPr>
+    </w:lvl>
+    <w:lvl w:ilvl="2" w:tentative="1">
+      <w:start w:val="1"/>
+      <w:numFmt w:val="bullet"/>
+      <w:lvlText w:val=""/>
+      <w:lvlJc w:val="left"/>
+      <w:pPr>
+        <w:tabs>
+          <w:tab w:val="num" w:pos="2160"/>
+        </w:tabs>
+        <w:ind w:left="2160" w:hanging="360"/>
+      </w:pPr>
+      <w:rPr>
+        <w:rFonts w:ascii="Wingdings" w:hAnsi="Wingdings" w:hint="default"/>
+        <w:sz w:val="20"/>
+      </w:rPr>
+    </w:lvl>
+    <w:lvl w:ilvl="3" w:tentative="1">
+      <w:start w:val="1"/>
+      <w:numFmt w:val="bullet"/>
+      <w:lvlText w:val=""/>
+      <w:lvlJc w:val="left"/>
+      <w:pPr>
+        <w:tabs>
+          <w:tab w:val="num" w:pos="2880"/>
+        </w:tabs>
+        <w:ind w:left="2880" w:hanging="360"/>
+      </w:pPr>
+      <w:rPr>
+        <w:rFonts w:ascii="Wingdings" w:hAnsi="Wingdings" w:hint="default"/>
+        <w:sz w:val="20"/>
+      </w:rPr>
+    </w:lvl>
+    <w:lvl w:ilvl="4" w:tentative="1">
+      <w:start w:val="1"/>
+      <w:numFmt w:val="bullet"/>
+      <w:lvlText w:val=""/>
+      <w:lvlJc w:val="left"/>
+      <w:pPr>
+        <w:tabs>
+          <w:tab w:val="num" w:pos="3600"/>
+        </w:tabs>
+        <w:ind w:left="3600" w:hanging="360"/>
+      </w:pPr>
+      <w:rPr>
+        <w:rFonts w:ascii="Wingdings" w:hAnsi="Wingdings" w:hint="default"/>
+        <w:sz w:val="20"/>
+      </w:rPr>
+    </w:lvl>
+    <w:lvl w:ilvl="5" w:tentative="1">
+      <w:start w:val="1"/>
+      <w:numFmt w:val="bullet"/>
+      <w:lvlText w:val=""/>
+      <w:lvlJc w:val="left"/>
+      <w:pPr>
+        <w:tabs>
+          <w:tab w:val="num" w:pos="4320"/>
+        </w:tabs>
+        <w:ind w:left="4320" w:hanging="360"/>
+      </w:pPr>
+      <w:rPr>
+        <w:rFonts w:ascii="Wingdings" w:hAnsi="Wingdings" w:hint="default"/>
+        <w:sz w:val="20"/>
+      </w:rPr>
+    </w:lvl>
+    <w:lvl w:ilvl="6" w:tentative="1">
+      <w:start w:val="1"/>
+      <w:numFmt w:val="bullet"/>
+      <w:lvlText w:val=""/>
+      <w:lvlJc w:val="left"/>
+      <w:pPr>
+        <w:tabs>
+          <w:tab w:val="num" w:pos="5040"/>
+        </w:tabs>
+        <w:ind w:left="5040" w:hanging="360"/>
+      </w:pPr>
+      <w:rPr>
+        <w:rFonts w:ascii="Wingdings" w:hAnsi="Wingdings" w:hint="default"/>
+        <w:sz w:val="20"/>
+      </w:rPr>
+    </w:lvl>
+    <w:lvl w:ilvl="7" w:tentative="1">
+      <w:start w:val="1"/>
+      <w:numFmt w:val="bullet"/>
+      <w:lvlText w:val=""/>
+      <w:lvlJc w:val="left"/>
+      <w:pPr>
+        <w:tabs>
+          <w:tab w:val="num" w:pos="5760"/>
+        </w:tabs>
+        <w:ind w:left="5760" w:hanging="360"/>
+      </w:pPr>
+      <w:rPr>
+        <w:rFonts w:ascii="Wingdings" w:hAnsi="Wingdings" w:hint="default"/>
+        <w:sz w:val="20"/>
+      </w:rPr>
+    </w:lvl>
+    <w:lvl w:ilvl="8" w:tentative="1">
+      <w:start w:val="1"/>
+      <w:numFmt w:val="bullet"/>
+      <w:lvlText w:val=""/>
+      <w:lvlJc w:val="left"/>
+      <w:pPr>
+        <w:tabs>
+          <w:tab w:val="num" w:pos="6480"/>
+        </w:tabs>
+        <w:ind w:left="6480" w:hanging="360"/>
+      </w:pPr>
+      <w:rPr>
+        <w:rFonts w:ascii="Wingdings" w:hAnsi="Wingdings" w:hint="default"/>
+        <w:sz w:val="20"/>
+      </w:rPr>
+    </w:lvl>
+  </w:abstractNum>
+  <w:abstractNum w:abstractNumId="5" w15:restartNumberingAfterBreak="0">
     <w:nsid w:val="4BC047D6"/>
     <w:multiLevelType w:val="multilevel"/>
     <w:tmpl w:val="2C681F9E"/>
@@ -2191,7 +2394,156 @@
       </w:rPr>
     </w:lvl>
   </w:abstractNum>
-  <w:abstractNum w:abstractNumId="5" w15:restartNumberingAfterBreak="0">
+  <w:abstractNum w:abstractNumId="6" w15:restartNumberingAfterBreak="0">
+    <w:nsid w:val="4F540C3E"/>
+    <w:multiLevelType w:val="multilevel"/>
+    <w:tmpl w:val="D09CB1B0"/>
+    <w:lvl w:ilvl="0">
+      <w:start w:val="1"/>
+      <w:numFmt w:val="bullet"/>
+      <w:lvlText w:val=""/>
+      <w:lvlJc w:val="left"/>
+      <w:pPr>
+        <w:tabs>
+          <w:tab w:val="num" w:pos="720"/>
+        </w:tabs>
+        <w:ind w:left="720" w:hanging="360"/>
+      </w:pPr>
+      <w:rPr>
+        <w:rFonts w:ascii="Symbol" w:hAnsi="Symbol" w:hint="default"/>
+        <w:sz w:val="20"/>
+      </w:rPr>
+    </w:lvl>
+    <w:lvl w:ilvl="1" w:tentative="1">
+      <w:start w:val="1"/>
+      <w:numFmt w:val="bullet"/>
+      <w:lvlText w:val="o"/>
+      <w:lvlJc w:val="left"/>
+      <w:pPr>
+        <w:tabs>
+          <w:tab w:val="num" w:pos="1440"/>
+        </w:tabs>
+        <w:ind w:left="1440" w:hanging="360"/>
+      </w:pPr>
+      <w:rPr>
+        <w:rFonts w:ascii="Courier New" w:hAnsi="Courier New" w:hint="default"/>
+        <w:sz w:val="20"/>
+      </w:rPr>
+    </w:lvl>
+    <w:lvl w:ilvl="2" w:tentative="1">
+      <w:start w:val="1"/>
+      <w:numFmt w:val="bullet"/>
+      <w:lvlText w:val=""/>
+      <w:lvlJc w:val="left"/>
+      <w:pPr>
+        <w:tabs>
+          <w:tab w:val="num" w:pos="2160"/>
+        </w:tabs>
+        <w:ind w:left="2160" w:hanging="360"/>
+      </w:pPr>
+      <w:rPr>
+        <w:rFonts w:ascii="Wingdings" w:hAnsi="Wingdings" w:hint="default"/>
+        <w:sz w:val="20"/>
+      </w:rPr>
+    </w:lvl>
+    <w:lvl w:ilvl="3" w:tentative="1">
+      <w:start w:val="1"/>
+      <w:numFmt w:val="bullet"/>
+      <w:lvlText w:val=""/>
+      <w:lvlJc w:val="left"/>
+      <w:pPr>
+        <w:tabs>
+          <w:tab w:val="num" w:pos="2880"/>
+        </w:tabs>
+        <w:ind w:left="2880" w:hanging="360"/>
+      </w:pPr>
+      <w:rPr>
+        <w:rFonts w:ascii="Wingdings" w:hAnsi="Wingdings" w:hint="default"/>
+        <w:sz w:val="20"/>
+      </w:rPr>
+    </w:lvl>
+    <w:lvl w:ilvl="4" w:tentative="1">
+      <w:start w:val="1"/>
+      <w:numFmt w:val="bullet"/>
+      <w:lvlText w:val=""/>
+      <w:lvlJc w:val="left"/>
+      <w:pPr>
+        <w:tabs>
+          <w:tab w:val="num" w:pos="3600"/>
+        </w:tabs>
+        <w:ind w:left="3600" w:hanging="360"/>
+      </w:pPr>
+      <w:rPr>
+        <w:rFonts w:ascii="Wingdings" w:hAnsi="Wingdings" w:hint="default"/>
+        <w:sz w:val="20"/>
+      </w:rPr>
+    </w:lvl>
+    <w:lvl w:ilvl="5" w:tentative="1">
+      <w:start w:val="1"/>
+      <w:numFmt w:val="bullet"/>
+      <w:lvlText w:val=""/>
+      <w:lvlJc w:val="left"/>
+      <w:pPr>
+        <w:tabs>
+          <w:tab w:val="num" w:pos="4320"/>
+        </w:tabs>
+        <w:ind w:left="4320" w:hanging="360"/>
+      </w:pPr>
+      <w:rPr>
+        <w:rFonts w:ascii="Wingdings" w:hAnsi="Wingdings" w:hint="default"/>
+        <w:sz w:val="20"/>
+      </w:rPr>
+    </w:lvl>
+    <w:lvl w:ilvl="6" w:tentative="1">
+      <w:start w:val="1"/>
+      <w:numFmt w:val="bullet"/>
+      <w:lvlText w:val=""/>
+      <w:lvlJc w:val="left"/>
+      <w:pPr>
+        <w:tabs>
+          <w:tab w:val="num" w:pos="5040"/>
+        </w:tabs>
+        <w:ind w:left="5040" w:hanging="360"/>
+      </w:pPr>
+      <w:rPr>
+        <w:rFonts w:ascii="Wingdings" w:hAnsi="Wingdings" w:hint="default"/>
+        <w:sz w:val="20"/>
+      </w:rPr>
+    </w:lvl>
+    <w:lvl w:ilvl="7" w:tentative="1">
+      <w:start w:val="1"/>
+      <w:numFmt w:val="bullet"/>
+      <w:lvlText w:val=""/>
+      <w:lvlJc w:val="left"/>
+      <w:pPr>
+        <w:tabs>
+          <w:tab w:val="num" w:pos="5760"/>
+        </w:tabs>
+        <w:ind w:left="5760" w:hanging="360"/>
+      </w:pPr>
+      <w:rPr>
+        <w:rFonts w:ascii="Wingdings" w:hAnsi="Wingdings" w:hint="default"/>
+        <w:sz w:val="20"/>
+      </w:rPr>
+    </w:lvl>
+    <w:lvl w:ilvl="8" w:tentative="1">
+      <w:start w:val="1"/>
+      <w:numFmt w:val="bullet"/>
+      <w:lvlText w:val=""/>
+      <w:lvlJc w:val="left"/>
+      <w:pPr>
+        <w:tabs>
+          <w:tab w:val="num" w:pos="6480"/>
+        </w:tabs>
+        <w:ind w:left="6480" w:hanging="360"/>
+      </w:pPr>
+      <w:rPr>
+        <w:rFonts w:ascii="Wingdings" w:hAnsi="Wingdings" w:hint="default"/>
+        <w:sz w:val="20"/>
+      </w:rPr>
+    </w:lvl>
+  </w:abstractNum>
+  <w:abstractNum w:abstractNumId="7" w15:restartNumberingAfterBreak="0">
     <w:nsid w:val="6A7E3926"/>
     <w:multiLevelType w:val="multilevel"/>
     <w:tmpl w:val="2A14D0A2"/>
@@ -2347,16 +2699,22 @@
     <w:abstractNumId w:val="0"/>
   </w:num>
   <w:num w:numId="3">
-    <w:abstractNumId w:val="5"/>
+    <w:abstractNumId w:val="7"/>
   </w:num>
   <w:num w:numId="4">
     <w:abstractNumId w:val="2"/>
   </w:num>
   <w:num w:numId="5">
-    <w:abstractNumId w:val="4"/>
+    <w:abstractNumId w:val="5"/>
   </w:num>
   <w:num w:numId="6">
     <w:abstractNumId w:val="1"/>
+  </w:num>
+  <w:num w:numId="7">
+    <w:abstractNumId w:val="4"/>
+  </w:num>
+  <w:num w:numId="8">
+    <w:abstractNumId w:val="6"/>
   </w:num>
 </w:numbering>
 </file>

</xml_diff>

<commit_message>
Levels up to level 8
</commit_message>
<xml_diff>
--- a/Levels.docx
+++ b/Levels.docx
@@ -380,7 +380,7 @@
           <wp:inline distT="0" distB="0" distL="0" distR="0">
             <wp:extent cx="2003425" cy="1343660"/>
             <wp:effectExtent l="0" t="0" r="0" b="8890"/>
-            <wp:docPr id="2" name="Picture 2" descr="https://lh6.googleusercontent.com/undW_5J9El1pVB3yFtuPUwOgiPjLcrtk1xjUGB35A1sSow4gAD36pzCa1WVd3zmviERllues441y40E9mE4BNoS3EgWOQyf-CdO2MOsrTo0mwEjD04aHjQzQQ_yW5BPaJCvub5Pk=s0"/>
+            <wp:docPr id="1" name="Picture 1" descr="https://lh6.googleusercontent.com/undW_5J9El1pVB3yFtuPUwOgiPjLcrtk1xjUGB35A1sSow4gAD36pzCa1WVd3zmviERllues441y40E9mE4BNoS3EgWOQyf-CdO2MOsrTo0mwEjD04aHjQzQQ_yW5BPaJCvub5Pk=s0"/>
             <wp:cNvGraphicFramePr>
               <a:graphicFrameLocks xmlns:a="http://schemas.openxmlformats.org/drawingml/2006/main" noChangeAspect="1"/>
             </wp:cNvGraphicFramePr>
@@ -821,7 +821,7 @@
       <w:pPr>
         <w:numPr>
           <w:ilvl w:val="0"/>
-          <w:numId w:val="7"/>
+          <w:numId w:val="9"/>
         </w:numPr>
         <w:spacing w:after="0" w:line="240" w:lineRule="auto"/>
         <w:textAlignment w:val="baseline"/>
@@ -846,7 +846,7 @@
       <w:pPr>
         <w:numPr>
           <w:ilvl w:val="0"/>
-          <w:numId w:val="8"/>
+          <w:numId w:val="10"/>
         </w:numPr>
         <w:spacing w:after="0" w:line="240" w:lineRule="auto"/>
         <w:textAlignment w:val="baseline"/>
@@ -871,7 +871,7 @@
       <w:pPr>
         <w:numPr>
           <w:ilvl w:val="0"/>
-          <w:numId w:val="8"/>
+          <w:numId w:val="10"/>
         </w:numPr>
         <w:spacing w:after="0" w:line="240" w:lineRule="auto"/>
         <w:textAlignment w:val="baseline"/>
@@ -1358,136 +1358,195 @@
           <w:sz w:val="28"/>
           <w:szCs w:val="28"/>
         </w:rPr>
-        <w:t xml:space="preserve">We’ll give you A range (the starting point = A and the ending point = A) and you should decide which numbers are divisible to B - A and give the total of them. For </w:t>
-      </w:r>
+        <w:t xml:space="preserve">We’ll give you A range (the starting point = A and the ending point = A) and you should decide which numbers are divisible to B - A and give the total of them. For example, if you recognized that C, D, and </w:t>
+      </w:r>
+      <w:proofErr w:type="spellStart"/>
+      <w:r>
+        <w:rPr>
+          <w:rFonts w:ascii="Courier New" w:eastAsia="Times New Roman" w:hAnsi="Courier New" w:cs="Courier New"/>
+          <w:color w:val="000000"/>
+          <w:sz w:val="28"/>
+          <w:szCs w:val="28"/>
+        </w:rPr>
+        <w:t>E</w:t>
+      </w:r>
+      <w:proofErr w:type="spellEnd"/>
+      <w:r>
+        <w:rPr>
+          <w:rFonts w:ascii="Courier New" w:eastAsia="Times New Roman" w:hAnsi="Courier New" w:cs="Courier New"/>
+          <w:color w:val="000000"/>
+          <w:sz w:val="28"/>
+          <w:szCs w:val="28"/>
+        </w:rPr>
+        <w:t xml:space="preserve"> </w:t>
+      </w:r>
+      <w:r>
+        <w:rPr>
+          <w:rFonts w:ascii="Courier New" w:eastAsia="Times New Roman" w:hAnsi="Courier New" w:cs="Courier New"/>
+          <w:color w:val="000000"/>
+          <w:sz w:val="28"/>
+          <w:szCs w:val="28"/>
+        </w:rPr>
+        <w:lastRenderedPageBreak/>
+        <w:t>are divisible to B - A and they are in the range of A to A (A and B are also counted in the range), you should return C + D + E.</w:t>
+      </w:r>
+    </w:p>
+    <w:p>
+      <w:pPr>
+        <w:spacing w:after="0" w:line="240" w:lineRule="auto"/>
+        <w:rPr>
+          <w:rFonts w:ascii="Times New Roman" w:eastAsia="Times New Roman" w:hAnsi="Times New Roman" w:cs="Times New Roman"/>
+          <w:sz w:val="24"/>
+          <w:szCs w:val="24"/>
+        </w:rPr>
+      </w:pPr>
+      <w:r>
+        <w:rPr>
+          <w:rFonts w:ascii="Arial" w:eastAsia="Times New Roman" w:hAnsi="Arial" w:cs="Arial"/>
+          <w:color w:val="000000"/>
+          <w:sz w:val="28"/>
+          <w:szCs w:val="28"/>
+        </w:rPr>
+        <w:t>Looks hard? You can do it! Go on!</w:t>
+      </w:r>
+    </w:p>
+    <w:p>
+      <w:pPr>
+        <w:spacing w:after="0" w:line="240" w:lineRule="auto"/>
+        <w:rPr>
+          <w:rFonts w:ascii="Times New Roman" w:eastAsia="Times New Roman" w:hAnsi="Times New Roman" w:cs="Times New Roman"/>
+          <w:sz w:val="24"/>
+          <w:szCs w:val="24"/>
+        </w:rPr>
+      </w:pPr>
+    </w:p>
+    <w:p>
+      <w:pPr>
+        <w:spacing w:after="0" w:line="240" w:lineRule="auto"/>
+        <w:rPr>
+          <w:rFonts w:ascii="Times New Roman" w:eastAsia="Times New Roman" w:hAnsi="Times New Roman" w:cs="Times New Roman"/>
+          <w:sz w:val="24"/>
+          <w:szCs w:val="24"/>
+        </w:rPr>
+      </w:pPr>
+      <w:r>
+        <w:rPr>
+          <w:rFonts w:ascii="Arial" w:eastAsia="Times New Roman" w:hAnsi="Arial" w:cs="Arial"/>
+          <w:color w:val="000000"/>
+          <w:sz w:val="28"/>
+          <w:szCs w:val="28"/>
+        </w:rPr>
+        <w:t>7. And the next question:</w:t>
+      </w:r>
+      <w:r>
+        <w:rPr>
+          <w:rFonts w:ascii="Arial" w:eastAsia="Times New Roman" w:hAnsi="Arial" w:cs="Arial"/>
+          <w:color w:val="000000"/>
+          <w:sz w:val="28"/>
+          <w:szCs w:val="28"/>
+        </w:rPr>
+        <w:br/>
+      </w:r>
+      <w:r>
+        <w:rPr>
+          <w:rFonts w:ascii="Courier New" w:eastAsia="Times New Roman" w:hAnsi="Courier New" w:cs="Courier New"/>
+          <w:color w:val="000000"/>
+          <w:sz w:val="28"/>
+          <w:szCs w:val="28"/>
+        </w:rPr>
+        <w:t>Give the answer of 5 + 8 + 11 + 14 + 17 + … + 51 + 54 using loops.</w:t>
+      </w:r>
+    </w:p>
+    <w:p>
+      <w:pPr>
+        <w:spacing w:after="0" w:line="240" w:lineRule="auto"/>
+        <w:rPr>
+          <w:rFonts w:ascii="Times New Roman" w:eastAsia="Times New Roman" w:hAnsi="Times New Roman" w:cs="Times New Roman"/>
+          <w:sz w:val="24"/>
+          <w:szCs w:val="24"/>
+        </w:rPr>
+      </w:pPr>
+      <w:r>
+        <w:rPr>
+          <w:rFonts w:ascii="Arial" w:eastAsia="Times New Roman" w:hAnsi="Arial" w:cs="Arial"/>
+          <w:color w:val="000000"/>
+          <w:sz w:val="28"/>
+          <w:szCs w:val="28"/>
+        </w:rPr>
+        <w:t>It won’t be hard. Just you’ll learn a new point about loops.</w:t>
+      </w:r>
+    </w:p>
+    <w:p>
+      <w:pPr>
+        <w:spacing w:after="0" w:line="240" w:lineRule="auto"/>
+        <w:rPr>
+          <w:rFonts w:ascii="Times New Roman" w:eastAsia="Times New Roman" w:hAnsi="Times New Roman" w:cs="Times New Roman"/>
+          <w:sz w:val="24"/>
+          <w:szCs w:val="24"/>
+        </w:rPr>
+      </w:pPr>
+    </w:p>
+    <w:p>
+      <w:pPr>
+        <w:spacing w:after="0" w:line="240" w:lineRule="auto"/>
+        <w:rPr>
+          <w:rFonts w:ascii="Times New Roman" w:eastAsia="Times New Roman" w:hAnsi="Times New Roman" w:cs="Times New Roman"/>
+          <w:sz w:val="24"/>
+          <w:szCs w:val="24"/>
+        </w:rPr>
+      </w:pPr>
+      <w:r>
+        <w:rPr>
+          <w:rFonts w:ascii="Arial" w:eastAsia="Times New Roman" w:hAnsi="Arial" w:cs="Arial"/>
+          <w:color w:val="000000"/>
+          <w:sz w:val="28"/>
+          <w:szCs w:val="28"/>
+        </w:rPr>
+        <w:t>8. And the last one:</w:t>
+      </w:r>
+    </w:p>
+    <w:p>
+      <w:pPr>
+        <w:spacing w:after="0" w:line="240" w:lineRule="auto"/>
+        <w:rPr>
+          <w:rFonts w:ascii="Times New Roman" w:eastAsia="Times New Roman" w:hAnsi="Times New Roman" w:cs="Times New Roman"/>
+          <w:sz w:val="24"/>
+          <w:szCs w:val="24"/>
+        </w:rPr>
+      </w:pPr>
+      <w:r>
+        <w:rPr>
+          <w:rFonts w:ascii="Courier New" w:eastAsia="Times New Roman" w:hAnsi="Courier New" w:cs="Courier New"/>
+          <w:color w:val="000000"/>
+          <w:sz w:val="28"/>
+          <w:szCs w:val="28"/>
+        </w:rPr>
+        <w:t>Two numbers as A and B will be given to you. While a is greater than B, print B + A and do an a-1 each time.</w:t>
+      </w:r>
+    </w:p>
+    <w:p>
+      <w:pPr>
+        <w:spacing w:after="0" w:line="240" w:lineRule="auto"/>
+        <w:rPr>
+          <w:rFonts w:ascii="Times New Roman" w:eastAsia="Times New Roman" w:hAnsi="Times New Roman" w:cs="Times New Roman"/>
+          <w:sz w:val="24"/>
+          <w:szCs w:val="24"/>
+        </w:rPr>
+      </w:pPr>
+      <w:r>
+        <w:rPr>
+          <w:rFonts w:ascii="Arial" w:eastAsia="Times New Roman" w:hAnsi="Arial" w:cs="Arial"/>
+          <w:color w:val="000000"/>
+          <w:sz w:val="28"/>
+          <w:szCs w:val="28"/>
+        </w:rPr>
+        <w:t>That is a new part of loops. Go for it!</w:t>
+      </w:r>
+    </w:p>
+    <w:p>
       <w:bookmarkStart w:id="0" w:name="_GoBack"/>
       <w:bookmarkEnd w:id="0"/>
-      <w:r>
-        <w:rPr>
-          <w:rFonts w:ascii="Courier New" w:eastAsia="Times New Roman" w:hAnsi="Courier New" w:cs="Courier New"/>
-          <w:color w:val="000000"/>
-          <w:sz w:val="28"/>
-          <w:szCs w:val="28"/>
-        </w:rPr>
-        <w:t xml:space="preserve">example, if you recognized that C, D, and </w:t>
-      </w:r>
-      <w:proofErr w:type="spellStart"/>
-      <w:r>
-        <w:rPr>
-          <w:rFonts w:ascii="Courier New" w:eastAsia="Times New Roman" w:hAnsi="Courier New" w:cs="Courier New"/>
-          <w:color w:val="000000"/>
-          <w:sz w:val="28"/>
-          <w:szCs w:val="28"/>
-        </w:rPr>
-        <w:t>E</w:t>
-      </w:r>
-      <w:proofErr w:type="spellEnd"/>
-      <w:r>
-        <w:rPr>
-          <w:rFonts w:ascii="Courier New" w:eastAsia="Times New Roman" w:hAnsi="Courier New" w:cs="Courier New"/>
-          <w:color w:val="000000"/>
-          <w:sz w:val="28"/>
-          <w:szCs w:val="28"/>
-        </w:rPr>
-        <w:t xml:space="preserve"> </w:t>
-      </w:r>
-      <w:r>
-        <w:rPr>
-          <w:rFonts w:ascii="Courier New" w:eastAsia="Times New Roman" w:hAnsi="Courier New" w:cs="Courier New"/>
-          <w:color w:val="000000"/>
-          <w:sz w:val="28"/>
-          <w:szCs w:val="28"/>
-        </w:rPr>
-        <w:lastRenderedPageBreak/>
-        <w:t>are divisible to B - A and they are in the range of A to A (A and B are also counted in the range), you should return C + D + E.</w:t>
-      </w:r>
-    </w:p>
-    <w:p>
-      <w:pPr>
-        <w:spacing w:after="0" w:line="240" w:lineRule="auto"/>
-        <w:rPr>
-          <w:rFonts w:ascii="Times New Roman" w:eastAsia="Times New Roman" w:hAnsi="Times New Roman" w:cs="Times New Roman"/>
-          <w:sz w:val="24"/>
-          <w:szCs w:val="24"/>
-        </w:rPr>
-      </w:pPr>
-      <w:r>
-        <w:rPr>
-          <w:rFonts w:ascii="Arial" w:eastAsia="Times New Roman" w:hAnsi="Arial" w:cs="Arial"/>
-          <w:color w:val="000000"/>
-          <w:sz w:val="28"/>
-          <w:szCs w:val="28"/>
-        </w:rPr>
-        <w:t>Looks hard? You can do it! Go on!</w:t>
-      </w:r>
-    </w:p>
-    <w:p>
-      <w:pPr>
-        <w:spacing w:after="0" w:line="240" w:lineRule="auto"/>
-        <w:rPr>
-          <w:rFonts w:ascii="Times New Roman" w:eastAsia="Times New Roman" w:hAnsi="Times New Roman" w:cs="Times New Roman"/>
-          <w:sz w:val="24"/>
-          <w:szCs w:val="24"/>
-        </w:rPr>
-      </w:pPr>
-    </w:p>
-    <w:p>
-      <w:pPr>
-        <w:spacing w:after="0" w:line="240" w:lineRule="auto"/>
-        <w:rPr>
-          <w:rFonts w:ascii="Times New Roman" w:eastAsia="Times New Roman" w:hAnsi="Times New Roman" w:cs="Times New Roman"/>
-          <w:sz w:val="24"/>
-          <w:szCs w:val="24"/>
-        </w:rPr>
-      </w:pPr>
-      <w:r>
-        <w:rPr>
-          <w:rFonts w:ascii="Arial" w:eastAsia="Times New Roman" w:hAnsi="Arial" w:cs="Arial"/>
-          <w:color w:val="000000"/>
-          <w:sz w:val="28"/>
-          <w:szCs w:val="28"/>
-        </w:rPr>
-        <w:t>7. And the next question:</w:t>
-      </w:r>
-      <w:r>
-        <w:rPr>
-          <w:rFonts w:ascii="Arial" w:eastAsia="Times New Roman" w:hAnsi="Arial" w:cs="Arial"/>
-          <w:color w:val="000000"/>
-          <w:sz w:val="28"/>
-          <w:szCs w:val="28"/>
-        </w:rPr>
-        <w:br/>
-      </w:r>
-      <w:r>
-        <w:rPr>
-          <w:rFonts w:ascii="Courier New" w:eastAsia="Times New Roman" w:hAnsi="Courier New" w:cs="Courier New"/>
-          <w:color w:val="000000"/>
-          <w:sz w:val="28"/>
-          <w:szCs w:val="28"/>
-        </w:rPr>
-        <w:t>Give the answer of 5 + 8 + 11 + 14 + 17 + … + 51 + 54 using loops.</w:t>
-      </w:r>
-    </w:p>
-    <w:p>
-      <w:pPr>
-        <w:spacing w:after="0" w:line="240" w:lineRule="auto"/>
-        <w:rPr>
-          <w:rFonts w:ascii="Times New Roman" w:eastAsia="Times New Roman" w:hAnsi="Times New Roman" w:cs="Times New Roman"/>
-          <w:sz w:val="24"/>
-          <w:szCs w:val="24"/>
-        </w:rPr>
-      </w:pPr>
-      <w:r>
-        <w:rPr>
-          <w:rFonts w:ascii="Arial" w:eastAsia="Times New Roman" w:hAnsi="Arial" w:cs="Arial"/>
-          <w:color w:val="000000"/>
-          <w:sz w:val="28"/>
-          <w:szCs w:val="28"/>
-        </w:rPr>
-        <w:t>It won’t be hard. Just you’ll learn a new point about loops.</w:t>
-      </w:r>
-    </w:p>
-    <w:p/>
+    </w:p>
     <w:sectPr>
       <w:pgSz w:w="11906" w:h="16838" w:code="9"/>
       <w:pgMar w:top="1440" w:right="1440" w:bottom="1440" w:left="1440" w:header="720" w:footer="720" w:gutter="0"/>
@@ -1501,6 +1560,155 @@
 <file path=word/numbering.xml><?xml version="1.0" encoding="utf-8"?>
 <w:numbering xmlns:wpc="http://schemas.microsoft.com/office/word/2010/wordprocessingCanvas" xmlns:cx="http://schemas.microsoft.com/office/drawing/2014/chartex" xmlns:mc="http://schemas.openxmlformats.org/markup-compatibility/2006" xmlns:o="urn:schemas-microsoft-com:office:office" xmlns:r="http://schemas.openxmlformats.org/officeDocument/2006/relationships" xmlns:m="http://schemas.openxmlformats.org/officeDocument/2006/math" xmlns:v="urn:schemas-microsoft-com:vml" xmlns:wp14="http://schemas.microsoft.com/office/word/2010/wordprocessingDrawing" xmlns:wp="http://schemas.openxmlformats.org/drawingml/2006/wordprocessingDrawing" xmlns:w10="urn:schemas-microsoft-com:office:word" xmlns:w="http://schemas.openxmlformats.org/wordprocessingml/2006/main" xmlns:w14="http://schemas.microsoft.com/office/word/2010/wordml" xmlns:w15="http://schemas.microsoft.com/office/word/2012/wordml" xmlns:w16se="http://schemas.microsoft.com/office/word/2015/wordml/symex" xmlns:wpg="http://schemas.microsoft.com/office/word/2010/wordprocessingGroup" xmlns:wpi="http://schemas.microsoft.com/office/word/2010/wordprocessingInk" xmlns:wne="http://schemas.microsoft.com/office/word/2006/wordml" xmlns:wps="http://schemas.microsoft.com/office/word/2010/wordprocessingShape" mc:Ignorable="w14 w15 w16se wp14">
   <w:abstractNum w:abstractNumId="0" w15:restartNumberingAfterBreak="0">
+    <w:nsid w:val="0F2D5A77"/>
+    <w:multiLevelType w:val="multilevel"/>
+    <w:tmpl w:val="A60E0F26"/>
+    <w:lvl w:ilvl="0">
+      <w:start w:val="1"/>
+      <w:numFmt w:val="bullet"/>
+      <w:lvlText w:val=""/>
+      <w:lvlJc w:val="left"/>
+      <w:pPr>
+        <w:tabs>
+          <w:tab w:val="num" w:pos="720"/>
+        </w:tabs>
+        <w:ind w:left="720" w:hanging="360"/>
+      </w:pPr>
+      <w:rPr>
+        <w:rFonts w:ascii="Symbol" w:hAnsi="Symbol" w:hint="default"/>
+        <w:sz w:val="20"/>
+      </w:rPr>
+    </w:lvl>
+    <w:lvl w:ilvl="1" w:tentative="1">
+      <w:start w:val="1"/>
+      <w:numFmt w:val="bullet"/>
+      <w:lvlText w:val="o"/>
+      <w:lvlJc w:val="left"/>
+      <w:pPr>
+        <w:tabs>
+          <w:tab w:val="num" w:pos="1440"/>
+        </w:tabs>
+        <w:ind w:left="1440" w:hanging="360"/>
+      </w:pPr>
+      <w:rPr>
+        <w:rFonts w:ascii="Courier New" w:hAnsi="Courier New" w:hint="default"/>
+        <w:sz w:val="20"/>
+      </w:rPr>
+    </w:lvl>
+    <w:lvl w:ilvl="2" w:tentative="1">
+      <w:start w:val="1"/>
+      <w:numFmt w:val="bullet"/>
+      <w:lvlText w:val=""/>
+      <w:lvlJc w:val="left"/>
+      <w:pPr>
+        <w:tabs>
+          <w:tab w:val="num" w:pos="2160"/>
+        </w:tabs>
+        <w:ind w:left="2160" w:hanging="360"/>
+      </w:pPr>
+      <w:rPr>
+        <w:rFonts w:ascii="Wingdings" w:hAnsi="Wingdings" w:hint="default"/>
+        <w:sz w:val="20"/>
+      </w:rPr>
+    </w:lvl>
+    <w:lvl w:ilvl="3" w:tentative="1">
+      <w:start w:val="1"/>
+      <w:numFmt w:val="bullet"/>
+      <w:lvlText w:val=""/>
+      <w:lvlJc w:val="left"/>
+      <w:pPr>
+        <w:tabs>
+          <w:tab w:val="num" w:pos="2880"/>
+        </w:tabs>
+        <w:ind w:left="2880" w:hanging="360"/>
+      </w:pPr>
+      <w:rPr>
+        <w:rFonts w:ascii="Wingdings" w:hAnsi="Wingdings" w:hint="default"/>
+        <w:sz w:val="20"/>
+      </w:rPr>
+    </w:lvl>
+    <w:lvl w:ilvl="4" w:tentative="1">
+      <w:start w:val="1"/>
+      <w:numFmt w:val="bullet"/>
+      <w:lvlText w:val=""/>
+      <w:lvlJc w:val="left"/>
+      <w:pPr>
+        <w:tabs>
+          <w:tab w:val="num" w:pos="3600"/>
+        </w:tabs>
+        <w:ind w:left="3600" w:hanging="360"/>
+      </w:pPr>
+      <w:rPr>
+        <w:rFonts w:ascii="Wingdings" w:hAnsi="Wingdings" w:hint="default"/>
+        <w:sz w:val="20"/>
+      </w:rPr>
+    </w:lvl>
+    <w:lvl w:ilvl="5" w:tentative="1">
+      <w:start w:val="1"/>
+      <w:numFmt w:val="bullet"/>
+      <w:lvlText w:val=""/>
+      <w:lvlJc w:val="left"/>
+      <w:pPr>
+        <w:tabs>
+          <w:tab w:val="num" w:pos="4320"/>
+        </w:tabs>
+        <w:ind w:left="4320" w:hanging="360"/>
+      </w:pPr>
+      <w:rPr>
+        <w:rFonts w:ascii="Wingdings" w:hAnsi="Wingdings" w:hint="default"/>
+        <w:sz w:val="20"/>
+      </w:rPr>
+    </w:lvl>
+    <w:lvl w:ilvl="6" w:tentative="1">
+      <w:start w:val="1"/>
+      <w:numFmt w:val="bullet"/>
+      <w:lvlText w:val=""/>
+      <w:lvlJc w:val="left"/>
+      <w:pPr>
+        <w:tabs>
+          <w:tab w:val="num" w:pos="5040"/>
+        </w:tabs>
+        <w:ind w:left="5040" w:hanging="360"/>
+      </w:pPr>
+      <w:rPr>
+        <w:rFonts w:ascii="Wingdings" w:hAnsi="Wingdings" w:hint="default"/>
+        <w:sz w:val="20"/>
+      </w:rPr>
+    </w:lvl>
+    <w:lvl w:ilvl="7" w:tentative="1">
+      <w:start w:val="1"/>
+      <w:numFmt w:val="bullet"/>
+      <w:lvlText w:val=""/>
+      <w:lvlJc w:val="left"/>
+      <w:pPr>
+        <w:tabs>
+          <w:tab w:val="num" w:pos="5760"/>
+        </w:tabs>
+        <w:ind w:left="5760" w:hanging="360"/>
+      </w:pPr>
+      <w:rPr>
+        <w:rFonts w:ascii="Wingdings" w:hAnsi="Wingdings" w:hint="default"/>
+        <w:sz w:val="20"/>
+      </w:rPr>
+    </w:lvl>
+    <w:lvl w:ilvl="8" w:tentative="1">
+      <w:start w:val="1"/>
+      <w:numFmt w:val="bullet"/>
+      <w:lvlText w:val=""/>
+      <w:lvlJc w:val="left"/>
+      <w:pPr>
+        <w:tabs>
+          <w:tab w:val="num" w:pos="6480"/>
+        </w:tabs>
+        <w:ind w:left="6480" w:hanging="360"/>
+      </w:pPr>
+      <w:rPr>
+        <w:rFonts w:ascii="Wingdings" w:hAnsi="Wingdings" w:hint="default"/>
+        <w:sz w:val="20"/>
+      </w:rPr>
+    </w:lvl>
+  </w:abstractNum>
+  <w:abstractNum w:abstractNumId="1" w15:restartNumberingAfterBreak="0">
     <w:nsid w:val="1764041C"/>
     <w:multiLevelType w:val="multilevel"/>
     <w:tmpl w:val="C2860830"/>
@@ -1649,7 +1857,7 @@
       </w:rPr>
     </w:lvl>
   </w:abstractNum>
-  <w:abstractNum w:abstractNumId="1" w15:restartNumberingAfterBreak="0">
+  <w:abstractNum w:abstractNumId="2" w15:restartNumberingAfterBreak="0">
     <w:nsid w:val="27077F7E"/>
     <w:multiLevelType w:val="multilevel"/>
     <w:tmpl w:val="A9661F22"/>
@@ -1798,7 +2006,7 @@
       </w:rPr>
     </w:lvl>
   </w:abstractNum>
-  <w:abstractNum w:abstractNumId="2" w15:restartNumberingAfterBreak="0">
+  <w:abstractNum w:abstractNumId="3" w15:restartNumberingAfterBreak="0">
     <w:nsid w:val="315076E0"/>
     <w:multiLevelType w:val="multilevel"/>
     <w:tmpl w:val="6EEA9BEE"/>
@@ -1947,7 +2155,7 @@
       </w:rPr>
     </w:lvl>
   </w:abstractNum>
-  <w:abstractNum w:abstractNumId="3" w15:restartNumberingAfterBreak="0">
+  <w:abstractNum w:abstractNumId="4" w15:restartNumberingAfterBreak="0">
     <w:nsid w:val="32F52012"/>
     <w:multiLevelType w:val="multilevel"/>
     <w:tmpl w:val="1AC207BC"/>
@@ -2096,7 +2304,7 @@
       </w:rPr>
     </w:lvl>
   </w:abstractNum>
-  <w:abstractNum w:abstractNumId="4" w15:restartNumberingAfterBreak="0">
+  <w:abstractNum w:abstractNumId="5" w15:restartNumberingAfterBreak="0">
     <w:nsid w:val="3487546D"/>
     <w:multiLevelType w:val="multilevel"/>
     <w:tmpl w:val="3F006F70"/>
@@ -2245,7 +2453,7 @@
       </w:rPr>
     </w:lvl>
   </w:abstractNum>
-  <w:abstractNum w:abstractNumId="5" w15:restartNumberingAfterBreak="0">
+  <w:abstractNum w:abstractNumId="6" w15:restartNumberingAfterBreak="0">
     <w:nsid w:val="4BC047D6"/>
     <w:multiLevelType w:val="multilevel"/>
     <w:tmpl w:val="2C681F9E"/>
@@ -2394,7 +2602,156 @@
       </w:rPr>
     </w:lvl>
   </w:abstractNum>
-  <w:abstractNum w:abstractNumId="6" w15:restartNumberingAfterBreak="0">
+  <w:abstractNum w:abstractNumId="7" w15:restartNumberingAfterBreak="0">
+    <w:nsid w:val="4E321C22"/>
+    <w:multiLevelType w:val="multilevel"/>
+    <w:tmpl w:val="E8EE8DD4"/>
+    <w:lvl w:ilvl="0">
+      <w:start w:val="1"/>
+      <w:numFmt w:val="bullet"/>
+      <w:lvlText w:val=""/>
+      <w:lvlJc w:val="left"/>
+      <w:pPr>
+        <w:tabs>
+          <w:tab w:val="num" w:pos="720"/>
+        </w:tabs>
+        <w:ind w:left="720" w:hanging="360"/>
+      </w:pPr>
+      <w:rPr>
+        <w:rFonts w:ascii="Symbol" w:hAnsi="Symbol" w:hint="default"/>
+        <w:sz w:val="20"/>
+      </w:rPr>
+    </w:lvl>
+    <w:lvl w:ilvl="1" w:tentative="1">
+      <w:start w:val="1"/>
+      <w:numFmt w:val="bullet"/>
+      <w:lvlText w:val="o"/>
+      <w:lvlJc w:val="left"/>
+      <w:pPr>
+        <w:tabs>
+          <w:tab w:val="num" w:pos="1440"/>
+        </w:tabs>
+        <w:ind w:left="1440" w:hanging="360"/>
+      </w:pPr>
+      <w:rPr>
+        <w:rFonts w:ascii="Courier New" w:hAnsi="Courier New" w:hint="default"/>
+        <w:sz w:val="20"/>
+      </w:rPr>
+    </w:lvl>
+    <w:lvl w:ilvl="2" w:tentative="1">
+      <w:start w:val="1"/>
+      <w:numFmt w:val="bullet"/>
+      <w:lvlText w:val=""/>
+      <w:lvlJc w:val="left"/>
+      <w:pPr>
+        <w:tabs>
+          <w:tab w:val="num" w:pos="2160"/>
+        </w:tabs>
+        <w:ind w:left="2160" w:hanging="360"/>
+      </w:pPr>
+      <w:rPr>
+        <w:rFonts w:ascii="Wingdings" w:hAnsi="Wingdings" w:hint="default"/>
+        <w:sz w:val="20"/>
+      </w:rPr>
+    </w:lvl>
+    <w:lvl w:ilvl="3" w:tentative="1">
+      <w:start w:val="1"/>
+      <w:numFmt w:val="bullet"/>
+      <w:lvlText w:val=""/>
+      <w:lvlJc w:val="left"/>
+      <w:pPr>
+        <w:tabs>
+          <w:tab w:val="num" w:pos="2880"/>
+        </w:tabs>
+        <w:ind w:left="2880" w:hanging="360"/>
+      </w:pPr>
+      <w:rPr>
+        <w:rFonts w:ascii="Wingdings" w:hAnsi="Wingdings" w:hint="default"/>
+        <w:sz w:val="20"/>
+      </w:rPr>
+    </w:lvl>
+    <w:lvl w:ilvl="4" w:tentative="1">
+      <w:start w:val="1"/>
+      <w:numFmt w:val="bullet"/>
+      <w:lvlText w:val=""/>
+      <w:lvlJc w:val="left"/>
+      <w:pPr>
+        <w:tabs>
+          <w:tab w:val="num" w:pos="3600"/>
+        </w:tabs>
+        <w:ind w:left="3600" w:hanging="360"/>
+      </w:pPr>
+      <w:rPr>
+        <w:rFonts w:ascii="Wingdings" w:hAnsi="Wingdings" w:hint="default"/>
+        <w:sz w:val="20"/>
+      </w:rPr>
+    </w:lvl>
+    <w:lvl w:ilvl="5" w:tentative="1">
+      <w:start w:val="1"/>
+      <w:numFmt w:val="bullet"/>
+      <w:lvlText w:val=""/>
+      <w:lvlJc w:val="left"/>
+      <w:pPr>
+        <w:tabs>
+          <w:tab w:val="num" w:pos="4320"/>
+        </w:tabs>
+        <w:ind w:left="4320" w:hanging="360"/>
+      </w:pPr>
+      <w:rPr>
+        <w:rFonts w:ascii="Wingdings" w:hAnsi="Wingdings" w:hint="default"/>
+        <w:sz w:val="20"/>
+      </w:rPr>
+    </w:lvl>
+    <w:lvl w:ilvl="6" w:tentative="1">
+      <w:start w:val="1"/>
+      <w:numFmt w:val="bullet"/>
+      <w:lvlText w:val=""/>
+      <w:lvlJc w:val="left"/>
+      <w:pPr>
+        <w:tabs>
+          <w:tab w:val="num" w:pos="5040"/>
+        </w:tabs>
+        <w:ind w:left="5040" w:hanging="360"/>
+      </w:pPr>
+      <w:rPr>
+        <w:rFonts w:ascii="Wingdings" w:hAnsi="Wingdings" w:hint="default"/>
+        <w:sz w:val="20"/>
+      </w:rPr>
+    </w:lvl>
+    <w:lvl w:ilvl="7" w:tentative="1">
+      <w:start w:val="1"/>
+      <w:numFmt w:val="bullet"/>
+      <w:lvlText w:val=""/>
+      <w:lvlJc w:val="left"/>
+      <w:pPr>
+        <w:tabs>
+          <w:tab w:val="num" w:pos="5760"/>
+        </w:tabs>
+        <w:ind w:left="5760" w:hanging="360"/>
+      </w:pPr>
+      <w:rPr>
+        <w:rFonts w:ascii="Wingdings" w:hAnsi="Wingdings" w:hint="default"/>
+        <w:sz w:val="20"/>
+      </w:rPr>
+    </w:lvl>
+    <w:lvl w:ilvl="8" w:tentative="1">
+      <w:start w:val="1"/>
+      <w:numFmt w:val="bullet"/>
+      <w:lvlText w:val=""/>
+      <w:lvlJc w:val="left"/>
+      <w:pPr>
+        <w:tabs>
+          <w:tab w:val="num" w:pos="6480"/>
+        </w:tabs>
+        <w:ind w:left="6480" w:hanging="360"/>
+      </w:pPr>
+      <w:rPr>
+        <w:rFonts w:ascii="Wingdings" w:hAnsi="Wingdings" w:hint="default"/>
+        <w:sz w:val="20"/>
+      </w:rPr>
+    </w:lvl>
+  </w:abstractNum>
+  <w:abstractNum w:abstractNumId="8" w15:restartNumberingAfterBreak="0">
     <w:nsid w:val="4F540C3E"/>
     <w:multiLevelType w:val="multilevel"/>
     <w:tmpl w:val="D09CB1B0"/>
@@ -2543,7 +2900,7 @@
       </w:rPr>
     </w:lvl>
   </w:abstractNum>
-  <w:abstractNum w:abstractNumId="7" w15:restartNumberingAfterBreak="0">
+  <w:abstractNum w:abstractNumId="9" w15:restartNumberingAfterBreak="0">
     <w:nsid w:val="6A7E3926"/>
     <w:multiLevelType w:val="multilevel"/>
     <w:tmpl w:val="2A14D0A2"/>
@@ -2693,28 +3050,34 @@
     </w:lvl>
   </w:abstractNum>
   <w:num w:numId="1">
+    <w:abstractNumId w:val="4"/>
+  </w:num>
+  <w:num w:numId="2">
+    <w:abstractNumId w:val="1"/>
+  </w:num>
+  <w:num w:numId="3">
+    <w:abstractNumId w:val="9"/>
+  </w:num>
+  <w:num w:numId="4">
     <w:abstractNumId w:val="3"/>
   </w:num>
-  <w:num w:numId="2">
+  <w:num w:numId="5">
+    <w:abstractNumId w:val="6"/>
+  </w:num>
+  <w:num w:numId="6">
+    <w:abstractNumId w:val="2"/>
+  </w:num>
+  <w:num w:numId="7">
+    <w:abstractNumId w:val="5"/>
+  </w:num>
+  <w:num w:numId="8">
+    <w:abstractNumId w:val="8"/>
+  </w:num>
+  <w:num w:numId="9">
     <w:abstractNumId w:val="0"/>
   </w:num>
-  <w:num w:numId="3">
+  <w:num w:numId="10">
     <w:abstractNumId w:val="7"/>
-  </w:num>
-  <w:num w:numId="4">
-    <w:abstractNumId w:val="2"/>
-  </w:num>
-  <w:num w:numId="5">
-    <w:abstractNumId w:val="5"/>
-  </w:num>
-  <w:num w:numId="6">
-    <w:abstractNumId w:val="1"/>
-  </w:num>
-  <w:num w:numId="7">
-    <w:abstractNumId w:val="4"/>
-  </w:num>
-  <w:num w:numId="8">
-    <w:abstractNumId w:val="6"/>
   </w:num>
 </w:numbering>
 </file>

</xml_diff>

<commit_message>
Levels up to level 10 (need help)
</commit_message>
<xml_diff>
--- a/Levels.docx
+++ b/Levels.docx
@@ -1337,11 +1337,103 @@
     <w:p>
       <w:pPr>
         <w:rPr>
-          <w:rFonts w:ascii="Courier New" w:cs="Courier New" w:eastAsia="Courier New" w:hAnsi="Courier New"/>
-          <w:sz w:val="28"/>
-          <w:szCs w:val="28"/>
-        </w:rPr>
-      </w:pPr>
+          <w:sz w:val="28"/>
+          <w:szCs w:val="28"/>
+        </w:rPr>
+      </w:pPr>
+      <w:r>
+        <w:rPr>
+          <w:rtl w:val="0"/>
+        </w:rPr>
+      </w:r>
+    </w:p>
+    <w:p>
+      <w:pPr>
+        <w:rPr>
+          <w:sz w:val="28"/>
+          <w:szCs w:val="28"/>
+        </w:rPr>
+      </w:pPr>
+      <w:r>
+        <w:rPr>
+          <w:sz w:val="28"/>
+          <w:szCs w:val="28"/>
+          <w:rtl w:val="0"/>
+        </w:rPr>
+        <w:t xml:space="preserve">10. Finally, they reached the correct floor. There was the Computer Island sign but it was deserted. It seemed like they moved to another place. A cleaner man was standing there. They started talking:</w:t>
+      </w:r>
+    </w:p>
+    <w:p>
+      <w:pPr>
+        <w:rPr>
+          <w:rFonts w:ascii="Courier New" w:cs="Courier New" w:eastAsia="Courier New" w:hAnsi="Courier New"/>
+          <w:sz w:val="28"/>
+          <w:szCs w:val="28"/>
+        </w:rPr>
+      </w:pPr>
+      <w:r>
+        <w:rPr>
+          <w:rFonts w:ascii="Courier New" w:cs="Courier New" w:eastAsia="Courier New" w:hAnsi="Courier New"/>
+          <w:sz w:val="28"/>
+          <w:szCs w:val="28"/>
+          <w:rtl w:val="0"/>
+        </w:rPr>
+        <w:t xml:space="preserve">Alex: Why is it empty here?</w:t>
+      </w:r>
+    </w:p>
+    <w:p>
+      <w:pPr>
+        <w:rPr>
+          <w:rFonts w:ascii="Courier New" w:cs="Courier New" w:eastAsia="Courier New" w:hAnsi="Courier New"/>
+          <w:sz w:val="28"/>
+          <w:szCs w:val="28"/>
+        </w:rPr>
+      </w:pPr>
+      <w:r>
+        <w:rPr>
+          <w:rFonts w:ascii="Courier New" w:cs="Courier New" w:eastAsia="Courier New" w:hAnsi="Courier New"/>
+          <w:sz w:val="28"/>
+          <w:szCs w:val="28"/>
+          <w:rtl w:val="0"/>
+        </w:rPr>
+        <w:t xml:space="preserve">Cleaner: We’ve moved to another place.</w:t>
+      </w:r>
+    </w:p>
+    <w:p>
+      <w:pPr>
+        <w:rPr>
+          <w:rFonts w:ascii="Courier New" w:cs="Courier New" w:eastAsia="Courier New" w:hAnsi="Courier New"/>
+          <w:sz w:val="28"/>
+          <w:szCs w:val="28"/>
+        </w:rPr>
+      </w:pPr>
+      <w:r>
+        <w:rPr>
+          <w:rFonts w:ascii="Courier New" w:cs="Courier New" w:eastAsia="Courier New" w:hAnsi="Courier New"/>
+          <w:sz w:val="28"/>
+          <w:szCs w:val="28"/>
+          <w:rtl w:val="0"/>
+        </w:rPr>
+        <w:t xml:space="preserve">Sam: Can you show us where it is?</w:t>
+      </w:r>
+    </w:p>
+    <w:p>
+      <w:pPr>
+        <w:rPr>
+          <w:rFonts w:ascii="Courier New" w:cs="Courier New" w:eastAsia="Courier New" w:hAnsi="Courier New"/>
+          <w:sz w:val="28"/>
+          <w:szCs w:val="28"/>
+        </w:rPr>
+      </w:pPr>
+      <w:r>
+        <w:rPr>
+          <w:rFonts w:ascii="Courier New" w:cs="Courier New" w:eastAsia="Courier New" w:hAnsi="Courier New"/>
+          <w:sz w:val="28"/>
+          <w:szCs w:val="28"/>
+          <w:rtl w:val="0"/>
+        </w:rPr>
+        <w:t xml:space="preserve">Cleaner: Yeah, but… (hard loop q)</w:t>
+      </w:r>
       <w:r>
         <w:rPr>
           <w:rtl w:val="0"/>

</xml_diff>

<commit_message>
Levels up to level 11
</commit_message>
<xml_diff>
--- a/Levels.docx
+++ b/Levels.docx
@@ -488,7 +488,7 @@
           <w:szCs w:val="28"/>
           <w:rtl w:val="0"/>
         </w:rPr>
-        <w:t xml:space="preserve">Now it is your turn. Write an algorithm that will return the answer with any number in A.</w:t>
+        <w:t xml:space="preserve">Now it is your turn. Write an algorithm that will return the answer with any number in A. And we’ll give you a so you don't need to remember!</w:t>
       </w:r>
     </w:p>
     <w:p>
@@ -1063,7 +1063,7 @@
           <w:szCs w:val="28"/>
           <w:rtl w:val="0"/>
         </w:rPr>
-        <w:t xml:space="preserve">Liftman: There are two choices for you: two walk 10000000000002000000009000000056 steps down or to use the elevator. Which one would you choose?</w:t>
+        <w:t xml:space="preserve">Liftman: There are two choices for you: to walk 100000000000020000560009000000056 steps down or to use the elevator. Which one would you choose?</w:t>
       </w:r>
     </w:p>
     <w:p>
@@ -1133,7 +1133,7 @@
           <w:szCs w:val="28"/>
           <w:rtl w:val="0"/>
         </w:rPr>
-        <w:t xml:space="preserve">We’ll give you A range (the starting point = A and the ending point = A) and you should decide which numbers are divisible to B - A and give the total of them. For example, if you recognized that C, D, and E are divisible to B - A and they are in the range of A to A (A and B are also counted in the range), you should return C + D + E.</w:t>
+        <w:t xml:space="preserve">We’ll give you a range (the starting point = A and the ending point = B) and you should decide which numbers are divisible to B - A and give the total of them. For example, if you recognized that C, D, and E are divisible to B - A and they are in the range of A to B (A and B are also counted in the range), you should return C + D + E.</w:t>
       </w:r>
     </w:p>
     <w:p>
@@ -1432,7 +1432,194 @@
           <w:szCs w:val="28"/>
           <w:rtl w:val="0"/>
         </w:rPr>
-        <w:t xml:space="preserve">Cleaner: Yeah, but… (hard loop q)</w:t>
+        <w:t xml:space="preserve">Cleaner: Yeah, but you should help me. Every day, the vertical diameter of a diamond-shaped area is given to me and I should clean it. Please write an algorithm that draws the hollow diamond with the given vertical diameter. Use “*” character. Then I’ll help you two.</w:t>
+      </w:r>
+    </w:p>
+    <w:p>
+      <w:pPr>
+        <w:rPr>
+          <w:sz w:val="28"/>
+          <w:szCs w:val="28"/>
+        </w:rPr>
+      </w:pPr>
+      <w:r>
+        <w:rPr>
+          <w:sz w:val="28"/>
+          <w:szCs w:val="28"/>
+          <w:rtl w:val="0"/>
+        </w:rPr>
+        <w:t xml:space="preserve">So. It’s up to you. Good luck!</w:t>
+      </w:r>
+    </w:p>
+    <w:p>
+      <w:pPr>
+        <w:rPr>
+          <w:sz w:val="28"/>
+          <w:szCs w:val="28"/>
+        </w:rPr>
+      </w:pPr>
+      <w:r>
+        <w:rPr>
+          <w:rtl w:val="0"/>
+        </w:rPr>
+      </w:r>
+    </w:p>
+    <w:p>
+      <w:pPr>
+        <w:rPr>
+          <w:sz w:val="28"/>
+          <w:szCs w:val="28"/>
+        </w:rPr>
+      </w:pPr>
+      <w:r>
+        <w:rPr>
+          <w:sz w:val="28"/>
+          <w:szCs w:val="28"/>
+          <w:rtl w:val="0"/>
+        </w:rPr>
+        <w:t xml:space="preserve">11. So the cleaner is now happy. He wants to help them:</w:t>
+      </w:r>
+    </w:p>
+    <w:p>
+      <w:pPr>
+        <w:rPr>
+          <w:rFonts w:ascii="Courier New" w:cs="Courier New" w:eastAsia="Courier New" w:hAnsi="Courier New"/>
+          <w:sz w:val="28"/>
+          <w:szCs w:val="28"/>
+        </w:rPr>
+      </w:pPr>
+      <w:r>
+        <w:rPr>
+          <w:rFonts w:ascii="Courier New" w:cs="Courier New" w:eastAsia="Courier New" w:hAnsi="Courier New"/>
+          <w:sz w:val="28"/>
+          <w:szCs w:val="28"/>
+          <w:rtl w:val="0"/>
+        </w:rPr>
+        <w:t xml:space="preserve">OK. Now I’ll tell you the way. Go down that road. On the first turn, turn right. Move 20 steps straight and then turn left. You’ll see a maze you’re in. then look at the map. A number will be written there as N. For N times:</w:t>
+      </w:r>
+    </w:p>
+    <w:p>
+      <w:pPr>
+        <w:rPr>
+          <w:rFonts w:ascii="Courier New" w:cs="Courier New" w:eastAsia="Courier New" w:hAnsi="Courier New"/>
+          <w:sz w:val="28"/>
+          <w:szCs w:val="28"/>
+        </w:rPr>
+      </w:pPr>
+      <w:r>
+        <w:rPr>
+          <w:rFonts w:ascii="Courier New" w:cs="Courier New" w:eastAsia="Courier New" w:hAnsi="Courier New"/>
+          <w:sz w:val="28"/>
+          <w:szCs w:val="28"/>
+          <w:rtl w:val="0"/>
+        </w:rPr>
+        <w:t xml:space="preserve">Move 40 steps,</w:t>
+      </w:r>
+    </w:p>
+    <w:p>
+      <w:pPr>
+        <w:rPr>
+          <w:rFonts w:ascii="Courier New" w:cs="Courier New" w:eastAsia="Courier New" w:hAnsi="Courier New"/>
+          <w:sz w:val="28"/>
+          <w:szCs w:val="28"/>
+        </w:rPr>
+      </w:pPr>
+      <w:r>
+        <w:rPr>
+          <w:rFonts w:ascii="Courier New" w:cs="Courier New" w:eastAsia="Courier New" w:hAnsi="Courier New"/>
+          <w:sz w:val="28"/>
+          <w:szCs w:val="28"/>
+          <w:rtl w:val="0"/>
+        </w:rPr>
+        <w:t xml:space="preserve">Turn right,</w:t>
+      </w:r>
+    </w:p>
+    <w:p>
+      <w:pPr>
+        <w:rPr>
+          <w:rFonts w:ascii="Courier New" w:cs="Courier New" w:eastAsia="Courier New" w:hAnsi="Courier New"/>
+          <w:sz w:val="28"/>
+          <w:szCs w:val="28"/>
+        </w:rPr>
+      </w:pPr>
+      <w:r>
+        <w:rPr>
+          <w:rFonts w:ascii="Courier New" w:cs="Courier New" w:eastAsia="Courier New" w:hAnsi="Courier New"/>
+          <w:sz w:val="28"/>
+          <w:szCs w:val="28"/>
+          <w:rtl w:val="0"/>
+        </w:rPr>
+        <w:t xml:space="preserve">Move 5 steps,</w:t>
+      </w:r>
+    </w:p>
+    <w:p>
+      <w:pPr>
+        <w:rPr>
+          <w:rFonts w:ascii="Courier New" w:cs="Courier New" w:eastAsia="Courier New" w:hAnsi="Courier New"/>
+          <w:sz w:val="28"/>
+          <w:szCs w:val="28"/>
+        </w:rPr>
+      </w:pPr>
+      <w:r>
+        <w:rPr>
+          <w:rFonts w:ascii="Courier New" w:cs="Courier New" w:eastAsia="Courier New" w:hAnsi="Courier New"/>
+          <w:sz w:val="28"/>
+          <w:szCs w:val="28"/>
+          <w:rtl w:val="0"/>
+        </w:rPr>
+        <w:t xml:space="preserve">Turn left.</w:t>
+      </w:r>
+    </w:p>
+    <w:p>
+      <w:pPr>
+        <w:rPr>
+          <w:rFonts w:ascii="Courier New" w:cs="Courier New" w:eastAsia="Courier New" w:hAnsi="Courier New"/>
+          <w:sz w:val="28"/>
+          <w:szCs w:val="28"/>
+        </w:rPr>
+      </w:pPr>
+      <w:r>
+        <w:rPr>
+          <w:rFonts w:ascii="Courier New" w:cs="Courier New" w:eastAsia="Courier New" w:hAnsi="Courier New"/>
+          <w:sz w:val="28"/>
+          <w:szCs w:val="28"/>
+          <w:rtl w:val="0"/>
+        </w:rPr>
+        <w:t xml:space="preserve">You’ll see the sign of Computer Island there.</w:t>
+      </w:r>
+    </w:p>
+    <w:p>
+      <w:pPr>
+        <w:rPr>
+          <w:rFonts w:ascii="Courier New" w:cs="Courier New" w:eastAsia="Courier New" w:hAnsi="Courier New"/>
+          <w:sz w:val="28"/>
+          <w:szCs w:val="28"/>
+        </w:rPr>
+      </w:pPr>
+      <w:r>
+        <w:rPr>
+          <w:rFonts w:ascii="Courier New" w:cs="Courier New" w:eastAsia="Courier New" w:hAnsi="Courier New"/>
+          <w:sz w:val="28"/>
+          <w:szCs w:val="28"/>
+          <w:rtl w:val="0"/>
+        </w:rPr>
+        <w:t xml:space="preserve">Now please draw the pattern of where you’ll pass with “*”.</w:t>
+      </w:r>
+    </w:p>
+    <w:p>
+      <w:pPr>
+        <w:rPr>
+          <w:sz w:val="28"/>
+          <w:szCs w:val="28"/>
+        </w:rPr>
+      </w:pPr>
+      <w:r>
+        <w:rPr>
+          <w:sz w:val="28"/>
+          <w:szCs w:val="28"/>
+          <w:rtl w:val="0"/>
+        </w:rPr>
+        <w:t xml:space="preserve">OK. Now write an algorithm that draws the pattern with any number given as N. Start!</w:t>
       </w:r>
       <w:r>
         <w:rPr>

</xml_diff>

<commit_message>
Levels up to level 12
Problem in drawing "}".
</commit_message>
<xml_diff>
--- a/Levels.docx
+++ b/Levels.docx
@@ -1620,6 +1620,427 @@
           <w:rtl w:val="0"/>
         </w:rPr>
         <w:t xml:space="preserve">OK. Now write an algorithm that draws the pattern with any number given as N. Start!</w:t>
+      </w:r>
+    </w:p>
+    <w:p>
+      <w:pPr>
+        <w:rPr>
+          <w:sz w:val="28"/>
+          <w:szCs w:val="28"/>
+        </w:rPr>
+      </w:pPr>
+      <w:r>
+        <w:rPr>
+          <w:rtl w:val="0"/>
+        </w:rPr>
+      </w:r>
+    </w:p>
+    <w:p>
+      <w:pPr>
+        <w:rPr>
+          <w:sz w:val="28"/>
+          <w:szCs w:val="28"/>
+        </w:rPr>
+      </w:pPr>
+      <w:r>
+        <w:rPr>
+          <w:sz w:val="28"/>
+          <w:szCs w:val="28"/>
+          <w:rtl w:val="0"/>
+        </w:rPr>
+        <w:t xml:space="preserve">12. They were out of the maze! They had the Computer Island in front of them! They went through the entrance but there was a gate. On the monitor, it was written:</w:t>
+      </w:r>
+    </w:p>
+    <w:p>
+      <w:pPr>
+        <w:rPr>
+          <w:rFonts w:ascii="Courier New" w:cs="Courier New" w:eastAsia="Courier New" w:hAnsi="Courier New"/>
+          <w:sz w:val="28"/>
+          <w:szCs w:val="28"/>
+        </w:rPr>
+      </w:pPr>
+      <w:r>
+        <w:rPr>
+          <w:rFonts w:ascii="Courier New" w:cs="Courier New" w:eastAsia="Courier New" w:hAnsi="Courier New"/>
+          <w:sz w:val="28"/>
+          <w:szCs w:val="28"/>
+          <w:rtl w:val="0"/>
+        </w:rPr>
+        <w:t xml:space="preserve">Hi! Welcome! For the first entrance, you should confirm your identity. You should write an algorithm that draws a simple human with a parameter as P. It should be like this:</w:t>
+      </w:r>
+    </w:p>
+    <w:p>
+      <w:pPr>
+        <w:rPr>
+          <w:rFonts w:ascii="Courier New" w:cs="Courier New" w:eastAsia="Courier New" w:hAnsi="Courier New"/>
+          <w:sz w:val="28"/>
+          <w:szCs w:val="28"/>
+        </w:rPr>
+      </w:pPr>
+      <w:r>
+        <w:rPr>
+          <w:rtl w:val="0"/>
+        </w:rPr>
+      </w:r>
+    </w:p>
+    <w:p>
+      <w:pPr>
+        <w:rPr>
+          <w:rFonts w:ascii="Courier New" w:cs="Courier New" w:eastAsia="Courier New" w:hAnsi="Courier New"/>
+          <w:sz w:val="28"/>
+          <w:szCs w:val="28"/>
+        </w:rPr>
+      </w:pPr>
+      <w:r>
+        <w:rPr>
+          <w:rFonts w:ascii="Courier New" w:cs="Courier New" w:eastAsia="Courier New" w:hAnsi="Courier New"/>
+          <w:sz w:val="28"/>
+          <w:szCs w:val="28"/>
+          <w:rtl w:val="0"/>
+        </w:rPr>
+        <w:t xml:space="preserve"> *********</w:t>
+      </w:r>
+    </w:p>
+    <w:p>
+      <w:pPr>
+        <w:rPr>
+          <w:rFonts w:ascii="Courier New" w:cs="Courier New" w:eastAsia="Courier New" w:hAnsi="Courier New"/>
+          <w:sz w:val="28"/>
+          <w:szCs w:val="28"/>
+        </w:rPr>
+      </w:pPr>
+      <w:r>
+        <w:rPr>
+          <w:rFonts w:ascii="Courier New" w:cs="Courier New" w:eastAsia="Courier New" w:hAnsi="Courier New"/>
+          <w:sz w:val="28"/>
+          <w:szCs w:val="28"/>
+          <w:rtl w:val="0"/>
+        </w:rPr>
+        <w:t xml:space="preserve"> *       *</w:t>
+      </w:r>
+    </w:p>
+    <w:p>
+      <w:pPr>
+        <w:rPr>
+          <w:rFonts w:ascii="Courier New" w:cs="Courier New" w:eastAsia="Courier New" w:hAnsi="Courier New"/>
+          <w:sz w:val="28"/>
+          <w:szCs w:val="28"/>
+        </w:rPr>
+      </w:pPr>
+      <w:r>
+        <w:rPr>
+          <w:rFonts w:ascii="Courier New" w:cs="Courier New" w:eastAsia="Courier New" w:hAnsi="Courier New"/>
+          <w:sz w:val="28"/>
+          <w:szCs w:val="28"/>
+          <w:rtl w:val="0"/>
+        </w:rPr>
+        <w:t xml:space="preserve"> *       *</w:t>
+      </w:r>
+    </w:p>
+    <w:p>
+      <w:pPr>
+        <w:rPr>
+          <w:rFonts w:ascii="Courier New" w:cs="Courier New" w:eastAsia="Courier New" w:hAnsi="Courier New"/>
+          <w:sz w:val="28"/>
+          <w:szCs w:val="28"/>
+        </w:rPr>
+      </w:pPr>
+      <w:r>
+        <w:rPr>
+          <w:rFonts w:ascii="Courier New" w:cs="Courier New" w:eastAsia="Courier New" w:hAnsi="Courier New"/>
+          <w:sz w:val="28"/>
+          <w:szCs w:val="28"/>
+          <w:rtl w:val="0"/>
+        </w:rPr>
+        <w:t xml:space="preserve"> *       *</w:t>
+      </w:r>
+    </w:p>
+    <w:p>
+      <w:pPr>
+        <w:rPr>
+          <w:rFonts w:ascii="Courier New" w:cs="Courier New" w:eastAsia="Courier New" w:hAnsi="Courier New"/>
+          <w:sz w:val="28"/>
+          <w:szCs w:val="28"/>
+        </w:rPr>
+      </w:pPr>
+      <w:r>
+        <w:rPr>
+          <w:rFonts w:ascii="Courier New" w:cs="Courier New" w:eastAsia="Courier New" w:hAnsi="Courier New"/>
+          <w:sz w:val="28"/>
+          <w:szCs w:val="28"/>
+          <w:rtl w:val="0"/>
+        </w:rPr>
+        <w:t xml:space="preserve"> *********</w:t>
+      </w:r>
+    </w:p>
+    <w:p>
+      <w:pPr>
+        <w:rPr>
+          <w:rFonts w:ascii="Courier New" w:cs="Courier New" w:eastAsia="Courier New" w:hAnsi="Courier New"/>
+          <w:sz w:val="28"/>
+          <w:szCs w:val="28"/>
+        </w:rPr>
+      </w:pPr>
+      <w:r>
+        <w:rPr>
+          <w:rFonts w:ascii="Courier New" w:cs="Courier New" w:eastAsia="Courier New" w:hAnsi="Courier New"/>
+          <w:sz w:val="28"/>
+          <w:szCs w:val="28"/>
+          <w:rtl w:val="0"/>
+        </w:rPr>
+        <w:t xml:space="preserve">     *</w:t>
+      </w:r>
+    </w:p>
+    <w:p>
+      <w:pPr>
+        <w:rPr>
+          <w:rFonts w:ascii="Courier New" w:cs="Courier New" w:eastAsia="Courier New" w:hAnsi="Courier New"/>
+          <w:sz w:val="28"/>
+          <w:szCs w:val="28"/>
+        </w:rPr>
+      </w:pPr>
+      <w:r>
+        <w:rPr>
+          <w:rFonts w:ascii="Courier New" w:cs="Courier New" w:eastAsia="Courier New" w:hAnsi="Courier New"/>
+          <w:sz w:val="28"/>
+          <w:szCs w:val="28"/>
+          <w:rtl w:val="0"/>
+        </w:rPr>
+        <w:t xml:space="preserve">***********</w:t>
+      </w:r>
+    </w:p>
+    <w:p>
+      <w:pPr>
+        <w:rPr>
+          <w:rFonts w:ascii="Courier New" w:cs="Courier New" w:eastAsia="Courier New" w:hAnsi="Courier New"/>
+          <w:sz w:val="28"/>
+          <w:szCs w:val="28"/>
+        </w:rPr>
+      </w:pPr>
+      <w:r>
+        <w:rPr>
+          <w:rFonts w:ascii="Courier New" w:cs="Courier New" w:eastAsia="Courier New" w:hAnsi="Courier New"/>
+          <w:sz w:val="28"/>
+          <w:szCs w:val="28"/>
+          <w:rtl w:val="0"/>
+        </w:rPr>
+        <w:t xml:space="preserve">     *</w:t>
+      </w:r>
+    </w:p>
+    <w:p>
+      <w:pPr>
+        <w:rPr>
+          <w:rFonts w:ascii="Courier New" w:cs="Courier New" w:eastAsia="Courier New" w:hAnsi="Courier New"/>
+          <w:sz w:val="28"/>
+          <w:szCs w:val="28"/>
+        </w:rPr>
+      </w:pPr>
+      <w:r>
+        <w:rPr>
+          <w:rFonts w:ascii="Courier New" w:cs="Courier New" w:eastAsia="Courier New" w:hAnsi="Courier New"/>
+          <w:sz w:val="28"/>
+          <w:szCs w:val="28"/>
+          <w:rtl w:val="0"/>
+        </w:rPr>
+        <w:t xml:space="preserve">     *</w:t>
+      </w:r>
+    </w:p>
+    <w:p>
+      <w:pPr>
+        <w:rPr>
+          <w:rFonts w:ascii="Courier New" w:cs="Courier New" w:eastAsia="Courier New" w:hAnsi="Courier New"/>
+          <w:sz w:val="28"/>
+          <w:szCs w:val="28"/>
+        </w:rPr>
+      </w:pPr>
+      <w:r>
+        <w:rPr>
+          <w:rFonts w:ascii="Courier New" w:cs="Courier New" w:eastAsia="Courier New" w:hAnsi="Courier New"/>
+          <w:sz w:val="28"/>
+          <w:szCs w:val="28"/>
+          <w:rtl w:val="0"/>
+        </w:rPr>
+        <w:t xml:space="preserve">     *</w:t>
+      </w:r>
+    </w:p>
+    <w:p>
+      <w:pPr>
+        <w:rPr>
+          <w:rFonts w:ascii="Courier New" w:cs="Courier New" w:eastAsia="Courier New" w:hAnsi="Courier New"/>
+          <w:sz w:val="28"/>
+          <w:szCs w:val="28"/>
+        </w:rPr>
+      </w:pPr>
+      <w:r>
+        <w:rPr>
+          <w:rFonts w:ascii="Courier New" w:cs="Courier New" w:eastAsia="Courier New" w:hAnsi="Courier New"/>
+          <w:sz w:val="28"/>
+          <w:szCs w:val="28"/>
+          <w:rtl w:val="0"/>
+        </w:rPr>
+        <w:t xml:space="preserve">     *</w:t>
+      </w:r>
+    </w:p>
+    <w:p>
+      <w:pPr>
+        <w:rPr>
+          <w:rFonts w:ascii="Courier New" w:cs="Courier New" w:eastAsia="Courier New" w:hAnsi="Courier New"/>
+          <w:sz w:val="28"/>
+          <w:szCs w:val="28"/>
+        </w:rPr>
+      </w:pPr>
+      <w:r>
+        <w:rPr>
+          <w:rFonts w:ascii="Courier New" w:cs="Courier New" w:eastAsia="Courier New" w:hAnsi="Courier New"/>
+          <w:sz w:val="28"/>
+          <w:szCs w:val="28"/>
+          <w:rtl w:val="0"/>
+        </w:rPr>
+        <w:t xml:space="preserve">     *</w:t>
+      </w:r>
+    </w:p>
+    <w:p>
+      <w:pPr>
+        <w:rPr>
+          <w:rFonts w:ascii="Courier New" w:cs="Courier New" w:eastAsia="Courier New" w:hAnsi="Courier New"/>
+          <w:sz w:val="28"/>
+          <w:szCs w:val="28"/>
+        </w:rPr>
+      </w:pPr>
+      <w:r>
+        <w:rPr>
+          <w:rFonts w:ascii="Courier New" w:cs="Courier New" w:eastAsia="Courier New" w:hAnsi="Courier New"/>
+          <w:sz w:val="28"/>
+          <w:szCs w:val="28"/>
+          <w:rtl w:val="0"/>
+        </w:rPr>
+        <w:t xml:space="preserve">     *</w:t>
+      </w:r>
+    </w:p>
+    <w:p>
+      <w:pPr>
+        <w:rPr>
+          <w:rFonts w:ascii="Courier New" w:cs="Courier New" w:eastAsia="Courier New" w:hAnsi="Courier New"/>
+          <w:sz w:val="28"/>
+          <w:szCs w:val="28"/>
+        </w:rPr>
+      </w:pPr>
+      <w:r>
+        <w:rPr>
+          <w:rFonts w:ascii="Courier New" w:cs="Courier New" w:eastAsia="Courier New" w:hAnsi="Courier New"/>
+          <w:sz w:val="28"/>
+          <w:szCs w:val="28"/>
+          <w:rtl w:val="0"/>
+        </w:rPr>
+        <w:t xml:space="preserve">  *******</w:t>
+      </w:r>
+    </w:p>
+    <w:p>
+      <w:pPr>
+        <w:rPr>
+          <w:rFonts w:ascii="Courier New" w:cs="Courier New" w:eastAsia="Courier New" w:hAnsi="Courier New"/>
+          <w:sz w:val="28"/>
+          <w:szCs w:val="28"/>
+        </w:rPr>
+      </w:pPr>
+      <w:r>
+        <w:rPr>
+          <w:rFonts w:ascii="Courier New" w:cs="Courier New" w:eastAsia="Courier New" w:hAnsi="Courier New"/>
+          <w:sz w:val="28"/>
+          <w:szCs w:val="28"/>
+          <w:rtl w:val="0"/>
+        </w:rPr>
+        <w:t xml:space="preserve">  *     *</w:t>
+      </w:r>
+    </w:p>
+    <w:p>
+      <w:pPr>
+        <w:rPr>
+          <w:rFonts w:ascii="Courier New" w:cs="Courier New" w:eastAsia="Courier New" w:hAnsi="Courier New"/>
+          <w:sz w:val="28"/>
+          <w:szCs w:val="28"/>
+        </w:rPr>
+      </w:pPr>
+      <w:r>
+        <w:rPr>
+          <w:rFonts w:ascii="Courier New" w:cs="Courier New" w:eastAsia="Courier New" w:hAnsi="Courier New"/>
+          <w:sz w:val="28"/>
+          <w:szCs w:val="28"/>
+          <w:rtl w:val="0"/>
+        </w:rPr>
+        <w:t xml:space="preserve">  *     *</w:t>
+      </w:r>
+    </w:p>
+    <w:p>
+      <w:pPr>
+        <w:rPr>
+          <w:rFonts w:ascii="Courier New" w:cs="Courier New" w:eastAsia="Courier New" w:hAnsi="Courier New"/>
+          <w:sz w:val="28"/>
+          <w:szCs w:val="28"/>
+        </w:rPr>
+      </w:pPr>
+      <w:r>
+        <w:rPr>
+          <w:rFonts w:ascii="Courier New" w:cs="Courier New" w:eastAsia="Courier New" w:hAnsi="Courier New"/>
+          <w:sz w:val="28"/>
+          <w:szCs w:val="28"/>
+          <w:rtl w:val="0"/>
+        </w:rPr>
+        <w:t xml:space="preserve">  *     *</w:t>
+      </w:r>
+    </w:p>
+    <w:p>
+      <w:pPr>
+        <w:rPr>
+          <w:rFonts w:ascii="Courier New" w:cs="Courier New" w:eastAsia="Courier New" w:hAnsi="Courier New"/>
+          <w:sz w:val="28"/>
+          <w:szCs w:val="28"/>
+        </w:rPr>
+      </w:pPr>
+      <w:r>
+        <w:rPr>
+          <w:rFonts w:ascii="Courier New" w:cs="Courier New" w:eastAsia="Courier New" w:hAnsi="Courier New"/>
+          <w:sz w:val="28"/>
+          <w:szCs w:val="28"/>
+          <w:rtl w:val="0"/>
+        </w:rPr>
+        <w:t xml:space="preserve">  *     *</w:t>
+      </w:r>
+    </w:p>
+    <w:p>
+      <w:pPr>
+        <w:rPr>
+          <w:rFonts w:ascii="Courier New" w:cs="Courier New" w:eastAsia="Courier New" w:hAnsi="Courier New"/>
+          <w:sz w:val="28"/>
+          <w:szCs w:val="28"/>
+        </w:rPr>
+      </w:pPr>
+      <w:r>
+        <w:rPr>
+          <w:rFonts w:ascii="Courier New" w:cs="Courier New" w:eastAsia="Courier New" w:hAnsi="Courier New"/>
+          <w:sz w:val="28"/>
+          <w:szCs w:val="28"/>
+          <w:rtl w:val="0"/>
+        </w:rPr>
+        <w:t xml:space="preserve">  *     *</w:t>
+      </w:r>
+    </w:p>
+    <w:p>
+      <w:pPr>
+        <w:rPr>
+          <w:rFonts w:ascii="Courier New" w:cs="Courier New" w:eastAsia="Courier New" w:hAnsi="Courier New"/>
+          <w:sz w:val="28"/>
+          <w:szCs w:val="28"/>
+        </w:rPr>
+      </w:pPr>
+      <w:r>
+        <w:rPr>
+          <w:rFonts w:ascii="Courier New" w:cs="Courier New" w:eastAsia="Courier New" w:hAnsi="Courier New"/>
+          <w:sz w:val="28"/>
+          <w:szCs w:val="28"/>
+          <w:rtl w:val="0"/>
+        </w:rPr>
+        <w:t xml:space="preserve">  *     *</w:t>
       </w:r>
       <w:r>
         <w:rPr>

</xml_diff>

<commit_message>
Levels up to level 13
</commit_message>
<xml_diff>
--- a/Levels.docx
+++ b/Levels.docx
@@ -1666,146 +1666,34 @@
           <w:szCs w:val="28"/>
           <w:rtl w:val="0"/>
         </w:rPr>
-        <w:t xml:space="preserve">Hi! Welcome! For the first entrance, you should confirm your identity. You should write an algorithm that draws a simple human with a parameter as P. It should be like this:</w:t>
-      </w:r>
-    </w:p>
-    <w:p>
-      <w:pPr>
-        <w:rPr>
-          <w:rFonts w:ascii="Courier New" w:cs="Courier New" w:eastAsia="Courier New" w:hAnsi="Courier New"/>
-          <w:sz w:val="28"/>
-          <w:szCs w:val="28"/>
-        </w:rPr>
-      </w:pPr>
-      <w:r>
-        <w:rPr>
-          <w:rtl w:val="0"/>
-        </w:rPr>
-      </w:r>
-    </w:p>
-    <w:p>
-      <w:pPr>
-        <w:rPr>
-          <w:rFonts w:ascii="Courier New" w:cs="Courier New" w:eastAsia="Courier New" w:hAnsi="Courier New"/>
-          <w:sz w:val="28"/>
-          <w:szCs w:val="28"/>
-        </w:rPr>
-      </w:pPr>
-      <w:r>
-        <w:rPr>
-          <w:rFonts w:ascii="Courier New" w:cs="Courier New" w:eastAsia="Courier New" w:hAnsi="Courier New"/>
-          <w:sz w:val="28"/>
-          <w:szCs w:val="28"/>
-          <w:rtl w:val="0"/>
-        </w:rPr>
-        <w:t xml:space="preserve"> *********</w:t>
-      </w:r>
-    </w:p>
-    <w:p>
-      <w:pPr>
-        <w:rPr>
-          <w:rFonts w:ascii="Courier New" w:cs="Courier New" w:eastAsia="Courier New" w:hAnsi="Courier New"/>
-          <w:sz w:val="28"/>
-          <w:szCs w:val="28"/>
-        </w:rPr>
-      </w:pPr>
-      <w:r>
-        <w:rPr>
-          <w:rFonts w:ascii="Courier New" w:cs="Courier New" w:eastAsia="Courier New" w:hAnsi="Courier New"/>
-          <w:sz w:val="28"/>
-          <w:szCs w:val="28"/>
-          <w:rtl w:val="0"/>
-        </w:rPr>
+        <w:t xml:space="preserve">Hi! Welcome! It is a choice for you. There are three tests that you should pass one of them. But first, if you want test 1, write an algorithm that draws an empty square with each side n stars. If you want test 2, draw a triangle with height of n with stars like this that is with 6:</w:t>
+      </w:r>
+    </w:p>
+    <w:p>
+      <w:pPr>
+        <w:rPr>
+          <w:rFonts w:ascii="Courier New" w:cs="Courier New" w:eastAsia="Courier New" w:hAnsi="Courier New"/>
+          <w:sz w:val="28"/>
+          <w:szCs w:val="28"/>
+        </w:rPr>
+      </w:pPr>
+      <w:r>
+        <w:rPr>
+          <w:rFonts w:ascii="Courier New" w:cs="Courier New" w:eastAsia="Courier New" w:hAnsi="Courier New"/>
+          <w:sz w:val="28"/>
+          <w:szCs w:val="28"/>
+          <w:rtl w:val="0"/>
+        </w:rPr>
+        <w:t xml:space="preserve">     *</w:t>
+        <w:br w:type="textWrapping"/>
+        <w:t xml:space="preserve">    * *</w:t>
+        <w:br w:type="textWrapping"/>
+        <w:t xml:space="preserve">   *   *</w:t>
+        <w:br w:type="textWrapping"/>
+        <w:t xml:space="preserve">  *     *</w:t>
+        <w:br w:type="textWrapping"/>
         <w:t xml:space="preserve"> *       *</w:t>
-      </w:r>
-    </w:p>
-    <w:p>
-      <w:pPr>
-        <w:rPr>
-          <w:rFonts w:ascii="Courier New" w:cs="Courier New" w:eastAsia="Courier New" w:hAnsi="Courier New"/>
-          <w:sz w:val="28"/>
-          <w:szCs w:val="28"/>
-        </w:rPr>
-      </w:pPr>
-      <w:r>
-        <w:rPr>
-          <w:rFonts w:ascii="Courier New" w:cs="Courier New" w:eastAsia="Courier New" w:hAnsi="Courier New"/>
-          <w:sz w:val="28"/>
-          <w:szCs w:val="28"/>
-          <w:rtl w:val="0"/>
-        </w:rPr>
-        <w:t xml:space="preserve"> *       *</w:t>
-      </w:r>
-    </w:p>
-    <w:p>
-      <w:pPr>
-        <w:rPr>
-          <w:rFonts w:ascii="Courier New" w:cs="Courier New" w:eastAsia="Courier New" w:hAnsi="Courier New"/>
-          <w:sz w:val="28"/>
-          <w:szCs w:val="28"/>
-        </w:rPr>
-      </w:pPr>
-      <w:r>
-        <w:rPr>
-          <w:rFonts w:ascii="Courier New" w:cs="Courier New" w:eastAsia="Courier New" w:hAnsi="Courier New"/>
-          <w:sz w:val="28"/>
-          <w:szCs w:val="28"/>
-          <w:rtl w:val="0"/>
-        </w:rPr>
-        <w:t xml:space="preserve"> *       *</w:t>
-      </w:r>
-    </w:p>
-    <w:p>
-      <w:pPr>
-        <w:rPr>
-          <w:rFonts w:ascii="Courier New" w:cs="Courier New" w:eastAsia="Courier New" w:hAnsi="Courier New"/>
-          <w:sz w:val="28"/>
-          <w:szCs w:val="28"/>
-        </w:rPr>
-      </w:pPr>
-      <w:r>
-        <w:rPr>
-          <w:rFonts w:ascii="Courier New" w:cs="Courier New" w:eastAsia="Courier New" w:hAnsi="Courier New"/>
-          <w:sz w:val="28"/>
-          <w:szCs w:val="28"/>
-          <w:rtl w:val="0"/>
-        </w:rPr>
-        <w:t xml:space="preserve"> *********</w:t>
-      </w:r>
-    </w:p>
-    <w:p>
-      <w:pPr>
-        <w:rPr>
-          <w:rFonts w:ascii="Courier New" w:cs="Courier New" w:eastAsia="Courier New" w:hAnsi="Courier New"/>
-          <w:sz w:val="28"/>
-          <w:szCs w:val="28"/>
-        </w:rPr>
-      </w:pPr>
-      <w:r>
-        <w:rPr>
-          <w:rFonts w:ascii="Courier New" w:cs="Courier New" w:eastAsia="Courier New" w:hAnsi="Courier New"/>
-          <w:sz w:val="28"/>
-          <w:szCs w:val="28"/>
-          <w:rtl w:val="0"/>
-        </w:rPr>
-        <w:t xml:space="preserve">     *</w:t>
-      </w:r>
-    </w:p>
-    <w:p>
-      <w:pPr>
-        <w:rPr>
-          <w:rFonts w:ascii="Courier New" w:cs="Courier New" w:eastAsia="Courier New" w:hAnsi="Courier New"/>
-          <w:sz w:val="28"/>
-          <w:szCs w:val="28"/>
-        </w:rPr>
-      </w:pPr>
-      <w:r>
-        <w:rPr>
-          <w:rFonts w:ascii="Courier New" w:cs="Courier New" w:eastAsia="Courier New" w:hAnsi="Courier New"/>
-          <w:sz w:val="28"/>
-          <w:szCs w:val="28"/>
-          <w:rtl w:val="0"/>
-        </w:rPr>
+        <w:br w:type="textWrapping"/>
         <w:t xml:space="preserve">***********</w:t>
       </w:r>
     </w:p>
@@ -1824,224 +1712,1137 @@
           <w:szCs w:val="28"/>
           <w:rtl w:val="0"/>
         </w:rPr>
-        <w:t xml:space="preserve">     *</w:t>
-      </w:r>
-    </w:p>
-    <w:p>
-      <w:pPr>
-        <w:rPr>
-          <w:rFonts w:ascii="Courier New" w:cs="Courier New" w:eastAsia="Courier New" w:hAnsi="Courier New"/>
-          <w:sz w:val="28"/>
-          <w:szCs w:val="28"/>
-        </w:rPr>
-      </w:pPr>
-      <w:r>
-        <w:rPr>
-          <w:rFonts w:ascii="Courier New" w:cs="Courier New" w:eastAsia="Courier New" w:hAnsi="Courier New"/>
-          <w:sz w:val="28"/>
-          <w:szCs w:val="28"/>
-          <w:rtl w:val="0"/>
-        </w:rPr>
-        <w:t xml:space="preserve">     *</w:t>
-      </w:r>
-    </w:p>
-    <w:p>
-      <w:pPr>
-        <w:rPr>
-          <w:rFonts w:ascii="Courier New" w:cs="Courier New" w:eastAsia="Courier New" w:hAnsi="Courier New"/>
-          <w:sz w:val="28"/>
-          <w:szCs w:val="28"/>
-        </w:rPr>
-      </w:pPr>
-      <w:r>
-        <w:rPr>
-          <w:rFonts w:ascii="Courier New" w:cs="Courier New" w:eastAsia="Courier New" w:hAnsi="Courier New"/>
-          <w:sz w:val="28"/>
-          <w:szCs w:val="28"/>
-          <w:rtl w:val="0"/>
-        </w:rPr>
-        <w:t xml:space="preserve">     *</w:t>
-      </w:r>
-    </w:p>
-    <w:p>
-      <w:pPr>
-        <w:rPr>
-          <w:rFonts w:ascii="Courier New" w:cs="Courier New" w:eastAsia="Courier New" w:hAnsi="Courier New"/>
-          <w:sz w:val="28"/>
-          <w:szCs w:val="28"/>
-        </w:rPr>
-      </w:pPr>
-      <w:r>
-        <w:rPr>
-          <w:rFonts w:ascii="Courier New" w:cs="Courier New" w:eastAsia="Courier New" w:hAnsi="Courier New"/>
-          <w:sz w:val="28"/>
-          <w:szCs w:val="28"/>
-          <w:rtl w:val="0"/>
-        </w:rPr>
-        <w:t xml:space="preserve">     *</w:t>
-      </w:r>
-    </w:p>
-    <w:p>
-      <w:pPr>
-        <w:rPr>
-          <w:rFonts w:ascii="Courier New" w:cs="Courier New" w:eastAsia="Courier New" w:hAnsi="Courier New"/>
-          <w:sz w:val="28"/>
-          <w:szCs w:val="28"/>
-        </w:rPr>
-      </w:pPr>
-      <w:r>
-        <w:rPr>
-          <w:rFonts w:ascii="Courier New" w:cs="Courier New" w:eastAsia="Courier New" w:hAnsi="Courier New"/>
-          <w:sz w:val="28"/>
-          <w:szCs w:val="28"/>
-          <w:rtl w:val="0"/>
-        </w:rPr>
-        <w:t xml:space="preserve">     *</w:t>
-      </w:r>
-    </w:p>
-    <w:p>
-      <w:pPr>
-        <w:rPr>
-          <w:rFonts w:ascii="Courier New" w:cs="Courier New" w:eastAsia="Courier New" w:hAnsi="Courier New"/>
-          <w:sz w:val="28"/>
-          <w:szCs w:val="28"/>
-        </w:rPr>
-      </w:pPr>
-      <w:r>
-        <w:rPr>
-          <w:rFonts w:ascii="Courier New" w:cs="Courier New" w:eastAsia="Courier New" w:hAnsi="Courier New"/>
-          <w:sz w:val="28"/>
-          <w:szCs w:val="28"/>
-          <w:rtl w:val="0"/>
-        </w:rPr>
-        <w:t xml:space="preserve">     *</w:t>
-      </w:r>
-    </w:p>
-    <w:p>
-      <w:pPr>
-        <w:rPr>
-          <w:rFonts w:ascii="Courier New" w:cs="Courier New" w:eastAsia="Courier New" w:hAnsi="Courier New"/>
-          <w:sz w:val="28"/>
-          <w:szCs w:val="28"/>
-        </w:rPr>
-      </w:pPr>
-      <w:r>
-        <w:rPr>
-          <w:rFonts w:ascii="Courier New" w:cs="Courier New" w:eastAsia="Courier New" w:hAnsi="Courier New"/>
-          <w:sz w:val="28"/>
-          <w:szCs w:val="28"/>
-          <w:rtl w:val="0"/>
-        </w:rPr>
-        <w:t xml:space="preserve">  *******</w:t>
-      </w:r>
-    </w:p>
-    <w:p>
-      <w:pPr>
-        <w:rPr>
-          <w:rFonts w:ascii="Courier New" w:cs="Courier New" w:eastAsia="Courier New" w:hAnsi="Courier New"/>
-          <w:sz w:val="28"/>
-          <w:szCs w:val="28"/>
-        </w:rPr>
-      </w:pPr>
-      <w:r>
-        <w:rPr>
-          <w:rFonts w:ascii="Courier New" w:cs="Courier New" w:eastAsia="Courier New" w:hAnsi="Courier New"/>
-          <w:sz w:val="28"/>
-          <w:szCs w:val="28"/>
-          <w:rtl w:val="0"/>
-        </w:rPr>
-        <w:t xml:space="preserve">  *     *</w:t>
-      </w:r>
-    </w:p>
-    <w:p>
-      <w:pPr>
-        <w:rPr>
-          <w:rFonts w:ascii="Courier New" w:cs="Courier New" w:eastAsia="Courier New" w:hAnsi="Courier New"/>
-          <w:sz w:val="28"/>
-          <w:szCs w:val="28"/>
-        </w:rPr>
-      </w:pPr>
-      <w:r>
-        <w:rPr>
-          <w:rFonts w:ascii="Courier New" w:cs="Courier New" w:eastAsia="Courier New" w:hAnsi="Courier New"/>
-          <w:sz w:val="28"/>
-          <w:szCs w:val="28"/>
-          <w:rtl w:val="0"/>
-        </w:rPr>
-        <w:t xml:space="preserve">  *     *</w:t>
-      </w:r>
-    </w:p>
-    <w:p>
-      <w:pPr>
-        <w:rPr>
-          <w:rFonts w:ascii="Courier New" w:cs="Courier New" w:eastAsia="Courier New" w:hAnsi="Courier New"/>
-          <w:sz w:val="28"/>
-          <w:szCs w:val="28"/>
-        </w:rPr>
-      </w:pPr>
-      <w:r>
-        <w:rPr>
-          <w:rFonts w:ascii="Courier New" w:cs="Courier New" w:eastAsia="Courier New" w:hAnsi="Courier New"/>
-          <w:sz w:val="28"/>
-          <w:szCs w:val="28"/>
-          <w:rtl w:val="0"/>
-        </w:rPr>
-        <w:t xml:space="preserve">  *     *</w:t>
-      </w:r>
-    </w:p>
-    <w:p>
-      <w:pPr>
-        <w:rPr>
-          <w:rFonts w:ascii="Courier New" w:cs="Courier New" w:eastAsia="Courier New" w:hAnsi="Courier New"/>
-          <w:sz w:val="28"/>
-          <w:szCs w:val="28"/>
-        </w:rPr>
-      </w:pPr>
-      <w:r>
-        <w:rPr>
-          <w:rFonts w:ascii="Courier New" w:cs="Courier New" w:eastAsia="Courier New" w:hAnsi="Courier New"/>
-          <w:sz w:val="28"/>
-          <w:szCs w:val="28"/>
-          <w:rtl w:val="0"/>
-        </w:rPr>
-        <w:t xml:space="preserve">  *     *</w:t>
-      </w:r>
-    </w:p>
-    <w:p>
-      <w:pPr>
-        <w:rPr>
-          <w:rFonts w:ascii="Courier New" w:cs="Courier New" w:eastAsia="Courier New" w:hAnsi="Courier New"/>
-          <w:sz w:val="28"/>
-          <w:szCs w:val="28"/>
-        </w:rPr>
-      </w:pPr>
-      <w:r>
-        <w:rPr>
-          <w:rFonts w:ascii="Courier New" w:cs="Courier New" w:eastAsia="Courier New" w:hAnsi="Courier New"/>
-          <w:sz w:val="28"/>
-          <w:szCs w:val="28"/>
-          <w:rtl w:val="0"/>
-        </w:rPr>
-        <w:t xml:space="preserve">  *     *</w:t>
-      </w:r>
-    </w:p>
-    <w:p>
-      <w:pPr>
-        <w:rPr>
-          <w:rFonts w:ascii="Courier New" w:cs="Courier New" w:eastAsia="Courier New" w:hAnsi="Courier New"/>
-          <w:sz w:val="28"/>
-          <w:szCs w:val="28"/>
-        </w:rPr>
-      </w:pPr>
-      <w:r>
-        <w:rPr>
-          <w:rFonts w:ascii="Courier New" w:cs="Courier New" w:eastAsia="Courier New" w:hAnsi="Courier New"/>
-          <w:sz w:val="28"/>
-          <w:szCs w:val="28"/>
-          <w:rtl w:val="0"/>
-        </w:rPr>
-        <w:t xml:space="preserve">  *     *</w:t>
-      </w:r>
+        <w:t xml:space="preserve">And if you want test 3, oh sorry test 3 is not available. So choose between 1 and 2.</w:t>
+      </w:r>
+    </w:p>
+    <w:p>
+      <w:pPr>
+        <w:rPr>
+          <w:sz w:val="28"/>
+          <w:szCs w:val="28"/>
+        </w:rPr>
+      </w:pPr>
+      <w:r>
+        <w:rPr>
+          <w:sz w:val="28"/>
+          <w:szCs w:val="28"/>
+          <w:rtl w:val="0"/>
+        </w:rPr>
+        <w:t xml:space="preserve">OK. Go for it</w:t>
+      </w:r>
+      <w:r>
+        <w:rPr>
+          <w:rtl w:val="0"/>
+        </w:rPr>
+      </w:r>
+    </w:p>
+    <w:p>
+      <w:pPr>
+        <w:rPr>
+          <w:sz w:val="28"/>
+          <w:szCs w:val="28"/>
+        </w:rPr>
+      </w:pPr>
+      <w:r>
+        <w:rPr>
+          <w:rtl w:val="0"/>
+        </w:rPr>
+      </w:r>
+    </w:p>
+    <w:p>
+      <w:pPr>
+        <w:rPr>
+          <w:sz w:val="28"/>
+          <w:szCs w:val="28"/>
+        </w:rPr>
+      </w:pPr>
+      <w:r>
+        <w:rPr>
+          <w:sz w:val="28"/>
+          <w:szCs w:val="28"/>
+          <w:rtl w:val="0"/>
+        </w:rPr>
+        <w:t xml:space="preserve">13. The test was opened. On the monitor, it was written:</w:t>
+      </w:r>
+    </w:p>
+    <w:p>
+      <w:pPr>
+        <w:rPr>
+          <w:rFonts w:ascii="Courier New" w:cs="Courier New" w:eastAsia="Courier New" w:hAnsi="Courier New"/>
+          <w:sz w:val="28"/>
+          <w:szCs w:val="28"/>
+        </w:rPr>
+      </w:pPr>
+      <w:r>
+        <w:rPr>
+          <w:rFonts w:ascii="Courier New" w:cs="Courier New" w:eastAsia="Courier New" w:hAnsi="Courier New"/>
+          <w:sz w:val="28"/>
+          <w:szCs w:val="28"/>
+          <w:rtl w:val="0"/>
+        </w:rPr>
+        <w:t xml:space="preserve">Hi! Welcome! For the first entrance, you should confirm your identity. We don’t have a system for this so as your first project, you should write an algorithm that draws a simple human with a parameter as P. It should be like this:</w:t>
+      </w:r>
+    </w:p>
+    <w:p>
+      <w:pPr>
+        <w:rPr>
+          <w:rFonts w:ascii="Courier New" w:cs="Courier New" w:eastAsia="Courier New" w:hAnsi="Courier New"/>
+          <w:sz w:val="28"/>
+          <w:szCs w:val="28"/>
+        </w:rPr>
+      </w:pPr>
+      <w:r>
+        <w:rPr>
+          <w:rtl w:val="0"/>
+        </w:rPr>
+      </w:r>
+    </w:p>
+    <w:p>
+      <w:pPr>
+        <w:rPr>
+          <w:rFonts w:ascii="Courier New" w:cs="Courier New" w:eastAsia="Courier New" w:hAnsi="Courier New"/>
+          <w:sz w:val="28"/>
+          <w:szCs w:val="28"/>
+        </w:rPr>
+      </w:pPr>
+      <w:r>
+        <w:rPr>
+          <w:rtl w:val="0"/>
+        </w:rPr>
+      </w:r>
+    </w:p>
+    <w:p>
+      <w:pPr>
+        <w:rPr>
+          <w:rFonts w:ascii="Courier New" w:cs="Courier New" w:eastAsia="Courier New" w:hAnsi="Courier New"/>
+          <w:sz w:val="28"/>
+          <w:szCs w:val="28"/>
+        </w:rPr>
+      </w:pPr>
+      <w:r>
+        <w:rPr>
+          <w:rtl w:val="0"/>
+        </w:rPr>
+      </w:r>
+    </w:p>
+    <w:p>
+      <w:pPr>
+        <w:rPr>
+          <w:rFonts w:ascii="Courier New" w:cs="Courier New" w:eastAsia="Courier New" w:hAnsi="Courier New"/>
+          <w:sz w:val="28"/>
+          <w:szCs w:val="28"/>
+        </w:rPr>
+      </w:pPr>
+      <w:r>
+        <w:rPr>
+          <w:rtl w:val="0"/>
+        </w:rPr>
+      </w:r>
+    </w:p>
+    <w:p>
+      <w:pPr>
+        <w:rPr>
+          <w:rFonts w:ascii="Courier New" w:cs="Courier New" w:eastAsia="Courier New" w:hAnsi="Courier New"/>
+          <w:sz w:val="28"/>
+          <w:szCs w:val="28"/>
+        </w:rPr>
+      </w:pPr>
+      <w:r>
+        <w:rPr>
+          <w:rtl w:val="0"/>
+        </w:rPr>
+      </w:r>
+    </w:p>
+    <w:p>
+      <w:pPr>
+        <w:rPr>
+          <w:rFonts w:ascii="Courier New" w:cs="Courier New" w:eastAsia="Courier New" w:hAnsi="Courier New"/>
+          <w:color w:val="00ff00"/>
+          <w:sz w:val="28"/>
+          <w:szCs w:val="28"/>
+        </w:rPr>
+      </w:pPr>
+      <w:r>
+        <w:rPr>
+          <w:rFonts w:ascii="Courier New" w:cs="Courier New" w:eastAsia="Courier New" w:hAnsi="Courier New"/>
+          <w:sz w:val="28"/>
+          <w:szCs w:val="28"/>
+          <w:rtl w:val="0"/>
+        </w:rPr>
+        <w:t xml:space="preserve"> </w:t>
+      </w:r>
+      <w:r>
+        <w:rPr>
+          <w:rFonts w:ascii="Courier New" w:cs="Courier New" w:eastAsia="Courier New" w:hAnsi="Courier New"/>
+          <w:color w:val="00ff00"/>
+          <w:sz w:val="28"/>
+          <w:szCs w:val="28"/>
+          <w:rtl w:val="0"/>
+        </w:rPr>
+        <w:t xml:space="preserve">*********</w:t>
+      </w:r>
+    </w:p>
+    <w:p>
+      <w:pPr>
+        <w:rPr>
+          <w:rFonts w:ascii="Courier New" w:cs="Courier New" w:eastAsia="Courier New" w:hAnsi="Courier New"/>
+          <w:color w:val="0000ff"/>
+          <w:sz w:val="28"/>
+          <w:szCs w:val="28"/>
+        </w:rPr>
+      </w:pPr>
+      <w:r>
+        <w:rPr>
+          <w:rFonts w:ascii="Courier New" w:cs="Courier New" w:eastAsia="Courier New" w:hAnsi="Courier New"/>
+          <w:sz w:val="28"/>
+          <w:szCs w:val="28"/>
+          <w:rtl w:val="0"/>
+        </w:rPr>
+        <w:t xml:space="preserve"> </w:t>
+      </w:r>
+      <w:r>
+        <w:rPr>
+          <w:rFonts w:ascii="Courier New" w:cs="Courier New" w:eastAsia="Courier New" w:hAnsi="Courier New"/>
+          <w:color w:val="0000ff"/>
+          <w:sz w:val="28"/>
+          <w:szCs w:val="28"/>
+          <w:rtl w:val="0"/>
+        </w:rPr>
+        <w:t xml:space="preserve">*</w:t>
+      </w:r>
+      <w:r>
+        <w:rPr>
+          <w:rFonts w:ascii="Courier New" w:cs="Courier New" w:eastAsia="Courier New" w:hAnsi="Courier New"/>
+          <w:sz w:val="28"/>
+          <w:szCs w:val="28"/>
+          <w:rtl w:val="0"/>
+        </w:rPr>
+        <w:t xml:space="preserve">       </w:t>
+      </w:r>
+      <w:r>
+        <w:rPr>
+          <w:rFonts w:ascii="Courier New" w:cs="Courier New" w:eastAsia="Courier New" w:hAnsi="Courier New"/>
+          <w:color w:val="0000ff"/>
+          <w:sz w:val="28"/>
+          <w:szCs w:val="28"/>
+          <w:rtl w:val="0"/>
+        </w:rPr>
+        <w:t xml:space="preserve">*</w:t>
+      </w:r>
+    </w:p>
+    <w:p>
+      <w:pPr>
+        <w:rPr>
+          <w:rFonts w:ascii="Courier New" w:cs="Courier New" w:eastAsia="Courier New" w:hAnsi="Courier New"/>
+          <w:color w:val="0000ff"/>
+          <w:sz w:val="28"/>
+          <w:szCs w:val="28"/>
+        </w:rPr>
+      </w:pPr>
+      <w:r>
+        <w:rPr>
+          <w:rFonts w:ascii="Courier New" w:cs="Courier New" w:eastAsia="Courier New" w:hAnsi="Courier New"/>
+          <w:sz w:val="28"/>
+          <w:szCs w:val="28"/>
+          <w:rtl w:val="0"/>
+        </w:rPr>
+        <w:t xml:space="preserve"> </w:t>
+      </w:r>
+      <w:r>
+        <w:rPr>
+          <w:rFonts w:ascii="Courier New" w:cs="Courier New" w:eastAsia="Courier New" w:hAnsi="Courier New"/>
+          <w:color w:val="0000ff"/>
+          <w:sz w:val="28"/>
+          <w:szCs w:val="28"/>
+          <w:rtl w:val="0"/>
+        </w:rPr>
+        <w:t xml:space="preserve">*</w:t>
+      </w:r>
+      <w:r>
+        <w:rPr>
+          <w:rFonts w:ascii="Courier New" w:cs="Courier New" w:eastAsia="Courier New" w:hAnsi="Courier New"/>
+          <w:sz w:val="28"/>
+          <w:szCs w:val="28"/>
+          <w:rtl w:val="0"/>
+        </w:rPr>
+        <w:t xml:space="preserve">       </w:t>
+      </w:r>
+      <w:r>
+        <w:rPr>
+          <w:rFonts w:ascii="Courier New" w:cs="Courier New" w:eastAsia="Courier New" w:hAnsi="Courier New"/>
+          <w:color w:val="0000ff"/>
+          <w:sz w:val="28"/>
+          <w:szCs w:val="28"/>
+          <w:rtl w:val="0"/>
+        </w:rPr>
+        <w:t xml:space="preserve">*</w:t>
+      </w:r>
+    </w:p>
+    <w:p>
+      <w:pPr>
+        <w:rPr>
+          <w:rFonts w:ascii="Courier New" w:cs="Courier New" w:eastAsia="Courier New" w:hAnsi="Courier New"/>
+          <w:color w:val="0000ff"/>
+          <w:sz w:val="28"/>
+          <w:szCs w:val="28"/>
+        </w:rPr>
+      </w:pPr>
+      <w:r>
+        <w:rPr>
+          <w:rFonts w:ascii="Courier New" w:cs="Courier New" w:eastAsia="Courier New" w:hAnsi="Courier New"/>
+          <w:sz w:val="28"/>
+          <w:szCs w:val="28"/>
+          <w:rtl w:val="0"/>
+        </w:rPr>
+        <w:t xml:space="preserve"> </w:t>
+      </w:r>
+      <w:r>
+        <w:rPr>
+          <w:rFonts w:ascii="Courier New" w:cs="Courier New" w:eastAsia="Courier New" w:hAnsi="Courier New"/>
+          <w:color w:val="0000ff"/>
+          <w:sz w:val="28"/>
+          <w:szCs w:val="28"/>
+          <w:rtl w:val="0"/>
+        </w:rPr>
+        <w:t xml:space="preserve">*</w:t>
+      </w:r>
+      <w:r>
+        <w:rPr>
+          <w:rFonts w:ascii="Courier New" w:cs="Courier New" w:eastAsia="Courier New" w:hAnsi="Courier New"/>
+          <w:sz w:val="28"/>
+          <w:szCs w:val="28"/>
+          <w:rtl w:val="0"/>
+        </w:rPr>
+        <w:t xml:space="preserve">       </w:t>
+      </w:r>
+      <w:r>
+        <w:rPr>
+          <w:rFonts w:ascii="Courier New" w:cs="Courier New" w:eastAsia="Courier New" w:hAnsi="Courier New"/>
+          <w:color w:val="0000ff"/>
+          <w:sz w:val="28"/>
+          <w:szCs w:val="28"/>
+          <w:rtl w:val="0"/>
+        </w:rPr>
+        <w:t xml:space="preserve">*</w:t>
+      </w:r>
+    </w:p>
+    <w:p>
+      <w:pPr>
+        <w:rPr>
+          <w:rFonts w:ascii="Courier New" w:cs="Courier New" w:eastAsia="Courier New" w:hAnsi="Courier New"/>
+          <w:color w:val="00ff00"/>
+          <w:sz w:val="28"/>
+          <w:szCs w:val="28"/>
+        </w:rPr>
+      </w:pPr>
+      <w:r>
+        <w:rPr>
+          <w:rFonts w:ascii="Courier New" w:cs="Courier New" w:eastAsia="Courier New" w:hAnsi="Courier New"/>
+          <w:sz w:val="28"/>
+          <w:szCs w:val="28"/>
+          <w:rtl w:val="0"/>
+        </w:rPr>
+        <w:t xml:space="preserve"> </w:t>
+      </w:r>
+      <w:r>
+        <w:rPr>
+          <w:rFonts w:ascii="Courier New" w:cs="Courier New" w:eastAsia="Courier New" w:hAnsi="Courier New"/>
+          <w:color w:val="00ff00"/>
+          <w:sz w:val="28"/>
+          <w:szCs w:val="28"/>
+          <w:rtl w:val="0"/>
+        </w:rPr>
+        <w:t xml:space="preserve">*********</w:t>
+      </w:r>
+    </w:p>
+    <w:p>
+      <w:pPr>
+        <w:rPr>
+          <w:rFonts w:ascii="Courier New" w:cs="Courier New" w:eastAsia="Courier New" w:hAnsi="Courier New"/>
+          <w:color w:val="ffff00"/>
+          <w:sz w:val="28"/>
+          <w:szCs w:val="28"/>
+        </w:rPr>
+      </w:pPr>
+      <w:r>
+        <w:rPr>
+          <w:rFonts w:ascii="Courier New" w:cs="Courier New" w:eastAsia="Courier New" w:hAnsi="Courier New"/>
+          <w:sz w:val="28"/>
+          <w:szCs w:val="28"/>
+          <w:rtl w:val="0"/>
+        </w:rPr>
+        <w:t xml:space="preserve">     </w:t>
+      </w:r>
+      <w:r>
+        <w:rPr>
+          <w:rFonts w:ascii="Courier New" w:cs="Courier New" w:eastAsia="Courier New" w:hAnsi="Courier New"/>
+          <w:color w:val="ffff00"/>
+          <w:sz w:val="28"/>
+          <w:szCs w:val="28"/>
+          <w:rtl w:val="0"/>
+        </w:rPr>
+        <w:t xml:space="preserve">*</w:t>
+      </w:r>
+    </w:p>
+    <w:p>
+      <w:pPr>
+        <w:rPr>
+          <w:rFonts w:ascii="Courier New" w:cs="Courier New" w:eastAsia="Courier New" w:hAnsi="Courier New"/>
+          <w:color w:val="ff0000"/>
+          <w:sz w:val="28"/>
+          <w:szCs w:val="28"/>
+        </w:rPr>
+      </w:pPr>
+      <w:r>
+        <w:rPr>
+          <w:rFonts w:ascii="Courier New" w:cs="Courier New" w:eastAsia="Courier New" w:hAnsi="Courier New"/>
+          <w:color w:val="ff0000"/>
+          <w:sz w:val="28"/>
+          <w:szCs w:val="28"/>
+          <w:rtl w:val="0"/>
+        </w:rPr>
+        <w:t xml:space="preserve">*****</w:t>
+      </w:r>
+      <w:r>
+        <w:rPr>
+          <w:rFonts w:ascii="Courier New" w:cs="Courier New" w:eastAsia="Courier New" w:hAnsi="Courier New"/>
+          <w:color w:val="ffff00"/>
+          <w:sz w:val="28"/>
+          <w:szCs w:val="28"/>
+          <w:rtl w:val="0"/>
+        </w:rPr>
+        <w:t xml:space="preserve">*</w:t>
+      </w:r>
+      <w:r>
+        <w:rPr>
+          <w:rFonts w:ascii="Courier New" w:cs="Courier New" w:eastAsia="Courier New" w:hAnsi="Courier New"/>
+          <w:color w:val="ff0000"/>
+          <w:sz w:val="28"/>
+          <w:szCs w:val="28"/>
+          <w:rtl w:val="0"/>
+        </w:rPr>
+        <w:t xml:space="preserve">*****</w:t>
+      </w:r>
+    </w:p>
+    <w:p>
+      <w:pPr>
+        <w:rPr>
+          <w:rFonts w:ascii="Courier New" w:cs="Courier New" w:eastAsia="Courier New" w:hAnsi="Courier New"/>
+          <w:color w:val="ffff00"/>
+          <w:sz w:val="28"/>
+          <w:szCs w:val="28"/>
+        </w:rPr>
+      </w:pPr>
+      <w:r>
+        <w:rPr>
+          <w:rFonts w:ascii="Courier New" w:cs="Courier New" w:eastAsia="Courier New" w:hAnsi="Courier New"/>
+          <w:sz w:val="28"/>
+          <w:szCs w:val="28"/>
+          <w:rtl w:val="0"/>
+        </w:rPr>
+        <w:t xml:space="preserve">     </w:t>
+      </w:r>
+      <w:r>
+        <w:rPr>
+          <w:rFonts w:ascii="Courier New" w:cs="Courier New" w:eastAsia="Courier New" w:hAnsi="Courier New"/>
+          <w:color w:val="ffff00"/>
+          <w:sz w:val="28"/>
+          <w:szCs w:val="28"/>
+          <w:rtl w:val="0"/>
+        </w:rPr>
+        <w:t xml:space="preserve">*</w:t>
+      </w:r>
+    </w:p>
+    <w:p>
+      <w:pPr>
+        <w:rPr>
+          <w:rFonts w:ascii="Courier New" w:cs="Courier New" w:eastAsia="Courier New" w:hAnsi="Courier New"/>
+          <w:color w:val="ffff00"/>
+          <w:sz w:val="28"/>
+          <w:szCs w:val="28"/>
+        </w:rPr>
+      </w:pPr>
+      <w:r>
+        <w:rPr>
+          <w:rFonts w:ascii="Courier New" w:cs="Courier New" w:eastAsia="Courier New" w:hAnsi="Courier New"/>
+          <w:sz w:val="28"/>
+          <w:szCs w:val="28"/>
+          <w:rtl w:val="0"/>
+        </w:rPr>
+        <w:t xml:space="preserve">     </w:t>
+      </w:r>
+      <w:r>
+        <w:rPr>
+          <w:rFonts w:ascii="Courier New" w:cs="Courier New" w:eastAsia="Courier New" w:hAnsi="Courier New"/>
+          <w:color w:val="ffff00"/>
+          <w:sz w:val="28"/>
+          <w:szCs w:val="28"/>
+          <w:rtl w:val="0"/>
+        </w:rPr>
+        <w:t xml:space="preserve">*</w:t>
+      </w:r>
+    </w:p>
+    <w:p>
+      <w:pPr>
+        <w:rPr>
+          <w:rFonts w:ascii="Courier New" w:cs="Courier New" w:eastAsia="Courier New" w:hAnsi="Courier New"/>
+          <w:color w:val="ffff00"/>
+          <w:sz w:val="28"/>
+          <w:szCs w:val="28"/>
+        </w:rPr>
+      </w:pPr>
+      <w:r>
+        <w:rPr>
+          <w:rFonts w:ascii="Courier New" w:cs="Courier New" w:eastAsia="Courier New" w:hAnsi="Courier New"/>
+          <w:sz w:val="28"/>
+          <w:szCs w:val="28"/>
+          <w:rtl w:val="0"/>
+        </w:rPr>
+        <w:t xml:space="preserve">     </w:t>
+      </w:r>
+      <w:r>
+        <w:rPr>
+          <w:rFonts w:ascii="Courier New" w:cs="Courier New" w:eastAsia="Courier New" w:hAnsi="Courier New"/>
+          <w:color w:val="ffff00"/>
+          <w:sz w:val="28"/>
+          <w:szCs w:val="28"/>
+          <w:rtl w:val="0"/>
+        </w:rPr>
+        <w:t xml:space="preserve">*</w:t>
+      </w:r>
+    </w:p>
+    <w:p>
+      <w:pPr>
+        <w:rPr>
+          <w:rFonts w:ascii="Courier New" w:cs="Courier New" w:eastAsia="Courier New" w:hAnsi="Courier New"/>
+          <w:color w:val="ffff00"/>
+          <w:sz w:val="28"/>
+          <w:szCs w:val="28"/>
+        </w:rPr>
+      </w:pPr>
+      <w:r>
+        <w:rPr>
+          <w:rFonts w:ascii="Courier New" w:cs="Courier New" w:eastAsia="Courier New" w:hAnsi="Courier New"/>
+          <w:sz w:val="28"/>
+          <w:szCs w:val="28"/>
+          <w:rtl w:val="0"/>
+        </w:rPr>
+        <w:t xml:space="preserve">     </w:t>
+      </w:r>
+      <w:r>
+        <w:rPr>
+          <w:rFonts w:ascii="Courier New" w:cs="Courier New" w:eastAsia="Courier New" w:hAnsi="Courier New"/>
+          <w:color w:val="ffff00"/>
+          <w:sz w:val="28"/>
+          <w:szCs w:val="28"/>
+          <w:rtl w:val="0"/>
+        </w:rPr>
+        <w:t xml:space="preserve">*</w:t>
+      </w:r>
+    </w:p>
+    <w:p>
+      <w:pPr>
+        <w:rPr>
+          <w:rFonts w:ascii="Courier New" w:cs="Courier New" w:eastAsia="Courier New" w:hAnsi="Courier New"/>
+          <w:color w:val="ffff00"/>
+          <w:sz w:val="28"/>
+          <w:szCs w:val="28"/>
+        </w:rPr>
+      </w:pPr>
+      <w:r>
+        <w:rPr>
+          <w:rFonts w:ascii="Courier New" w:cs="Courier New" w:eastAsia="Courier New" w:hAnsi="Courier New"/>
+          <w:sz w:val="28"/>
+          <w:szCs w:val="28"/>
+          <w:rtl w:val="0"/>
+        </w:rPr>
+        <w:t xml:space="preserve">     </w:t>
+      </w:r>
+      <w:r>
+        <w:rPr>
+          <w:rFonts w:ascii="Courier New" w:cs="Courier New" w:eastAsia="Courier New" w:hAnsi="Courier New"/>
+          <w:color w:val="ffff00"/>
+          <w:sz w:val="28"/>
+          <w:szCs w:val="28"/>
+          <w:rtl w:val="0"/>
+        </w:rPr>
+        <w:t xml:space="preserve">*</w:t>
+      </w:r>
+    </w:p>
+    <w:p>
+      <w:pPr>
+        <w:rPr>
+          <w:rFonts w:ascii="Courier New" w:cs="Courier New" w:eastAsia="Courier New" w:hAnsi="Courier New"/>
+          <w:color w:val="ffff00"/>
+          <w:sz w:val="28"/>
+          <w:szCs w:val="28"/>
+        </w:rPr>
+      </w:pPr>
+      <w:r>
+        <w:rPr>
+          <w:rFonts w:ascii="Courier New" w:cs="Courier New" w:eastAsia="Courier New" w:hAnsi="Courier New"/>
+          <w:sz w:val="28"/>
+          <w:szCs w:val="28"/>
+          <w:rtl w:val="0"/>
+        </w:rPr>
+        <w:t xml:space="preserve">     </w:t>
+      </w:r>
+      <w:r>
+        <w:rPr>
+          <w:rFonts w:ascii="Courier New" w:cs="Courier New" w:eastAsia="Courier New" w:hAnsi="Courier New"/>
+          <w:color w:val="ffff00"/>
+          <w:sz w:val="28"/>
+          <w:szCs w:val="28"/>
+          <w:rtl w:val="0"/>
+        </w:rPr>
+        <w:t xml:space="preserve">*</w:t>
+      </w:r>
+    </w:p>
+    <w:p>
+      <w:pPr>
+        <w:rPr>
+          <w:rFonts w:ascii="Courier New" w:cs="Courier New" w:eastAsia="Courier New" w:hAnsi="Courier New"/>
+          <w:color w:val="a64d79"/>
+          <w:sz w:val="28"/>
+          <w:szCs w:val="28"/>
+        </w:rPr>
+      </w:pPr>
+      <w:r>
+        <w:rPr>
+          <w:rFonts w:ascii="Courier New" w:cs="Courier New" w:eastAsia="Courier New" w:hAnsi="Courier New"/>
+          <w:sz w:val="28"/>
+          <w:szCs w:val="28"/>
+          <w:rtl w:val="0"/>
+        </w:rPr>
+        <w:t xml:space="preserve">  </w:t>
+      </w:r>
+      <w:r>
+        <w:rPr>
+          <w:rFonts w:ascii="Courier New" w:cs="Courier New" w:eastAsia="Courier New" w:hAnsi="Courier New"/>
+          <w:color w:val="a64d79"/>
+          <w:sz w:val="28"/>
+          <w:szCs w:val="28"/>
+          <w:rtl w:val="0"/>
+        </w:rPr>
+        <w:t xml:space="preserve">***</w:t>
+      </w:r>
+      <w:r>
+        <w:rPr>
+          <w:rFonts w:ascii="Courier New" w:cs="Courier New" w:eastAsia="Courier New" w:hAnsi="Courier New"/>
+          <w:color w:val="ffff00"/>
+          <w:sz w:val="28"/>
+          <w:szCs w:val="28"/>
+          <w:rtl w:val="0"/>
+        </w:rPr>
+        <w:t xml:space="preserve">*</w:t>
+      </w:r>
+      <w:r>
+        <w:rPr>
+          <w:rFonts w:ascii="Courier New" w:cs="Courier New" w:eastAsia="Courier New" w:hAnsi="Courier New"/>
+          <w:color w:val="a64d79"/>
+          <w:sz w:val="28"/>
+          <w:szCs w:val="28"/>
+          <w:rtl w:val="0"/>
+        </w:rPr>
+        <w:t xml:space="preserve">***</w:t>
+      </w:r>
+    </w:p>
+    <w:p>
+      <w:pPr>
+        <w:rPr>
+          <w:rFonts w:ascii="Courier New" w:cs="Courier New" w:eastAsia="Courier New" w:hAnsi="Courier New"/>
+          <w:color w:val="b45f06"/>
+          <w:sz w:val="28"/>
+          <w:szCs w:val="28"/>
+        </w:rPr>
+      </w:pPr>
+      <w:r>
+        <w:rPr>
+          <w:rFonts w:ascii="Courier New" w:cs="Courier New" w:eastAsia="Courier New" w:hAnsi="Courier New"/>
+          <w:sz w:val="28"/>
+          <w:szCs w:val="28"/>
+          <w:rtl w:val="0"/>
+        </w:rPr>
+        <w:t xml:space="preserve">  </w:t>
+      </w:r>
+      <w:r>
+        <w:rPr>
+          <w:rFonts w:ascii="Courier New" w:cs="Courier New" w:eastAsia="Courier New" w:hAnsi="Courier New"/>
+          <w:color w:val="b45f06"/>
+          <w:sz w:val="28"/>
+          <w:szCs w:val="28"/>
+          <w:rtl w:val="0"/>
+        </w:rPr>
+        <w:t xml:space="preserve">*</w:t>
+      </w:r>
+      <w:r>
+        <w:rPr>
+          <w:rFonts w:ascii="Courier New" w:cs="Courier New" w:eastAsia="Courier New" w:hAnsi="Courier New"/>
+          <w:sz w:val="28"/>
+          <w:szCs w:val="28"/>
+          <w:rtl w:val="0"/>
+        </w:rPr>
+        <w:t xml:space="preserve">     </w:t>
+      </w:r>
+      <w:r>
+        <w:rPr>
+          <w:rFonts w:ascii="Courier New" w:cs="Courier New" w:eastAsia="Courier New" w:hAnsi="Courier New"/>
+          <w:color w:val="b45f06"/>
+          <w:sz w:val="28"/>
+          <w:szCs w:val="28"/>
+          <w:rtl w:val="0"/>
+        </w:rPr>
+        <w:t xml:space="preserve">*</w:t>
+      </w:r>
+    </w:p>
+    <w:p>
+      <w:pPr>
+        <w:rPr>
+          <w:rFonts w:ascii="Courier New" w:cs="Courier New" w:eastAsia="Courier New" w:hAnsi="Courier New"/>
+          <w:color w:val="b45f06"/>
+          <w:sz w:val="28"/>
+          <w:szCs w:val="28"/>
+        </w:rPr>
+      </w:pPr>
+      <w:r>
+        <w:rPr>
+          <w:rFonts w:ascii="Courier New" w:cs="Courier New" w:eastAsia="Courier New" w:hAnsi="Courier New"/>
+          <w:sz w:val="28"/>
+          <w:szCs w:val="28"/>
+          <w:rtl w:val="0"/>
+        </w:rPr>
+        <w:t xml:space="preserve">  </w:t>
+      </w:r>
+      <w:r>
+        <w:rPr>
+          <w:rFonts w:ascii="Courier New" w:cs="Courier New" w:eastAsia="Courier New" w:hAnsi="Courier New"/>
+          <w:color w:val="b45f06"/>
+          <w:sz w:val="28"/>
+          <w:szCs w:val="28"/>
+          <w:rtl w:val="0"/>
+        </w:rPr>
+        <w:t xml:space="preserve">*</w:t>
+      </w:r>
+      <w:r>
+        <w:rPr>
+          <w:rFonts w:ascii="Courier New" w:cs="Courier New" w:eastAsia="Courier New" w:hAnsi="Courier New"/>
+          <w:sz w:val="28"/>
+          <w:szCs w:val="28"/>
+          <w:rtl w:val="0"/>
+        </w:rPr>
+        <w:t xml:space="preserve">     </w:t>
+      </w:r>
+      <w:r>
+        <w:rPr>
+          <w:rFonts w:ascii="Courier New" w:cs="Courier New" w:eastAsia="Courier New" w:hAnsi="Courier New"/>
+          <w:color w:val="b45f06"/>
+          <w:sz w:val="28"/>
+          <w:szCs w:val="28"/>
+          <w:rtl w:val="0"/>
+        </w:rPr>
+        <w:t xml:space="preserve">*</w:t>
+      </w:r>
+    </w:p>
+    <w:p>
+      <w:pPr>
+        <w:rPr>
+          <w:rFonts w:ascii="Courier New" w:cs="Courier New" w:eastAsia="Courier New" w:hAnsi="Courier New"/>
+          <w:color w:val="b45f06"/>
+          <w:sz w:val="28"/>
+          <w:szCs w:val="28"/>
+        </w:rPr>
+      </w:pPr>
+      <w:r>
+        <w:rPr>
+          <w:rFonts w:ascii="Courier New" w:cs="Courier New" w:eastAsia="Courier New" w:hAnsi="Courier New"/>
+          <w:sz w:val="28"/>
+          <w:szCs w:val="28"/>
+          <w:rtl w:val="0"/>
+        </w:rPr>
+        <w:t xml:space="preserve">  </w:t>
+      </w:r>
+      <w:r>
+        <w:rPr>
+          <w:rFonts w:ascii="Courier New" w:cs="Courier New" w:eastAsia="Courier New" w:hAnsi="Courier New"/>
+          <w:color w:val="b45f06"/>
+          <w:sz w:val="28"/>
+          <w:szCs w:val="28"/>
+          <w:rtl w:val="0"/>
+        </w:rPr>
+        <w:t xml:space="preserve">*</w:t>
+      </w:r>
+      <w:r>
+        <w:rPr>
+          <w:rFonts w:ascii="Courier New" w:cs="Courier New" w:eastAsia="Courier New" w:hAnsi="Courier New"/>
+          <w:sz w:val="28"/>
+          <w:szCs w:val="28"/>
+          <w:rtl w:val="0"/>
+        </w:rPr>
+        <w:t xml:space="preserve">     </w:t>
+      </w:r>
+      <w:r>
+        <w:rPr>
+          <w:rFonts w:ascii="Courier New" w:cs="Courier New" w:eastAsia="Courier New" w:hAnsi="Courier New"/>
+          <w:color w:val="b45f06"/>
+          <w:sz w:val="28"/>
+          <w:szCs w:val="28"/>
+          <w:rtl w:val="0"/>
+        </w:rPr>
+        <w:t xml:space="preserve">*</w:t>
+      </w:r>
+    </w:p>
+    <w:p>
+      <w:pPr>
+        <w:rPr>
+          <w:rFonts w:ascii="Courier New" w:cs="Courier New" w:eastAsia="Courier New" w:hAnsi="Courier New"/>
+          <w:color w:val="b45f06"/>
+          <w:sz w:val="28"/>
+          <w:szCs w:val="28"/>
+        </w:rPr>
+      </w:pPr>
+      <w:r>
+        <w:rPr>
+          <w:rFonts w:ascii="Courier New" w:cs="Courier New" w:eastAsia="Courier New" w:hAnsi="Courier New"/>
+          <w:sz w:val="28"/>
+          <w:szCs w:val="28"/>
+          <w:rtl w:val="0"/>
+        </w:rPr>
+        <w:t xml:space="preserve">  </w:t>
+      </w:r>
+      <w:r>
+        <w:rPr>
+          <w:rFonts w:ascii="Courier New" w:cs="Courier New" w:eastAsia="Courier New" w:hAnsi="Courier New"/>
+          <w:color w:val="b45f06"/>
+          <w:sz w:val="28"/>
+          <w:szCs w:val="28"/>
+          <w:rtl w:val="0"/>
+        </w:rPr>
+        <w:t xml:space="preserve">*</w:t>
+      </w:r>
+      <w:r>
+        <w:rPr>
+          <w:rFonts w:ascii="Courier New" w:cs="Courier New" w:eastAsia="Courier New" w:hAnsi="Courier New"/>
+          <w:sz w:val="28"/>
+          <w:szCs w:val="28"/>
+          <w:rtl w:val="0"/>
+        </w:rPr>
+        <w:t xml:space="preserve">     </w:t>
+      </w:r>
+      <w:r>
+        <w:rPr>
+          <w:rFonts w:ascii="Courier New" w:cs="Courier New" w:eastAsia="Courier New" w:hAnsi="Courier New"/>
+          <w:color w:val="b45f06"/>
+          <w:sz w:val="28"/>
+          <w:szCs w:val="28"/>
+          <w:rtl w:val="0"/>
+        </w:rPr>
+        <w:t xml:space="preserve">*</w:t>
+      </w:r>
+    </w:p>
+    <w:p>
+      <w:pPr>
+        <w:rPr>
+          <w:rFonts w:ascii="Courier New" w:cs="Courier New" w:eastAsia="Courier New" w:hAnsi="Courier New"/>
+          <w:color w:val="b45f06"/>
+          <w:sz w:val="28"/>
+          <w:szCs w:val="28"/>
+        </w:rPr>
+      </w:pPr>
+      <w:r>
+        <w:rPr>
+          <w:rFonts w:ascii="Courier New" w:cs="Courier New" w:eastAsia="Courier New" w:hAnsi="Courier New"/>
+          <w:sz w:val="28"/>
+          <w:szCs w:val="28"/>
+          <w:rtl w:val="0"/>
+        </w:rPr>
+        <w:t xml:space="preserve">  </w:t>
+      </w:r>
+      <w:r>
+        <w:rPr>
+          <w:rFonts w:ascii="Courier New" w:cs="Courier New" w:eastAsia="Courier New" w:hAnsi="Courier New"/>
+          <w:color w:val="b45f06"/>
+          <w:sz w:val="28"/>
+          <w:szCs w:val="28"/>
+          <w:rtl w:val="0"/>
+        </w:rPr>
+        <w:t xml:space="preserve">*</w:t>
+      </w:r>
+      <w:r>
+        <w:rPr>
+          <w:rFonts w:ascii="Courier New" w:cs="Courier New" w:eastAsia="Courier New" w:hAnsi="Courier New"/>
+          <w:sz w:val="28"/>
+          <w:szCs w:val="28"/>
+          <w:rtl w:val="0"/>
+        </w:rPr>
+        <w:t xml:space="preserve">     </w:t>
+      </w:r>
+      <w:r>
+        <w:rPr>
+          <w:rFonts w:ascii="Courier New" w:cs="Courier New" w:eastAsia="Courier New" w:hAnsi="Courier New"/>
+          <w:color w:val="b45f06"/>
+          <w:sz w:val="28"/>
+          <w:szCs w:val="28"/>
+          <w:rtl w:val="0"/>
+        </w:rPr>
+        <w:t xml:space="preserve">*</w:t>
+      </w:r>
+    </w:p>
+    <w:p>
+      <w:pPr>
+        <w:rPr>
+          <w:rFonts w:ascii="Courier New" w:cs="Courier New" w:eastAsia="Courier New" w:hAnsi="Courier New"/>
+          <w:color w:val="b45f06"/>
+          <w:sz w:val="28"/>
+          <w:szCs w:val="28"/>
+        </w:rPr>
+      </w:pPr>
+      <w:r>
+        <w:rPr>
+          <w:rFonts w:ascii="Courier New" w:cs="Courier New" w:eastAsia="Courier New" w:hAnsi="Courier New"/>
+          <w:sz w:val="28"/>
+          <w:szCs w:val="28"/>
+          <w:rtl w:val="0"/>
+        </w:rPr>
+        <w:t xml:space="preserve">  </w:t>
+      </w:r>
+      <w:r>
+        <w:rPr>
+          <w:rFonts w:ascii="Courier New" w:cs="Courier New" w:eastAsia="Courier New" w:hAnsi="Courier New"/>
+          <w:color w:val="b45f06"/>
+          <w:sz w:val="28"/>
+          <w:szCs w:val="28"/>
+          <w:rtl w:val="0"/>
+        </w:rPr>
+        <w:t xml:space="preserve">*</w:t>
+      </w:r>
+      <w:r>
+        <w:rPr>
+          <w:rFonts w:ascii="Courier New" w:cs="Courier New" w:eastAsia="Courier New" w:hAnsi="Courier New"/>
+          <w:sz w:val="28"/>
+          <w:szCs w:val="28"/>
+          <w:rtl w:val="0"/>
+        </w:rPr>
+        <w:t xml:space="preserve">     </w:t>
+      </w:r>
+      <w:r>
+        <w:rPr>
+          <w:rFonts w:ascii="Courier New" w:cs="Courier New" w:eastAsia="Courier New" w:hAnsi="Courier New"/>
+          <w:color w:val="b45f06"/>
+          <w:sz w:val="28"/>
+          <w:szCs w:val="28"/>
+          <w:rtl w:val="0"/>
+        </w:rPr>
+        <w:t xml:space="preserve">*</w:t>
+      </w:r>
+    </w:p>
+    <w:p>
+      <w:pPr>
+        <w:rPr>
+          <w:rFonts w:ascii="Courier New" w:cs="Courier New" w:eastAsia="Courier New" w:hAnsi="Courier New"/>
+          <w:sz w:val="28"/>
+          <w:szCs w:val="28"/>
+        </w:rPr>
+      </w:pPr>
+      <w:r>
+        <w:rPr>
+          <w:rFonts w:ascii="Courier New" w:cs="Courier New" w:eastAsia="Courier New" w:hAnsi="Courier New"/>
+          <w:sz w:val="28"/>
+          <w:szCs w:val="28"/>
+          <w:rtl w:val="0"/>
+        </w:rPr>
+        <w:t xml:space="preserve">The red parts should have (</w:t>
+      </w:r>
+      <m:oMath>
+        <m:f>
+          <m:fPr>
+            <m:ctrlPr>
+              <w:rPr>
+                <w:rFonts w:ascii="Courier New" w:cs="Courier New" w:eastAsia="Courier New" w:hAnsi="Courier New"/>
+                <w:sz w:val="28"/>
+                <w:szCs w:val="28"/>
+              </w:rPr>
+            </m:ctrlPr>
+          </m:fPr>
+          <m:num>
+            <m:r>
+              <w:rPr>
+                <w:rFonts w:ascii="Courier New" w:cs="Courier New" w:eastAsia="Courier New" w:hAnsi="Courier New"/>
+                <w:sz w:val="28"/>
+                <w:szCs w:val="28"/>
+              </w:rPr>
+              <m:t xml:space="preserve">2</m:t>
+            </m:r>
+          </m:num>
+          <m:den>
+            <m:r>
+              <w:rPr>
+                <w:rFonts w:ascii="Courier New" w:cs="Courier New" w:eastAsia="Courier New" w:hAnsi="Courier New"/>
+                <w:sz w:val="28"/>
+                <w:szCs w:val="28"/>
+              </w:rPr>
+              <m:t xml:space="preserve">3</m:t>
+            </m:r>
+          </m:den>
+        </m:f>
+      </m:oMath>
+      <w:r>
+        <w:rPr>
+          <w:rFonts w:ascii="Courier New" w:cs="Courier New" w:eastAsia="Courier New" w:hAnsi="Courier New"/>
+          <w:sz w:val="28"/>
+          <w:szCs w:val="28"/>
+          <w:rtl w:val="0"/>
+        </w:rPr>
+        <w:t xml:space="preserve"> N) - 1 star each. The green parts must have N stars each. And the blue parts have to be </w:t>
+      </w:r>
+      <m:oMath>
+        <m:f>
+          <m:fPr>
+            <m:ctrlPr>
+              <w:rPr>
+                <w:rFonts w:ascii="Courier New" w:cs="Courier New" w:eastAsia="Courier New" w:hAnsi="Courier New"/>
+                <w:sz w:val="28"/>
+                <w:szCs w:val="28"/>
+              </w:rPr>
+            </m:ctrlPr>
+          </m:fPr>
+          <m:num>
+            <m:r>
+              <w:rPr>
+                <w:rFonts w:ascii="Courier New" w:cs="Courier New" w:eastAsia="Courier New" w:hAnsi="Courier New"/>
+                <w:sz w:val="28"/>
+                <w:szCs w:val="28"/>
+              </w:rPr>
+              <m:t xml:space="preserve">1</m:t>
+            </m:r>
+          </m:num>
+          <m:den>
+            <m:r>
+              <w:rPr>
+                <w:rFonts w:ascii="Courier New" w:cs="Courier New" w:eastAsia="Courier New" w:hAnsi="Courier New"/>
+                <w:sz w:val="28"/>
+                <w:szCs w:val="28"/>
+              </w:rPr>
+              <m:t xml:space="preserve">3</m:t>
+            </m:r>
+          </m:den>
+        </m:f>
+      </m:oMath>
+      <w:r>
+        <w:rPr>
+          <w:rFonts w:ascii="Courier New" w:cs="Courier New" w:eastAsia="Courier New" w:hAnsi="Courier New"/>
+          <w:sz w:val="28"/>
+          <w:szCs w:val="28"/>
+          <w:rtl w:val="0"/>
+        </w:rPr>
+        <w:t xml:space="preserve"> N long. The yellow part is as long as N. And the purple parts are </w:t>
+      </w:r>
+      <m:oMath>
+        <m:f>
+          <m:fPr>
+            <m:ctrlPr>
+              <w:rPr>
+                <w:rFonts w:ascii="Courier New" w:cs="Courier New" w:eastAsia="Courier New" w:hAnsi="Courier New"/>
+                <w:sz w:val="28"/>
+                <w:szCs w:val="28"/>
+              </w:rPr>
+            </m:ctrlPr>
+          </m:fPr>
+          <m:num>
+            <m:r>
+              <w:rPr>
+                <w:rFonts w:ascii="Courier New" w:cs="Courier New" w:eastAsia="Courier New" w:hAnsi="Courier New"/>
+                <w:sz w:val="28"/>
+                <w:szCs w:val="28"/>
+              </w:rPr>
+              <m:t xml:space="preserve">1</m:t>
+            </m:r>
+          </m:num>
+          <m:den>
+            <m:r>
+              <w:rPr>
+                <w:rFonts w:ascii="Courier New" w:cs="Courier New" w:eastAsia="Courier New" w:hAnsi="Courier New"/>
+                <w:sz w:val="28"/>
+                <w:szCs w:val="28"/>
+              </w:rPr>
+              <m:t xml:space="preserve">3</m:t>
+            </m:r>
+          </m:den>
+        </m:f>
+      </m:oMath>
+      <w:r>
+        <w:rPr>
+          <w:rFonts w:ascii="Courier New" w:cs="Courier New" w:eastAsia="Courier New" w:hAnsi="Courier New"/>
+          <w:sz w:val="28"/>
+          <w:szCs w:val="28"/>
+          <w:rtl w:val="0"/>
+        </w:rPr>
+        <w:t xml:space="preserve"> N. The brown parts are </w:t>
+      </w:r>
+      <m:oMath>
+        <m:f>
+          <m:fPr>
+            <m:ctrlPr>
+              <w:rPr>
+                <w:rFonts w:ascii="Courier New" w:cs="Courier New" w:eastAsia="Courier New" w:hAnsi="Courier New"/>
+                <w:sz w:val="28"/>
+                <w:szCs w:val="28"/>
+              </w:rPr>
+            </m:ctrlPr>
+          </m:fPr>
+          <m:num>
+            <m:r>
+              <w:rPr>
+                <w:rFonts w:ascii="Courier New" w:cs="Courier New" w:eastAsia="Courier New" w:hAnsi="Courier New"/>
+                <w:sz w:val="28"/>
+                <w:szCs w:val="28"/>
+              </w:rPr>
+              <m:t xml:space="preserve">2</m:t>
+            </m:r>
+          </m:num>
+          <m:den>
+            <m:r>
+              <w:rPr>
+                <w:rFonts w:ascii="Courier New" w:cs="Courier New" w:eastAsia="Courier New" w:hAnsi="Courier New"/>
+                <w:sz w:val="28"/>
+                <w:szCs w:val="28"/>
+              </w:rPr>
+              <m:t xml:space="preserve">3</m:t>
+            </m:r>
+          </m:den>
+        </m:f>
+      </m:oMath>
+      <w:r>
+        <w:rPr>
+          <w:rFonts w:ascii="Courier New" w:cs="Courier New" w:eastAsia="Courier New" w:hAnsi="Courier New"/>
+          <w:sz w:val="28"/>
+          <w:szCs w:val="28"/>
+          <w:rtl w:val="0"/>
+        </w:rPr>
+        <w:t xml:space="preserve"> N each. Note that you must draw it all black and pay attention to spaces. Be sure that N would be an odd number which is divisible to 3.</w:t>
+      </w:r>
+    </w:p>
+    <w:p>
+      <w:pPr>
+        <w:rPr>
+          <w:rFonts w:ascii="Courier New" w:cs="Courier New" w:eastAsia="Courier New" w:hAnsi="Courier New"/>
+          <w:sz w:val="28"/>
+          <w:szCs w:val="28"/>
+        </w:rPr>
+      </w:pPr>
+      <w:r>
+        <w:rPr>
+          <w:rtl w:val="0"/>
+        </w:rPr>
+      </w:r>
+    </w:p>
+    <w:p>
+      <w:pPr>
+        <w:rPr>
+          <w:rFonts w:ascii="Courier New" w:cs="Courier New" w:eastAsia="Courier New" w:hAnsi="Courier New"/>
+          <w:sz w:val="28"/>
+          <w:szCs w:val="28"/>
+        </w:rPr>
+      </w:pPr>
       <w:r>
         <w:rPr>
           <w:rtl w:val="0"/>

</xml_diff>